<commit_message>
backup commit before trying something dangerous.
</commit_message>
<xml_diff>
--- a/WebGL + GLSL notes.docx
+++ b/WebGL + GLSL notes.docx
@@ -227,25 +227,7 @@
           <w:sz w:val="28"/>
           <w:szCs w:val="28"/>
         </w:rPr>
-        <w:t xml:space="preserve"> è implementata come un sistema </w:t>
-      </w:r>
-      <w:proofErr w:type="spellStart"/>
-      <w:r>
-        <w:rPr>
-          <w:rFonts w:ascii="Times New Roman" w:hAnsi="Times New Roman" w:cs="Times New Roman"/>
-          <w:sz w:val="28"/>
-          <w:szCs w:val="28"/>
-        </w:rPr>
-        <w:t>client-server</w:t>
-      </w:r>
-      <w:proofErr w:type="spellEnd"/>
-      <w:r>
-        <w:rPr>
-          <w:rFonts w:ascii="Times New Roman" w:hAnsi="Times New Roman" w:cs="Times New Roman"/>
-          <w:sz w:val="28"/>
-          <w:szCs w:val="28"/>
-        </w:rPr>
-        <w:t>:</w:t>
+        <w:t xml:space="preserve"> è implementata come un sistema client-server:</w:t>
       </w:r>
     </w:p>
     <w:p>
@@ -377,20 +359,8 @@
           <w:sz w:val="28"/>
           <w:szCs w:val="28"/>
         </w:rPr>
-        <w:t xml:space="preserve">OpenGL </w:t>
-      </w:r>
-      <w:proofErr w:type="spellStart"/>
-      <w:r>
-        <w:rPr>
-          <w:rFonts w:ascii="Times New Roman" w:hAnsi="Times New Roman" w:cs="Times New Roman"/>
-          <w:b/>
-          <w:bCs/>
-          <w:sz w:val="28"/>
-          <w:szCs w:val="28"/>
-        </w:rPr>
-        <w:t>context</w:t>
-      </w:r>
-      <w:proofErr w:type="spellEnd"/>
+        <w:t>OpenGL context</w:t>
+      </w:r>
       <w:r>
         <w:rPr>
           <w:rFonts w:ascii="Times New Roman" w:hAnsi="Times New Roman" w:cs="Times New Roman"/>
@@ -421,25 +391,7 @@
           <w:sz w:val="28"/>
           <w:szCs w:val="28"/>
         </w:rPr>
-        <w:t xml:space="preserve">Lo stato si modifica settando opzioni, manipolando buffers e infine </w:t>
-      </w:r>
-      <w:proofErr w:type="spellStart"/>
-      <w:r>
-        <w:rPr>
-          <w:rFonts w:ascii="Times New Roman" w:hAnsi="Times New Roman" w:cs="Times New Roman"/>
-          <w:sz w:val="28"/>
-          <w:szCs w:val="28"/>
-        </w:rPr>
-        <w:t>renderizzando</w:t>
-      </w:r>
-      <w:proofErr w:type="spellEnd"/>
-      <w:r>
-        <w:rPr>
-          <w:rFonts w:ascii="Times New Roman" w:hAnsi="Times New Roman" w:cs="Times New Roman"/>
-          <w:sz w:val="28"/>
-          <w:szCs w:val="28"/>
-        </w:rPr>
-        <w:t xml:space="preserve"> utilizzando il contesto corrente</w:t>
+        <w:t>Lo stato si modifica settando opzioni, manipolando buffers e infine renderizzando utilizzando il contesto corrente</w:t>
       </w:r>
       <w:r>
         <w:rPr>
@@ -469,18 +421,8 @@
           <w:sz w:val="28"/>
           <w:szCs w:val="28"/>
         </w:rPr>
-        <w:t xml:space="preserve">Quando uno dei valori dello stato viene impostato, rimane tale finché altre funzioni non lo </w:t>
-      </w:r>
-      <w:proofErr w:type="spellStart"/>
-      <w:r>
-        <w:rPr>
-          <w:rFonts w:ascii="Times New Roman" w:hAnsi="Times New Roman" w:cs="Times New Roman"/>
-          <w:sz w:val="28"/>
-          <w:szCs w:val="28"/>
-        </w:rPr>
-        <w:t>modoficano</w:t>
-      </w:r>
-      <w:proofErr w:type="spellEnd"/>
+        <w:t>Quando uno dei valori dello stato viene impostato, rimane tale finché altre funzioni non lo modoficano</w:t>
+      </w:r>
       <w:r>
         <w:rPr>
           <w:rFonts w:ascii="Times New Roman" w:hAnsi="Times New Roman" w:cs="Times New Roman"/>
@@ -603,25 +545,7 @@
           <w:sz w:val="28"/>
           <w:szCs w:val="28"/>
         </w:rPr>
-        <w:t xml:space="preserve"> OpenGL ha bisogno di un sistema di finestre per effettuare il rendering sullo schermo: tale sistema di finestre dev’essere fornito dal sistema operativo della macchina su cui si vuole utilizzare OpenGL. Ogni sistema operativo a tal proposito espone </w:t>
-      </w:r>
-      <w:proofErr w:type="spellStart"/>
-      <w:r>
-        <w:rPr>
-          <w:rFonts w:ascii="Times New Roman" w:hAnsi="Times New Roman" w:cs="Times New Roman"/>
-          <w:sz w:val="28"/>
-          <w:szCs w:val="28"/>
-        </w:rPr>
-        <w:t>APIs</w:t>
-      </w:r>
-      <w:proofErr w:type="spellEnd"/>
-      <w:r>
-        <w:rPr>
-          <w:rFonts w:ascii="Times New Roman" w:hAnsi="Times New Roman" w:cs="Times New Roman"/>
-          <w:sz w:val="28"/>
-          <w:szCs w:val="28"/>
-        </w:rPr>
-        <w:t xml:space="preserve"> diverse. Esiste tuttavia un modo relativamente indipendente dal sistema operativo per effettuare il rendering di grafica con OpenGL, ed è l’utilizzo di un </w:t>
+        <w:t xml:space="preserve"> OpenGL ha bisogno di un sistema di finestre per effettuare il rendering sullo schermo: tale sistema di finestre dev’essere fornito dal sistema operativo della macchina su cui si vuole utilizzare OpenGL. Ogni sistema operativo a tal proposito espone APIs diverse. Esiste tuttavia un modo relativamente indipendente dal sistema operativo per effettuare il rendering di grafica con OpenGL, ed è l’utilizzo di un </w:t>
       </w:r>
       <w:r>
         <w:rPr>
@@ -660,192 +584,90 @@
         </w:rPr>
         <w:t xml:space="preserve">Questo è reso possibile da </w:t>
       </w:r>
-      <w:proofErr w:type="spellStart"/>
-      <w:r>
-        <w:rPr>
-          <w:rFonts w:ascii="Times New Roman" w:hAnsi="Times New Roman" w:cs="Times New Roman"/>
-          <w:b/>
-          <w:bCs/>
-          <w:sz w:val="28"/>
-          <w:szCs w:val="28"/>
-        </w:rPr>
-        <w:t>WebGL</w:t>
-      </w:r>
-      <w:proofErr w:type="spellEnd"/>
-      <w:r>
-        <w:rPr>
-          <w:rFonts w:ascii="Times New Roman" w:hAnsi="Times New Roman" w:cs="Times New Roman"/>
-          <w:b/>
-          <w:bCs/>
-          <w:sz w:val="28"/>
-          <w:szCs w:val="28"/>
-        </w:rPr>
-        <w:t>.</w:t>
-      </w:r>
-    </w:p>
-    <w:p>
-      <w:pPr>
-        <w:rPr>
-          <w:rFonts w:ascii="Times New Roman" w:hAnsi="Times New Roman" w:cs="Times New Roman"/>
-          <w:b/>
-          <w:bCs/>
-          <w:sz w:val="28"/>
-          <w:szCs w:val="28"/>
-        </w:rPr>
-      </w:pPr>
-      <w:r>
-        <w:rPr>
-          <w:rFonts w:ascii="Times New Roman" w:hAnsi="Times New Roman" w:cs="Times New Roman"/>
-          <w:b/>
-          <w:bCs/>
-          <w:sz w:val="28"/>
-          <w:szCs w:val="28"/>
-        </w:rPr>
-        <w:t xml:space="preserve">WEBGL: OpenGL-style rendering </w:t>
-      </w:r>
-      <w:proofErr w:type="spellStart"/>
-      <w:r>
-        <w:rPr>
-          <w:rFonts w:ascii="Times New Roman" w:hAnsi="Times New Roman" w:cs="Times New Roman"/>
-          <w:b/>
-          <w:bCs/>
-          <w:sz w:val="28"/>
-          <w:szCs w:val="28"/>
-        </w:rPr>
-        <w:t>within</w:t>
-      </w:r>
-      <w:proofErr w:type="spellEnd"/>
-      <w:r>
-        <w:rPr>
-          <w:rFonts w:ascii="Times New Roman" w:hAnsi="Times New Roman" w:cs="Times New Roman"/>
-          <w:b/>
-          <w:bCs/>
-          <w:sz w:val="28"/>
-          <w:szCs w:val="28"/>
-        </w:rPr>
-        <w:t xml:space="preserve"> web browsers</w:t>
-      </w:r>
-    </w:p>
-    <w:p>
-      <w:pPr>
-        <w:rPr>
-          <w:rFonts w:ascii="Times New Roman" w:hAnsi="Times New Roman" w:cs="Times New Roman"/>
-          <w:sz w:val="28"/>
-          <w:szCs w:val="28"/>
-        </w:rPr>
-      </w:pPr>
-      <w:proofErr w:type="spellStart"/>
-      <w:r>
-        <w:rPr>
-          <w:rFonts w:ascii="Times New Roman" w:hAnsi="Times New Roman" w:cs="Times New Roman"/>
-          <w:sz w:val="28"/>
-          <w:szCs w:val="28"/>
-        </w:rPr>
-        <w:t>WebGL</w:t>
-      </w:r>
-      <w:proofErr w:type="spellEnd"/>
-      <w:r>
-        <w:rPr>
-          <w:rFonts w:ascii="Times New Roman" w:hAnsi="Times New Roman" w:cs="Times New Roman"/>
-          <w:sz w:val="28"/>
-          <w:szCs w:val="28"/>
-        </w:rPr>
-        <w:t xml:space="preserve"> è una API basata su OpenGL Embedded Systems (OpenGL ES) </w:t>
-      </w:r>
-      <w:r>
-        <w:rPr>
-          <w:rFonts w:ascii="Times New Roman" w:hAnsi="Times New Roman" w:cs="Times New Roman"/>
-          <w:sz w:val="28"/>
-          <w:szCs w:val="28"/>
-        </w:rPr>
-        <w:t xml:space="preserve">con l’obiettivo di appoggiarsi ai browser web per </w:t>
-      </w:r>
-      <w:proofErr w:type="spellStart"/>
-      <w:r>
-        <w:rPr>
-          <w:rFonts w:ascii="Times New Roman" w:hAnsi="Times New Roman" w:cs="Times New Roman"/>
-          <w:sz w:val="28"/>
-          <w:szCs w:val="28"/>
-        </w:rPr>
-        <w:t>renderizzare</w:t>
-      </w:r>
-      <w:proofErr w:type="spellEnd"/>
-      <w:r>
-        <w:rPr>
-          <w:rFonts w:ascii="Times New Roman" w:hAnsi="Times New Roman" w:cs="Times New Roman"/>
-          <w:sz w:val="28"/>
-          <w:szCs w:val="28"/>
-        </w:rPr>
-        <w:t xml:space="preserve"> grafica 3D. Essendo basata su una versione ridotta di OpenGL non ne implementa tutte le funzionalità, ma un sottoinsieme ridotto. Le funzionalità di OpenGL ES vengono chiamate usando il </w:t>
-      </w:r>
-      <w:proofErr w:type="spellStart"/>
-      <w:r>
-        <w:rPr>
-          <w:rFonts w:ascii="Times New Roman" w:hAnsi="Times New Roman" w:cs="Times New Roman"/>
-          <w:sz w:val="28"/>
-          <w:szCs w:val="28"/>
-        </w:rPr>
-        <w:t>Javascript</w:t>
-      </w:r>
-      <w:proofErr w:type="spellEnd"/>
-      <w:r>
-        <w:rPr>
-          <w:rFonts w:ascii="Times New Roman" w:hAnsi="Times New Roman" w:cs="Times New Roman"/>
-          <w:sz w:val="28"/>
-          <w:szCs w:val="28"/>
-        </w:rPr>
-        <w:t xml:space="preserve">, mentre si usa HTML5 &lt;canvas&gt; e il </w:t>
-      </w:r>
-      <w:proofErr w:type="spellStart"/>
-      <w:r>
-        <w:rPr>
-          <w:rFonts w:ascii="Times New Roman" w:hAnsi="Times New Roman" w:cs="Times New Roman"/>
-          <w:sz w:val="28"/>
-          <w:szCs w:val="28"/>
-        </w:rPr>
-        <w:t>WebGLRenderingContext</w:t>
-      </w:r>
-      <w:proofErr w:type="spellEnd"/>
-      <w:r>
-        <w:rPr>
-          <w:rFonts w:ascii="Times New Roman" w:hAnsi="Times New Roman" w:cs="Times New Roman"/>
-          <w:sz w:val="28"/>
-          <w:szCs w:val="28"/>
-        </w:rPr>
-        <w:t xml:space="preserve"> per effettuare il rendering.</w:t>
-      </w:r>
-    </w:p>
-    <w:p>
-      <w:pPr>
-        <w:rPr>
-          <w:rFonts w:ascii="Times New Roman" w:hAnsi="Times New Roman" w:cs="Times New Roman"/>
-          <w:b/>
-          <w:bCs/>
-          <w:sz w:val="28"/>
-          <w:szCs w:val="28"/>
-        </w:rPr>
-      </w:pPr>
-      <w:proofErr w:type="spellStart"/>
-      <w:r>
-        <w:rPr>
-          <w:rFonts w:ascii="Times New Roman" w:hAnsi="Times New Roman" w:cs="Times New Roman"/>
-          <w:b/>
-          <w:bCs/>
-          <w:sz w:val="28"/>
-          <w:szCs w:val="28"/>
-        </w:rPr>
-        <w:t>WebGL</w:t>
-      </w:r>
-      <w:proofErr w:type="spellEnd"/>
-      <w:r>
-        <w:rPr>
-          <w:rFonts w:ascii="Times New Roman" w:hAnsi="Times New Roman" w:cs="Times New Roman"/>
-          <w:b/>
-          <w:bCs/>
-          <w:sz w:val="28"/>
-          <w:szCs w:val="28"/>
-        </w:rPr>
-        <w:t xml:space="preserve"> </w:t>
+      <w:r>
+        <w:rPr>
+          <w:rFonts w:ascii="Times New Roman" w:hAnsi="Times New Roman" w:cs="Times New Roman"/>
+          <w:b/>
+          <w:bCs/>
+          <w:sz w:val="28"/>
+          <w:szCs w:val="28"/>
+        </w:rPr>
+        <w:t>WebGL.</w:t>
+      </w:r>
+    </w:p>
+    <w:p>
+      <w:pPr>
+        <w:rPr>
+          <w:rFonts w:ascii="Times New Roman" w:hAnsi="Times New Roman" w:cs="Times New Roman"/>
+          <w:b/>
+          <w:bCs/>
+          <w:sz w:val="28"/>
+          <w:szCs w:val="28"/>
+        </w:rPr>
+      </w:pPr>
+      <w:r>
+        <w:rPr>
+          <w:rFonts w:ascii="Times New Roman" w:hAnsi="Times New Roman" w:cs="Times New Roman"/>
+          <w:b/>
+          <w:bCs/>
+          <w:sz w:val="28"/>
+          <w:szCs w:val="28"/>
+        </w:rPr>
+        <w:t>WEBGL: OpenGL-style rendering within web browsers</w:t>
+      </w:r>
+    </w:p>
+    <w:p>
+      <w:pPr>
+        <w:rPr>
+          <w:rFonts w:ascii="Times New Roman" w:hAnsi="Times New Roman" w:cs="Times New Roman"/>
+          <w:sz w:val="28"/>
+          <w:szCs w:val="28"/>
+        </w:rPr>
+      </w:pPr>
+      <w:r>
+        <w:rPr>
+          <w:rFonts w:ascii="Times New Roman" w:hAnsi="Times New Roman" w:cs="Times New Roman"/>
+          <w:sz w:val="28"/>
+          <w:szCs w:val="28"/>
+        </w:rPr>
+        <w:t xml:space="preserve">WebGL è una API basata su OpenGL Embedded Systems (OpenGL ES) </w:t>
+      </w:r>
+      <w:r>
+        <w:rPr>
+          <w:rFonts w:ascii="Times New Roman" w:hAnsi="Times New Roman" w:cs="Times New Roman"/>
+          <w:sz w:val="28"/>
+          <w:szCs w:val="28"/>
+        </w:rPr>
+        <w:t>con l’obiettivo di appoggiarsi ai browser web per renderizzare grafica 3D. Essendo basata su una versione ridotta di OpenGL non ne implementa tutte le funzionalità, ma un sottoinsieme ridotto. Le funzionalità di OpenGL ES vengono chiamate usando il Javascript</w:t>
+      </w:r>
+      <w:r>
+        <w:rPr>
+          <w:rFonts w:ascii="Times New Roman" w:hAnsi="Times New Roman" w:cs="Times New Roman"/>
+          <w:sz w:val="28"/>
+          <w:szCs w:val="28"/>
+        </w:rPr>
+        <w:t>, mentre si usa HTML5 &lt;canvas&gt; e il WebGLRenderingContext per effettuare il rendering.</w:t>
+      </w:r>
+    </w:p>
+    <w:p>
+      <w:pPr>
+        <w:rPr>
+          <w:rFonts w:ascii="Times New Roman" w:hAnsi="Times New Roman" w:cs="Times New Roman"/>
+          <w:b/>
+          <w:bCs/>
+          <w:sz w:val="28"/>
+          <w:szCs w:val="28"/>
+        </w:rPr>
+      </w:pPr>
+      <w:r>
+        <w:rPr>
+          <w:rFonts w:ascii="Times New Roman" w:hAnsi="Times New Roman" w:cs="Times New Roman"/>
+          <w:b/>
+          <w:bCs/>
+          <w:sz w:val="28"/>
+          <w:szCs w:val="28"/>
+        </w:rPr>
+        <w:t xml:space="preserve">WebGL </w:t>
       </w:r>
       <w:r>
         <w:rPr>
@@ -882,25 +704,7 @@
           <w:sz w:val="28"/>
           <w:szCs w:val="28"/>
         </w:rPr>
-        <w:t xml:space="preserve">In </w:t>
-      </w:r>
-      <w:proofErr w:type="spellStart"/>
-      <w:r>
-        <w:rPr>
-          <w:rFonts w:ascii="Times New Roman" w:hAnsi="Times New Roman" w:cs="Times New Roman"/>
-          <w:sz w:val="28"/>
-          <w:szCs w:val="28"/>
-        </w:rPr>
-        <w:t>WebGL</w:t>
-      </w:r>
-      <w:proofErr w:type="spellEnd"/>
-      <w:r>
-        <w:rPr>
-          <w:rFonts w:ascii="Times New Roman" w:hAnsi="Times New Roman" w:cs="Times New Roman"/>
-          <w:sz w:val="28"/>
-          <w:szCs w:val="28"/>
-        </w:rPr>
-        <w:t xml:space="preserve"> è necessario usare il </w:t>
+        <w:t xml:space="preserve">In WebGL è necessario usare il </w:t>
       </w:r>
       <w:r>
         <w:rPr>
@@ -918,43 +722,7 @@
           <w:sz w:val="28"/>
           <w:szCs w:val="28"/>
         </w:rPr>
-        <w:t xml:space="preserve"> per specificare le operazioni di rendering. Esso è un linguaggio di programmazione simile al C/C++ che definisce come la GPU gestisce i dati e come l’immagine finale da </w:t>
-      </w:r>
-      <w:proofErr w:type="spellStart"/>
-      <w:r>
-        <w:rPr>
-          <w:rFonts w:ascii="Times New Roman" w:hAnsi="Times New Roman" w:cs="Times New Roman"/>
-          <w:sz w:val="28"/>
-          <w:szCs w:val="28"/>
-        </w:rPr>
-        <w:t>renderizzare</w:t>
-      </w:r>
-      <w:proofErr w:type="spellEnd"/>
-      <w:r>
-        <w:rPr>
-          <w:rFonts w:ascii="Times New Roman" w:hAnsi="Times New Roman" w:cs="Times New Roman"/>
-          <w:sz w:val="28"/>
-          <w:szCs w:val="28"/>
-        </w:rPr>
-        <w:t xml:space="preserve"> dev’essere calcolata. GLSL dice alla GPU come utilizzare i dati ricevuti dalla CPU, al fine di produrre l’immagine da </w:t>
-      </w:r>
-      <w:proofErr w:type="spellStart"/>
-      <w:r>
-        <w:rPr>
-          <w:rFonts w:ascii="Times New Roman" w:hAnsi="Times New Roman" w:cs="Times New Roman"/>
-          <w:sz w:val="28"/>
-          <w:szCs w:val="28"/>
-        </w:rPr>
-        <w:t>renderizzare</w:t>
-      </w:r>
-      <w:proofErr w:type="spellEnd"/>
-      <w:r>
-        <w:rPr>
-          <w:rFonts w:ascii="Times New Roman" w:hAnsi="Times New Roman" w:cs="Times New Roman"/>
-          <w:sz w:val="28"/>
-          <w:szCs w:val="28"/>
-        </w:rPr>
-        <w:t>. Tale linguaggio segue le specifiche definite da OpenGL ES.</w:t>
+        <w:t xml:space="preserve"> per specificare le operazioni di rendering. Esso è un linguaggio di programmazione simile al C/C++ che definisce come la GPU gestisce i dati e come l’immagine finale da renderizzare dev’essere calcolata. GLSL dice alla GPU come utilizzare i dati ricevuti dalla CPU, al fine di produrre l’immagine da renderizzare. Tale linguaggio segue le specifiche definite da OpenGL ES.</w:t>
       </w:r>
     </w:p>
     <w:p>
@@ -1040,89 +808,23 @@
         </w:rPr>
         <w:t xml:space="preserve">e </w:t>
       </w:r>
-      <w:proofErr w:type="spellStart"/>
-      <w:r>
-        <w:rPr>
-          <w:rFonts w:ascii="Times New Roman" w:hAnsi="Times New Roman" w:cs="Times New Roman"/>
-          <w:b/>
-          <w:bCs/>
-          <w:sz w:val="28"/>
-          <w:szCs w:val="28"/>
-        </w:rPr>
-        <w:t>Fragment</w:t>
-      </w:r>
-      <w:proofErr w:type="spellEnd"/>
-      <w:r>
-        <w:rPr>
-          <w:rFonts w:ascii="Times New Roman" w:hAnsi="Times New Roman" w:cs="Times New Roman"/>
-          <w:b/>
-          <w:bCs/>
-          <w:sz w:val="28"/>
-          <w:szCs w:val="28"/>
-        </w:rPr>
-        <w:t xml:space="preserve"> Shader</w:t>
-      </w:r>
-      <w:r>
-        <w:rPr>
-          <w:rFonts w:ascii="Times New Roman" w:hAnsi="Times New Roman" w:cs="Times New Roman"/>
-          <w:sz w:val="28"/>
-          <w:szCs w:val="28"/>
-        </w:rPr>
-        <w:t xml:space="preserve">. Il Vertex Shader definisce la posizione delle primitive in 3D nel sistema di coordinate spaziali di </w:t>
-      </w:r>
-      <w:proofErr w:type="spellStart"/>
-      <w:r>
-        <w:rPr>
-          <w:rFonts w:ascii="Times New Roman" w:hAnsi="Times New Roman" w:cs="Times New Roman"/>
-          <w:sz w:val="28"/>
-          <w:szCs w:val="28"/>
-        </w:rPr>
-        <w:t>WebGL</w:t>
-      </w:r>
-      <w:proofErr w:type="spellEnd"/>
-      <w:r>
-        <w:rPr>
-          <w:rFonts w:ascii="Times New Roman" w:hAnsi="Times New Roman" w:cs="Times New Roman"/>
-          <w:sz w:val="28"/>
-          <w:szCs w:val="28"/>
-        </w:rPr>
-        <w:t xml:space="preserve"> e altri attributi dei vertici dei poligoni. Il </w:t>
-      </w:r>
-      <w:proofErr w:type="spellStart"/>
-      <w:r>
-        <w:rPr>
-          <w:rFonts w:ascii="Times New Roman" w:hAnsi="Times New Roman" w:cs="Times New Roman"/>
-          <w:sz w:val="28"/>
-          <w:szCs w:val="28"/>
-        </w:rPr>
-        <w:t>Fragment</w:t>
-      </w:r>
-      <w:proofErr w:type="spellEnd"/>
-      <w:r>
-        <w:rPr>
-          <w:rFonts w:ascii="Times New Roman" w:hAnsi="Times New Roman" w:cs="Times New Roman"/>
-          <w:sz w:val="28"/>
-          <w:szCs w:val="28"/>
-        </w:rPr>
-        <w:t xml:space="preserve"> Shader definisce invece il colore dei pixel dove le primitive sono </w:t>
-      </w:r>
-      <w:proofErr w:type="spellStart"/>
-      <w:r>
-        <w:rPr>
-          <w:rFonts w:ascii="Times New Roman" w:hAnsi="Times New Roman" w:cs="Times New Roman"/>
-          <w:sz w:val="28"/>
-          <w:szCs w:val="28"/>
-        </w:rPr>
-        <w:t>renderizzate</w:t>
-      </w:r>
-      <w:proofErr w:type="spellEnd"/>
-      <w:r>
-        <w:rPr>
-          <w:rFonts w:ascii="Times New Roman" w:hAnsi="Times New Roman" w:cs="Times New Roman"/>
-          <w:sz w:val="28"/>
-          <w:szCs w:val="28"/>
-        </w:rPr>
-        <w:t xml:space="preserve">. Il </w:t>
+      <w:r>
+        <w:rPr>
+          <w:rFonts w:ascii="Times New Roman" w:hAnsi="Times New Roman" w:cs="Times New Roman"/>
+          <w:b/>
+          <w:bCs/>
+          <w:sz w:val="28"/>
+          <w:szCs w:val="28"/>
+        </w:rPr>
+        <w:t>Fragment Shader</w:t>
+      </w:r>
+      <w:r>
+        <w:rPr>
+          <w:rFonts w:ascii="Times New Roman" w:hAnsi="Times New Roman" w:cs="Times New Roman"/>
+          <w:sz w:val="28"/>
+          <w:szCs w:val="28"/>
+        </w:rPr>
+        <w:t xml:space="preserve">. Il Vertex Shader definisce la posizione delle primitive in 3D nel sistema di coordinate spaziali di WebGL e altri attributi dei vertici dei poligoni. Il Fragment Shader definisce invece il colore dei pixel dove le primitive sono renderizzate. Il </w:t>
       </w:r>
       <w:proofErr w:type="gramStart"/>
       <w:r>
@@ -1140,25 +842,7 @@
           <w:sz w:val="28"/>
           <w:szCs w:val="28"/>
         </w:rPr>
-        <w:t xml:space="preserve"> gestisce la struttura del modello, mentre il </w:t>
-      </w:r>
-      <w:proofErr w:type="spellStart"/>
-      <w:r>
-        <w:rPr>
-          <w:rFonts w:ascii="Times New Roman" w:hAnsi="Times New Roman" w:cs="Times New Roman"/>
-          <w:sz w:val="28"/>
-          <w:szCs w:val="28"/>
-        </w:rPr>
-        <w:t>Fragment</w:t>
-      </w:r>
-      <w:proofErr w:type="spellEnd"/>
-      <w:r>
-        <w:rPr>
-          <w:rFonts w:ascii="Times New Roman" w:hAnsi="Times New Roman" w:cs="Times New Roman"/>
-          <w:sz w:val="28"/>
-          <w:szCs w:val="28"/>
-        </w:rPr>
-        <w:t xml:space="preserve"> ne gestisce i colori.</w:t>
+        <w:t xml:space="preserve"> gestisce la struttura del modello, mentre il Fragment ne gestisce i colori.</w:t>
       </w:r>
     </w:p>
     <w:p>
@@ -1193,25 +877,7 @@
           <w:sz w:val="28"/>
           <w:szCs w:val="28"/>
         </w:rPr>
-        <w:t xml:space="preserve"> in </w:t>
-      </w:r>
-      <w:proofErr w:type="spellStart"/>
-      <w:r>
-        <w:rPr>
-          <w:rFonts w:ascii="Times New Roman" w:hAnsi="Times New Roman" w:cs="Times New Roman"/>
-          <w:sz w:val="28"/>
-          <w:szCs w:val="28"/>
-        </w:rPr>
-        <w:t>WebGL</w:t>
-      </w:r>
-      <w:proofErr w:type="spellEnd"/>
-      <w:r>
-        <w:rPr>
-          <w:rFonts w:ascii="Times New Roman" w:hAnsi="Times New Roman" w:cs="Times New Roman"/>
-          <w:sz w:val="28"/>
-          <w:szCs w:val="28"/>
-        </w:rPr>
-        <w:t xml:space="preserve"> è quindi una sequenza di passi che vanno dalla definizione della scena in 3 dimensioni all’output finale in 2 dimensioni che viene visualizzato sullo schermo. Gli </w:t>
+        <w:t xml:space="preserve"> in WebGL è quindi una sequenza di passi che vanno dalla definizione della scena in 3 dimensioni all’output finale in 2 dimensioni che viene visualizzato sullo schermo. Gli </w:t>
       </w:r>
       <w:r>
         <w:rPr>
@@ -1273,25 +939,7 @@
           <w:sz w:val="28"/>
           <w:szCs w:val="28"/>
         </w:rPr>
-        <w:t xml:space="preserve">Definire come </w:t>
-      </w:r>
-      <w:proofErr w:type="spellStart"/>
-      <w:r>
-        <w:rPr>
-          <w:rFonts w:ascii="Times New Roman" w:hAnsi="Times New Roman" w:cs="Times New Roman"/>
-          <w:sz w:val="28"/>
-          <w:szCs w:val="28"/>
-        </w:rPr>
-        <w:t>rasterizzare</w:t>
-      </w:r>
-      <w:proofErr w:type="spellEnd"/>
-      <w:r>
-        <w:rPr>
-          <w:rFonts w:ascii="Times New Roman" w:hAnsi="Times New Roman" w:cs="Times New Roman"/>
-          <w:sz w:val="28"/>
-          <w:szCs w:val="28"/>
-        </w:rPr>
-        <w:t xml:space="preserve"> le primitive</w:t>
+        <w:t>Definire come rasterizzare le primitive</w:t>
       </w:r>
     </w:p>
     <w:p>
@@ -1331,43 +979,7 @@
           <w:szCs w:val="28"/>
         </w:rPr>
         <w:lastRenderedPageBreak/>
-        <w:t xml:space="preserve">Per scrivere uno shader, </w:t>
-      </w:r>
-      <w:proofErr w:type="spellStart"/>
-      <w:r>
-        <w:rPr>
-          <w:rFonts w:ascii="Times New Roman" w:hAnsi="Times New Roman" w:cs="Times New Roman"/>
-          <w:sz w:val="28"/>
-          <w:szCs w:val="28"/>
-        </w:rPr>
-        <w:t>WebGL</w:t>
-      </w:r>
-      <w:proofErr w:type="spellEnd"/>
-      <w:r>
-        <w:rPr>
-          <w:rFonts w:ascii="Times New Roman" w:hAnsi="Times New Roman" w:cs="Times New Roman"/>
-          <w:sz w:val="28"/>
-          <w:szCs w:val="28"/>
-        </w:rPr>
-        <w:t xml:space="preserve"> si appoggia sempre al GLSL </w:t>
-      </w:r>
-      <w:proofErr w:type="spellStart"/>
-      <w:r>
-        <w:rPr>
-          <w:rFonts w:ascii="Times New Roman" w:hAnsi="Times New Roman" w:cs="Times New Roman"/>
-          <w:sz w:val="28"/>
-          <w:szCs w:val="28"/>
-        </w:rPr>
-        <w:t>Shading</w:t>
-      </w:r>
-      <w:proofErr w:type="spellEnd"/>
-      <w:r>
-        <w:rPr>
-          <w:rFonts w:ascii="Times New Roman" w:hAnsi="Times New Roman" w:cs="Times New Roman"/>
-          <w:sz w:val="28"/>
-          <w:szCs w:val="28"/>
-        </w:rPr>
-        <w:t xml:space="preserve"> Language. Vediamo la struttura della rendering pipeline:</w:t>
+        <w:t>Per scrivere uno shader, WebGL si appoggia sempre al GLSL Shading Language. Vediamo la struttura della rendering pipeline:</w:t>
       </w:r>
     </w:p>
     <w:p>
@@ -1527,61 +1139,7 @@
           <w:sz w:val="28"/>
           <w:szCs w:val="28"/>
         </w:rPr>
-        <w:t>World-</w:t>
-      </w:r>
-      <w:proofErr w:type="spellStart"/>
-      <w:r>
-        <w:rPr>
-          <w:rFonts w:ascii="Times New Roman" w:hAnsi="Times New Roman" w:cs="Times New Roman"/>
-          <w:sz w:val="28"/>
-          <w:szCs w:val="28"/>
-        </w:rPr>
-        <w:t>View</w:t>
-      </w:r>
-      <w:proofErr w:type="spellEnd"/>
-      <w:r>
-        <w:rPr>
-          <w:rFonts w:ascii="Times New Roman" w:hAnsi="Times New Roman" w:cs="Times New Roman"/>
-          <w:sz w:val="28"/>
-          <w:szCs w:val="28"/>
-        </w:rPr>
-        <w:t xml:space="preserve"> </w:t>
-      </w:r>
-      <w:proofErr w:type="spellStart"/>
-      <w:r>
-        <w:rPr>
-          <w:rFonts w:ascii="Times New Roman" w:hAnsi="Times New Roman" w:cs="Times New Roman"/>
-          <w:sz w:val="28"/>
-          <w:szCs w:val="28"/>
-        </w:rPr>
-        <w:t>Projection</w:t>
-      </w:r>
-      <w:proofErr w:type="spellEnd"/>
-      <w:r>
-        <w:rPr>
-          <w:rFonts w:ascii="Times New Roman" w:hAnsi="Times New Roman" w:cs="Times New Roman"/>
-          <w:sz w:val="28"/>
-          <w:szCs w:val="28"/>
-        </w:rPr>
-        <w:t xml:space="preserve"> </w:t>
-      </w:r>
-      <w:proofErr w:type="spellStart"/>
-      <w:r>
-        <w:rPr>
-          <w:rFonts w:ascii="Times New Roman" w:hAnsi="Times New Roman" w:cs="Times New Roman"/>
-          <w:sz w:val="28"/>
-          <w:szCs w:val="28"/>
-        </w:rPr>
-        <w:t>computation</w:t>
-      </w:r>
-      <w:proofErr w:type="spellEnd"/>
-      <w:r>
-        <w:rPr>
-          <w:rFonts w:ascii="Times New Roman" w:hAnsi="Times New Roman" w:cs="Times New Roman"/>
-          <w:sz w:val="28"/>
-          <w:szCs w:val="28"/>
-        </w:rPr>
-        <w:t>;</w:t>
+        <w:t>World-View Projection computation;</w:t>
       </w:r>
     </w:p>
     <w:p>
@@ -1606,43 +1164,7 @@
           <w:sz w:val="28"/>
           <w:szCs w:val="28"/>
         </w:rPr>
-        <w:t xml:space="preserve">Vertex </w:t>
-      </w:r>
-      <w:proofErr w:type="spellStart"/>
-      <w:r>
-        <w:rPr>
-          <w:rFonts w:ascii="Times New Roman" w:hAnsi="Times New Roman" w:cs="Times New Roman"/>
-          <w:sz w:val="28"/>
-          <w:szCs w:val="28"/>
-        </w:rPr>
-        <w:t>colour</w:t>
-      </w:r>
-      <w:proofErr w:type="spellEnd"/>
-      <w:r>
-        <w:rPr>
-          <w:rFonts w:ascii="Times New Roman" w:hAnsi="Times New Roman" w:cs="Times New Roman"/>
-          <w:sz w:val="28"/>
-          <w:szCs w:val="28"/>
-        </w:rPr>
-        <w:t xml:space="preserve"> </w:t>
-      </w:r>
-      <w:proofErr w:type="spellStart"/>
-      <w:r>
-        <w:rPr>
-          <w:rFonts w:ascii="Times New Roman" w:hAnsi="Times New Roman" w:cs="Times New Roman"/>
-          <w:sz w:val="28"/>
-          <w:szCs w:val="28"/>
-        </w:rPr>
-        <w:t>computation</w:t>
-      </w:r>
-      <w:proofErr w:type="spellEnd"/>
-      <w:r>
-        <w:rPr>
-          <w:rFonts w:ascii="Times New Roman" w:hAnsi="Times New Roman" w:cs="Times New Roman"/>
-          <w:sz w:val="28"/>
-          <w:szCs w:val="28"/>
-        </w:rPr>
-        <w:t>;</w:t>
+        <w:t>Vertex colour computation;</w:t>
       </w:r>
     </w:p>
     <w:p>
@@ -1667,61 +1189,7 @@
           <w:sz w:val="28"/>
           <w:szCs w:val="28"/>
         </w:rPr>
-        <w:t xml:space="preserve">Light </w:t>
-      </w:r>
-      <w:proofErr w:type="spellStart"/>
-      <w:r>
-        <w:rPr>
-          <w:rFonts w:ascii="Times New Roman" w:hAnsi="Times New Roman" w:cs="Times New Roman"/>
-          <w:sz w:val="28"/>
-          <w:szCs w:val="28"/>
-        </w:rPr>
-        <w:t>colour</w:t>
-      </w:r>
-      <w:proofErr w:type="spellEnd"/>
-      <w:r>
-        <w:rPr>
-          <w:rFonts w:ascii="Times New Roman" w:hAnsi="Times New Roman" w:cs="Times New Roman"/>
-          <w:sz w:val="28"/>
-          <w:szCs w:val="28"/>
-        </w:rPr>
-        <w:t xml:space="preserve"> (solamente se si usa il </w:t>
-      </w:r>
-      <w:proofErr w:type="spellStart"/>
-      <w:r>
-        <w:rPr>
-          <w:rFonts w:ascii="Times New Roman" w:hAnsi="Times New Roman" w:cs="Times New Roman"/>
-          <w:sz w:val="28"/>
-          <w:szCs w:val="28"/>
-        </w:rPr>
-        <w:t>Gouraud</w:t>
-      </w:r>
-      <w:proofErr w:type="spellEnd"/>
-      <w:r>
-        <w:rPr>
-          <w:rFonts w:ascii="Times New Roman" w:hAnsi="Times New Roman" w:cs="Times New Roman"/>
-          <w:sz w:val="28"/>
-          <w:szCs w:val="28"/>
-        </w:rPr>
-        <w:t xml:space="preserve"> </w:t>
-      </w:r>
-      <w:proofErr w:type="spellStart"/>
-      <w:r>
-        <w:rPr>
-          <w:rFonts w:ascii="Times New Roman" w:hAnsi="Times New Roman" w:cs="Times New Roman"/>
-          <w:sz w:val="28"/>
-          <w:szCs w:val="28"/>
-        </w:rPr>
-        <w:t>method</w:t>
-      </w:r>
-      <w:proofErr w:type="spellEnd"/>
-      <w:r>
-        <w:rPr>
-          <w:rFonts w:ascii="Times New Roman" w:hAnsi="Times New Roman" w:cs="Times New Roman"/>
-          <w:sz w:val="28"/>
-          <w:szCs w:val="28"/>
-        </w:rPr>
-        <w:t>)</w:t>
+        <w:t>Light colour (solamente se si usa il Gouraud method)</w:t>
       </w:r>
     </w:p>
     <w:p>
@@ -1814,25 +1282,7 @@
           <w:szCs w:val="28"/>
         </w:rPr>
         <w:lastRenderedPageBreak/>
-        <w:t>Dopo essere stati processati dal Vertex Shader, i vertici vengono assemblati a seconda della modalità scelta dal comando per disegnare (</w:t>
-      </w:r>
-      <w:proofErr w:type="spellStart"/>
-      <w:r>
-        <w:rPr>
-          <w:rFonts w:ascii="Times New Roman" w:hAnsi="Times New Roman" w:cs="Times New Roman"/>
-          <w:sz w:val="28"/>
-          <w:szCs w:val="28"/>
-        </w:rPr>
-        <w:t>triangle</w:t>
-      </w:r>
-      <w:proofErr w:type="spellEnd"/>
-      <w:r>
-        <w:rPr>
-          <w:rFonts w:ascii="Times New Roman" w:hAnsi="Times New Roman" w:cs="Times New Roman"/>
-          <w:sz w:val="28"/>
-          <w:szCs w:val="28"/>
-        </w:rPr>
-        <w:t xml:space="preserve">, points, lines, line strips…). Qui vengono applicate funzioni come il </w:t>
+        <w:t xml:space="preserve">Dopo essere stati processati dal Vertex Shader, i vertici vengono assemblati a seconda della modalità scelta dal comando per disegnare (triangle, points, lines, line strips…). Qui vengono applicate funzioni come il </w:t>
       </w:r>
       <w:r>
         <w:rPr>
@@ -1852,124 +1302,50 @@
         </w:rPr>
         <w:t xml:space="preserve">delle primitive, la </w:t>
       </w:r>
-      <w:proofErr w:type="spellStart"/>
-      <w:r>
-        <w:rPr>
-          <w:rFonts w:ascii="Times New Roman" w:hAnsi="Times New Roman" w:cs="Times New Roman"/>
-          <w:b/>
-          <w:bCs/>
-          <w:sz w:val="28"/>
-          <w:szCs w:val="28"/>
-        </w:rPr>
-        <w:t>perspective</w:t>
-      </w:r>
-      <w:proofErr w:type="spellEnd"/>
-      <w:r>
-        <w:rPr>
-          <w:rFonts w:ascii="Times New Roman" w:hAnsi="Times New Roman" w:cs="Times New Roman"/>
-          <w:b/>
-          <w:bCs/>
-          <w:sz w:val="28"/>
-          <w:szCs w:val="28"/>
-        </w:rPr>
-        <w:t xml:space="preserve"> divide</w:t>
-      </w:r>
-      <w:r>
-        <w:rPr>
-          <w:rFonts w:ascii="Times New Roman" w:hAnsi="Times New Roman" w:cs="Times New Roman"/>
-          <w:sz w:val="28"/>
-          <w:szCs w:val="28"/>
-        </w:rPr>
-        <w:t xml:space="preserve"> per le </w:t>
-      </w:r>
-      <w:proofErr w:type="spellStart"/>
-      <w:r>
-        <w:rPr>
-          <w:rFonts w:ascii="Times New Roman" w:hAnsi="Times New Roman" w:cs="Times New Roman"/>
-          <w:sz w:val="28"/>
-          <w:szCs w:val="28"/>
-        </w:rPr>
-        <w:t>Normalized</w:t>
-      </w:r>
-      <w:proofErr w:type="spellEnd"/>
-      <w:r>
-        <w:rPr>
-          <w:rFonts w:ascii="Times New Roman" w:hAnsi="Times New Roman" w:cs="Times New Roman"/>
-          <w:sz w:val="28"/>
-          <w:szCs w:val="28"/>
-        </w:rPr>
-        <w:t xml:space="preserve"> Device </w:t>
-      </w:r>
-      <w:proofErr w:type="spellStart"/>
-      <w:r>
-        <w:rPr>
-          <w:rFonts w:ascii="Times New Roman" w:hAnsi="Times New Roman" w:cs="Times New Roman"/>
-          <w:sz w:val="28"/>
-          <w:szCs w:val="28"/>
-        </w:rPr>
-        <w:t>Coordinates</w:t>
-      </w:r>
-      <w:proofErr w:type="spellEnd"/>
-      <w:r>
-        <w:rPr>
-          <w:rFonts w:ascii="Times New Roman" w:hAnsi="Times New Roman" w:cs="Times New Roman"/>
-          <w:sz w:val="28"/>
-          <w:szCs w:val="28"/>
-        </w:rPr>
-        <w:t xml:space="preserve">, e la </w:t>
-      </w:r>
-      <w:proofErr w:type="spellStart"/>
-      <w:r>
-        <w:rPr>
-          <w:rFonts w:ascii="Times New Roman" w:hAnsi="Times New Roman" w:cs="Times New Roman"/>
-          <w:b/>
-          <w:bCs/>
-          <w:sz w:val="28"/>
-          <w:szCs w:val="28"/>
-        </w:rPr>
-        <w:t>Viewport</w:t>
-      </w:r>
-      <w:proofErr w:type="spellEnd"/>
-      <w:r>
-        <w:rPr>
-          <w:rFonts w:ascii="Times New Roman" w:hAnsi="Times New Roman" w:cs="Times New Roman"/>
-          <w:b/>
-          <w:bCs/>
-          <w:sz w:val="28"/>
-          <w:szCs w:val="28"/>
-        </w:rPr>
-        <w:t xml:space="preserve"> </w:t>
-      </w:r>
-      <w:proofErr w:type="spellStart"/>
-      <w:r>
-        <w:rPr>
-          <w:rFonts w:ascii="Times New Roman" w:hAnsi="Times New Roman" w:cs="Times New Roman"/>
-          <w:b/>
-          <w:bCs/>
-          <w:sz w:val="28"/>
-          <w:szCs w:val="28"/>
-        </w:rPr>
-        <w:t>transform</w:t>
-      </w:r>
-      <w:proofErr w:type="spellEnd"/>
-      <w:r>
-        <w:rPr>
-          <w:rFonts w:ascii="Times New Roman" w:hAnsi="Times New Roman" w:cs="Times New Roman"/>
-          <w:sz w:val="28"/>
-          <w:szCs w:val="28"/>
-        </w:rPr>
-        <w:t xml:space="preserve">, invisibile al client. </w:t>
-      </w:r>
-      <w:proofErr w:type="gramStart"/>
-      <w:r>
-        <w:rPr>
-          <w:rFonts w:ascii="Times New Roman" w:hAnsi="Times New Roman" w:cs="Times New Roman"/>
-          <w:sz w:val="28"/>
-          <w:szCs w:val="28"/>
-        </w:rPr>
-        <w:t>Infine</w:t>
-      </w:r>
-      <w:proofErr w:type="gramEnd"/>
+      <w:r>
+        <w:rPr>
+          <w:rFonts w:ascii="Times New Roman" w:hAnsi="Times New Roman" w:cs="Times New Roman"/>
+          <w:b/>
+          <w:bCs/>
+          <w:sz w:val="28"/>
+          <w:szCs w:val="28"/>
+        </w:rPr>
+        <w:t>perspective divide</w:t>
+      </w:r>
+      <w:r>
+        <w:rPr>
+          <w:rFonts w:ascii="Times New Roman" w:hAnsi="Times New Roman" w:cs="Times New Roman"/>
+          <w:sz w:val="28"/>
+          <w:szCs w:val="28"/>
+        </w:rPr>
+        <w:t xml:space="preserve"> per le Normalized Device Coordinates, e la </w:t>
+      </w:r>
+      <w:r>
+        <w:rPr>
+          <w:rFonts w:ascii="Times New Roman" w:hAnsi="Times New Roman" w:cs="Times New Roman"/>
+          <w:b/>
+          <w:bCs/>
+          <w:sz w:val="28"/>
+          <w:szCs w:val="28"/>
+        </w:rPr>
+        <w:t>Viewport transform</w:t>
+      </w:r>
+      <w:r>
+        <w:rPr>
+          <w:rFonts w:ascii="Times New Roman" w:hAnsi="Times New Roman" w:cs="Times New Roman"/>
+          <w:sz w:val="28"/>
+          <w:szCs w:val="28"/>
+        </w:rPr>
+        <w:t>, invisibile al client. Infine</w:t>
+      </w:r>
+      <w:r>
+        <w:rPr>
+          <w:rFonts w:ascii="Times New Roman" w:hAnsi="Times New Roman" w:cs="Times New Roman"/>
+          <w:sz w:val="28"/>
+          <w:szCs w:val="28"/>
+        </w:rPr>
+        <w:t>,</w:t>
+      </w:r>
       <w:r>
         <w:rPr>
           <w:rFonts w:ascii="Times New Roman" w:hAnsi="Times New Roman" w:cs="Times New Roman"/>
@@ -1978,27 +1354,15 @@
         </w:rPr>
         <w:t xml:space="preserve"> l’immagine viene </w:t>
       </w:r>
-      <w:proofErr w:type="spellStart"/>
-      <w:r>
-        <w:rPr>
-          <w:rFonts w:ascii="Times New Roman" w:hAnsi="Times New Roman" w:cs="Times New Roman"/>
-          <w:b/>
-          <w:bCs/>
-          <w:sz w:val="28"/>
-          <w:szCs w:val="28"/>
-        </w:rPr>
-        <w:t>rasterizzata</w:t>
-      </w:r>
-      <w:proofErr w:type="spellEnd"/>
-      <w:r>
-        <w:rPr>
-          <w:rFonts w:ascii="Times New Roman" w:hAnsi="Times New Roman" w:cs="Times New Roman"/>
-          <w:b/>
-          <w:bCs/>
-          <w:sz w:val="28"/>
-          <w:szCs w:val="28"/>
-        </w:rPr>
-        <w:t xml:space="preserve">, </w:t>
+      <w:r>
+        <w:rPr>
+          <w:rFonts w:ascii="Times New Roman" w:hAnsi="Times New Roman" w:cs="Times New Roman"/>
+          <w:b/>
+          <w:bCs/>
+          <w:sz w:val="28"/>
+          <w:szCs w:val="28"/>
+        </w:rPr>
+        <w:t xml:space="preserve">rasterizzata, </w:t>
       </w:r>
       <w:r>
         <w:rPr>
@@ -2114,25 +1478,7 @@
           <w:sz w:val="28"/>
           <w:szCs w:val="28"/>
         </w:rPr>
-        <w:t xml:space="preserve">Dopo questo processo, le informazioni sono pronte per essere elaborate dal </w:t>
-      </w:r>
-      <w:proofErr w:type="spellStart"/>
-      <w:r>
-        <w:rPr>
-          <w:rFonts w:ascii="Times New Roman" w:hAnsi="Times New Roman" w:cs="Times New Roman"/>
-          <w:sz w:val="28"/>
-          <w:szCs w:val="28"/>
-        </w:rPr>
-        <w:t>Fragment</w:t>
-      </w:r>
-      <w:proofErr w:type="spellEnd"/>
-      <w:r>
-        <w:rPr>
-          <w:rFonts w:ascii="Times New Roman" w:hAnsi="Times New Roman" w:cs="Times New Roman"/>
-          <w:sz w:val="28"/>
-          <w:szCs w:val="28"/>
-        </w:rPr>
-        <w:t xml:space="preserve"> Shader.</w:t>
+        <w:t>Dopo questo processo, le informazioni sono pronte per essere elaborate dal Fragment Shader.</w:t>
       </w:r>
     </w:p>
     <w:p>
@@ -2163,20 +1509,8 @@
           <w:sz w:val="28"/>
           <w:szCs w:val="28"/>
         </w:rPr>
-        <w:t xml:space="preserve">vec4 </w:t>
-      </w:r>
-      <w:proofErr w:type="spellStart"/>
-      <w:r>
-        <w:rPr>
-          <w:rFonts w:ascii="Times New Roman" w:hAnsi="Times New Roman" w:cs="Times New Roman"/>
-          <w:b/>
-          <w:bCs/>
-          <w:sz w:val="28"/>
-          <w:szCs w:val="28"/>
-        </w:rPr>
-        <w:t>gl_Position</w:t>
-      </w:r>
-      <w:proofErr w:type="spellEnd"/>
+        <w:t>vec4 gl_Position</w:t>
+      </w:r>
       <w:r>
         <w:rPr>
           <w:rFonts w:ascii="Times New Roman" w:hAnsi="Times New Roman" w:cs="Times New Roman"/>
@@ -2191,115 +1525,49 @@
           <w:sz w:val="28"/>
           <w:szCs w:val="28"/>
         </w:rPr>
-        <w:t xml:space="preserve"> Per esempio, se hai una variabile che contiene una matrice di trasformazione, sai che il tuo shader viene applicato ad ogni vertice. Quindi, applichi la matrice di trasformazione all’input del vertex shader e salvi il risultato in </w:t>
-      </w:r>
-      <w:proofErr w:type="spellStart"/>
-      <w:r>
-        <w:rPr>
-          <w:rFonts w:ascii="Times New Roman" w:hAnsi="Times New Roman" w:cs="Times New Roman"/>
-          <w:sz w:val="28"/>
-          <w:szCs w:val="28"/>
-        </w:rPr>
-        <w:t>gl_Position</w:t>
-      </w:r>
-      <w:proofErr w:type="spellEnd"/>
-      <w:r>
-        <w:rPr>
-          <w:rFonts w:ascii="Times New Roman" w:hAnsi="Times New Roman" w:cs="Times New Roman"/>
-          <w:sz w:val="28"/>
-          <w:szCs w:val="28"/>
-        </w:rPr>
-        <w:t xml:space="preserve"> per ottenere il vertice trasformato.</w:t>
-      </w:r>
-    </w:p>
-    <w:p>
-      <w:pPr>
-        <w:tabs>
-          <w:tab w:val="left" w:pos="6045"/>
-        </w:tabs>
-        <w:rPr>
-          <w:rFonts w:ascii="Times New Roman" w:hAnsi="Times New Roman" w:cs="Times New Roman"/>
-          <w:sz w:val="28"/>
-          <w:szCs w:val="28"/>
-        </w:rPr>
-      </w:pPr>
-      <w:proofErr w:type="spellStart"/>
-      <w:r>
-        <w:rPr>
-          <w:rFonts w:ascii="Times New Roman" w:hAnsi="Times New Roman" w:cs="Times New Roman"/>
-          <w:b/>
-          <w:bCs/>
-          <w:sz w:val="28"/>
-          <w:szCs w:val="28"/>
-        </w:rPr>
-        <w:t>Fragment</w:t>
-      </w:r>
-      <w:proofErr w:type="spellEnd"/>
-      <w:r>
-        <w:rPr>
-          <w:rFonts w:ascii="Times New Roman" w:hAnsi="Times New Roman" w:cs="Times New Roman"/>
-          <w:b/>
-          <w:bCs/>
-          <w:sz w:val="28"/>
-          <w:szCs w:val="28"/>
-        </w:rPr>
-        <w:t xml:space="preserve"> Shaders</w:t>
-      </w:r>
-    </w:p>
-    <w:p>
-      <w:pPr>
-        <w:tabs>
-          <w:tab w:val="left" w:pos="6045"/>
-        </w:tabs>
-        <w:rPr>
-          <w:rFonts w:ascii="Times New Roman" w:hAnsi="Times New Roman" w:cs="Times New Roman"/>
-          <w:sz w:val="28"/>
-          <w:szCs w:val="28"/>
-        </w:rPr>
-      </w:pPr>
-      <w:r>
-        <w:rPr>
-          <w:rFonts w:ascii="Times New Roman" w:hAnsi="Times New Roman" w:cs="Times New Roman"/>
-          <w:sz w:val="28"/>
-          <w:szCs w:val="28"/>
-        </w:rPr>
-        <w:t xml:space="preserve">Un </w:t>
-      </w:r>
-      <w:proofErr w:type="spellStart"/>
-      <w:r>
-        <w:rPr>
-          <w:rFonts w:ascii="Times New Roman" w:hAnsi="Times New Roman" w:cs="Times New Roman"/>
-          <w:sz w:val="28"/>
-          <w:szCs w:val="28"/>
-        </w:rPr>
-        <w:t>fragment</w:t>
-      </w:r>
-      <w:proofErr w:type="spellEnd"/>
-      <w:r>
-        <w:rPr>
-          <w:rFonts w:ascii="Times New Roman" w:hAnsi="Times New Roman" w:cs="Times New Roman"/>
-          <w:sz w:val="28"/>
-          <w:szCs w:val="28"/>
-        </w:rPr>
-        <w:t xml:space="preserve"> shader contiene il codice sorgente per le operazioni che devono essere svolte su ogni singolo </w:t>
-      </w:r>
-      <w:proofErr w:type="spellStart"/>
-      <w:r>
-        <w:rPr>
-          <w:rFonts w:ascii="Times New Roman" w:hAnsi="Times New Roman" w:cs="Times New Roman"/>
-          <w:sz w:val="28"/>
-          <w:szCs w:val="28"/>
-        </w:rPr>
-        <w:t>fragment</w:t>
-      </w:r>
-      <w:proofErr w:type="spellEnd"/>
-      <w:r>
-        <w:rPr>
-          <w:rFonts w:ascii="Times New Roman" w:hAnsi="Times New Roman" w:cs="Times New Roman"/>
-          <w:sz w:val="28"/>
-          <w:szCs w:val="28"/>
-        </w:rPr>
-        <w:t>, ovvero un quadratino di un’immagine 2D su una griglia che ha determinati parametri di profondità e colore.</w:t>
+        <w:t xml:space="preserve"> Per esempio, se hai una variabile che contiene una matrice di trasformazione, sai che il tuo shader viene applicato ad ogni vertice. Quindi, applichi la matrice di trasformazione all’input del vertex shader e salvi il risultato in gl_Position per ottenere il vertice trasformato.</w:t>
+      </w:r>
+    </w:p>
+    <w:p>
+      <w:pPr>
+        <w:tabs>
+          <w:tab w:val="left" w:pos="6045"/>
+        </w:tabs>
+        <w:rPr>
+          <w:rFonts w:ascii="Times New Roman" w:hAnsi="Times New Roman" w:cs="Times New Roman"/>
+          <w:sz w:val="28"/>
+          <w:szCs w:val="28"/>
+        </w:rPr>
+      </w:pPr>
+      <w:r>
+        <w:rPr>
+          <w:rFonts w:ascii="Times New Roman" w:hAnsi="Times New Roman" w:cs="Times New Roman"/>
+          <w:b/>
+          <w:bCs/>
+          <w:sz w:val="28"/>
+          <w:szCs w:val="28"/>
+        </w:rPr>
+        <w:t>Fragment Shaders</w:t>
+      </w:r>
+    </w:p>
+    <w:p>
+      <w:pPr>
+        <w:tabs>
+          <w:tab w:val="left" w:pos="6045"/>
+        </w:tabs>
+        <w:rPr>
+          <w:rFonts w:ascii="Times New Roman" w:hAnsi="Times New Roman" w:cs="Times New Roman"/>
+          <w:sz w:val="28"/>
+          <w:szCs w:val="28"/>
+        </w:rPr>
+      </w:pPr>
+      <w:r>
+        <w:rPr>
+          <w:rFonts w:ascii="Times New Roman" w:hAnsi="Times New Roman" w:cs="Times New Roman"/>
+          <w:sz w:val="28"/>
+          <w:szCs w:val="28"/>
+        </w:rPr>
+        <w:t>Un fragment shader contiene il codice sorgente per le operazioni che devono essere svolte su ogni singolo fragment, ovvero un quadratino di un’immagine 2D su una griglia che ha determinati parametri di profondità e colore.</w:t>
       </w:r>
       <w:r>
         <w:rPr>
@@ -2332,18 +1600,8 @@
           <w:sz w:val="28"/>
           <w:szCs w:val="28"/>
         </w:rPr>
-        <w:t xml:space="preserve">Anti </w:t>
-      </w:r>
-      <w:proofErr w:type="spellStart"/>
-      <w:r>
-        <w:rPr>
-          <w:rFonts w:ascii="Times New Roman" w:hAnsi="Times New Roman" w:cs="Times New Roman"/>
-          <w:sz w:val="28"/>
-          <w:szCs w:val="28"/>
-        </w:rPr>
-        <w:t>aliasing</w:t>
-      </w:r>
-      <w:proofErr w:type="spellEnd"/>
+        <w:t>Anti aliasing</w:t>
+      </w:r>
     </w:p>
     <w:p>
       <w:pPr>
@@ -2392,18 +1650,8 @@
           <w:sz w:val="28"/>
           <w:szCs w:val="28"/>
         </w:rPr>
-        <w:t xml:space="preserve">Color </w:t>
-      </w:r>
-      <w:proofErr w:type="spellStart"/>
-      <w:r>
-        <w:rPr>
-          <w:rFonts w:ascii="Times New Roman" w:hAnsi="Times New Roman" w:cs="Times New Roman"/>
-          <w:sz w:val="28"/>
-          <w:szCs w:val="28"/>
-        </w:rPr>
-        <w:t>blending</w:t>
-      </w:r>
-      <w:proofErr w:type="spellEnd"/>
+        <w:t>Color blending</w:t>
+      </w:r>
     </w:p>
     <w:p>
       <w:pPr>
@@ -2421,7 +1669,6 @@
           <w:szCs w:val="28"/>
         </w:rPr>
       </w:pPr>
-      <w:proofErr w:type="spellStart"/>
       <w:r>
         <w:rPr>
           <w:rFonts w:ascii="Times New Roman" w:hAnsi="Times New Roman" w:cs="Times New Roman"/>
@@ -2430,7 +1677,6 @@
         </w:rPr>
         <w:t>Dithering</w:t>
       </w:r>
-      <w:proofErr w:type="spellEnd"/>
     </w:p>
     <w:p>
       <w:pPr>
@@ -2468,7 +1714,6 @@
           <w:szCs w:val="28"/>
         </w:rPr>
       </w:pPr>
-      <w:proofErr w:type="spellStart"/>
       <w:r>
         <w:rPr>
           <w:rFonts w:ascii="Times New Roman" w:hAnsi="Times New Roman" w:cs="Times New Roman"/>
@@ -2478,7 +1723,6 @@
         <w:lastRenderedPageBreak/>
         <w:t>Texturing</w:t>
       </w:r>
-      <w:proofErr w:type="spellEnd"/>
     </w:p>
     <w:p>
       <w:pPr>
@@ -2502,43 +1746,7 @@
           <w:sz w:val="28"/>
           <w:szCs w:val="28"/>
         </w:rPr>
-        <w:t xml:space="preserve">Colors and Light </w:t>
-      </w:r>
-      <w:proofErr w:type="spellStart"/>
-      <w:r>
-        <w:rPr>
-          <w:rFonts w:ascii="Times New Roman" w:hAnsi="Times New Roman" w:cs="Times New Roman"/>
-          <w:sz w:val="28"/>
-          <w:szCs w:val="28"/>
-        </w:rPr>
-        <w:t>computation</w:t>
-      </w:r>
-      <w:proofErr w:type="spellEnd"/>
-      <w:r>
-        <w:rPr>
-          <w:rFonts w:ascii="Times New Roman" w:hAnsi="Times New Roman" w:cs="Times New Roman"/>
-          <w:sz w:val="28"/>
-          <w:szCs w:val="28"/>
-        </w:rPr>
-        <w:t xml:space="preserve"> (se si usa il </w:t>
-      </w:r>
-      <w:proofErr w:type="spellStart"/>
-      <w:r>
-        <w:rPr>
-          <w:rFonts w:ascii="Times New Roman" w:hAnsi="Times New Roman" w:cs="Times New Roman"/>
-          <w:sz w:val="28"/>
-          <w:szCs w:val="28"/>
-        </w:rPr>
-        <w:t>Phong</w:t>
-      </w:r>
-      <w:proofErr w:type="spellEnd"/>
-      <w:r>
-        <w:rPr>
-          <w:rFonts w:ascii="Times New Roman" w:hAnsi="Times New Roman" w:cs="Times New Roman"/>
-          <w:sz w:val="28"/>
-          <w:szCs w:val="28"/>
-        </w:rPr>
-        <w:t xml:space="preserve"> model).</w:t>
+        <w:t>Colors and Light computation (se si usa il Phong model).</w:t>
       </w:r>
     </w:p>
     <w:p>
@@ -2570,29 +1778,7 @@
           <w:sz w:val="28"/>
           <w:szCs w:val="28"/>
         </w:rPr>
-        <w:t xml:space="preserve">output del FS è l’immagine </w:t>
-      </w:r>
-      <w:proofErr w:type="spellStart"/>
-      <w:r>
-        <w:rPr>
-          <w:rFonts w:ascii="Times New Roman" w:hAnsi="Times New Roman" w:cs="Times New Roman"/>
-          <w:b/>
-          <w:bCs/>
-          <w:sz w:val="28"/>
-          <w:szCs w:val="28"/>
-        </w:rPr>
-        <w:t>renderizzata</w:t>
-      </w:r>
-      <w:proofErr w:type="spellEnd"/>
-      <w:r>
-        <w:rPr>
-          <w:rFonts w:ascii="Times New Roman" w:hAnsi="Times New Roman" w:cs="Times New Roman"/>
-          <w:b/>
-          <w:bCs/>
-          <w:sz w:val="28"/>
-          <w:szCs w:val="28"/>
-        </w:rPr>
-        <w:t xml:space="preserve"> finale.</w:t>
+        <w:t>output del FS è l’immagine renderizzata finale.</w:t>
       </w:r>
     </w:p>
     <w:p>
@@ -2622,20 +1808,8 @@
           <w:sz w:val="28"/>
           <w:szCs w:val="28"/>
         </w:rPr>
-        <w:t xml:space="preserve">vec4 </w:t>
-      </w:r>
-      <w:proofErr w:type="spellStart"/>
-      <w:r>
-        <w:rPr>
-          <w:rFonts w:ascii="Times New Roman" w:hAnsi="Times New Roman" w:cs="Times New Roman"/>
-          <w:b/>
-          <w:bCs/>
-          <w:sz w:val="28"/>
-          <w:szCs w:val="28"/>
-        </w:rPr>
-        <w:t>gl_FragColor</w:t>
-      </w:r>
-      <w:proofErr w:type="spellEnd"/>
+        <w:t>vec4 gl_FragColor</w:t>
+      </w:r>
       <w:r>
         <w:rPr>
           <w:rFonts w:ascii="Times New Roman" w:hAnsi="Times New Roman" w:cs="Times New Roman"/>
@@ -2652,79 +1826,42 @@
           <w:sz w:val="28"/>
           <w:szCs w:val="28"/>
         </w:rPr>
-        <w:t xml:space="preserve">che contiene il colore finale del singolo </w:t>
-      </w:r>
-      <w:proofErr w:type="spellStart"/>
-      <w:r>
-        <w:rPr>
-          <w:rFonts w:ascii="Times New Roman" w:hAnsi="Times New Roman" w:cs="Times New Roman"/>
-          <w:sz w:val="28"/>
-          <w:szCs w:val="28"/>
-        </w:rPr>
-        <w:t>fragment</w:t>
-      </w:r>
-      <w:proofErr w:type="spellEnd"/>
-      <w:r>
-        <w:rPr>
-          <w:rFonts w:ascii="Times New Roman" w:hAnsi="Times New Roman" w:cs="Times New Roman"/>
-          <w:sz w:val="28"/>
-          <w:szCs w:val="28"/>
-        </w:rPr>
-        <w:t xml:space="preserve"> in RGBA.</w:t>
-      </w:r>
-    </w:p>
-    <w:p>
-      <w:pPr>
-        <w:tabs>
-          <w:tab w:val="left" w:pos="6045"/>
-        </w:tabs>
-        <w:rPr>
-          <w:rFonts w:ascii="Times New Roman" w:hAnsi="Times New Roman" w:cs="Times New Roman"/>
-          <w:sz w:val="28"/>
-          <w:szCs w:val="28"/>
-        </w:rPr>
-      </w:pPr>
-      <w:r>
-        <w:rPr>
-          <w:rFonts w:ascii="Times New Roman" w:hAnsi="Times New Roman" w:cs="Times New Roman"/>
-          <w:sz w:val="28"/>
-          <w:szCs w:val="28"/>
-        </w:rPr>
-        <w:t xml:space="preserve">Come si possono passare i dati attraverso la pipeline? Ci sono vari modi a seconda della funzione del dato che viene passato: attributi, uniformi, textures e </w:t>
-      </w:r>
-      <w:proofErr w:type="spellStart"/>
-      <w:r>
-        <w:rPr>
-          <w:rFonts w:ascii="Times New Roman" w:hAnsi="Times New Roman" w:cs="Times New Roman"/>
-          <w:sz w:val="28"/>
-          <w:szCs w:val="28"/>
-        </w:rPr>
-        <w:t>varying</w:t>
-      </w:r>
-      <w:proofErr w:type="spellEnd"/>
-      <w:r>
-        <w:rPr>
-          <w:rFonts w:ascii="Times New Roman" w:hAnsi="Times New Roman" w:cs="Times New Roman"/>
-          <w:sz w:val="28"/>
-          <w:szCs w:val="28"/>
-        </w:rPr>
-        <w:t>.</w:t>
-      </w:r>
-    </w:p>
-    <w:p>
-      <w:pPr>
-        <w:tabs>
-          <w:tab w:val="left" w:pos="6045"/>
-        </w:tabs>
-        <w:rPr>
-          <w:rFonts w:ascii="Times New Roman" w:hAnsi="Times New Roman" w:cs="Times New Roman"/>
-          <w:b/>
-          <w:bCs/>
-          <w:sz w:val="28"/>
-          <w:szCs w:val="28"/>
-        </w:rPr>
-      </w:pPr>
-      <w:proofErr w:type="spellStart"/>
+        <w:t>che contiene il colore finale del singolo fragment in RGBA.</w:t>
+      </w:r>
+    </w:p>
+    <w:p>
+      <w:pPr>
+        <w:tabs>
+          <w:tab w:val="left" w:pos="6045"/>
+        </w:tabs>
+        <w:rPr>
+          <w:rFonts w:ascii="Times New Roman" w:hAnsi="Times New Roman" w:cs="Times New Roman"/>
+          <w:sz w:val="28"/>
+          <w:szCs w:val="28"/>
+        </w:rPr>
+      </w:pPr>
+      <w:r>
+        <w:rPr>
+          <w:rFonts w:ascii="Times New Roman" w:hAnsi="Times New Roman" w:cs="Times New Roman"/>
+          <w:sz w:val="28"/>
+          <w:szCs w:val="28"/>
+        </w:rPr>
+        <w:t>Come si possono passare i dati attraverso la pipeline? Ci sono vari modi a seconda della funzione del dato che viene passato: attributi, uniformi, textures e varying.</w:t>
+      </w:r>
+    </w:p>
+    <w:p>
+      <w:pPr>
+        <w:tabs>
+          <w:tab w:val="left" w:pos="6045"/>
+        </w:tabs>
+        <w:rPr>
+          <w:rFonts w:ascii="Times New Roman" w:hAnsi="Times New Roman" w:cs="Times New Roman"/>
+          <w:b/>
+          <w:bCs/>
+          <w:sz w:val="28"/>
+          <w:szCs w:val="28"/>
+        </w:rPr>
+      </w:pPr>
       <w:r>
         <w:rPr>
           <w:rFonts w:ascii="Times New Roman" w:hAnsi="Times New Roman" w:cs="Times New Roman"/>
@@ -2735,46 +1872,27 @@
         </w:rPr>
         <w:t>Attributes</w:t>
       </w:r>
-      <w:proofErr w:type="spellEnd"/>
-    </w:p>
-    <w:p>
-      <w:pPr>
-        <w:tabs>
-          <w:tab w:val="left" w:pos="6045"/>
-        </w:tabs>
-        <w:rPr>
-          <w:rFonts w:ascii="Times New Roman" w:hAnsi="Times New Roman" w:cs="Times New Roman"/>
-          <w:b/>
-          <w:bCs/>
-          <w:sz w:val="28"/>
-          <w:szCs w:val="28"/>
-        </w:rPr>
-      </w:pPr>
-      <w:r>
-        <w:rPr>
-          <w:rFonts w:ascii="Times New Roman" w:hAnsi="Times New Roman" w:cs="Times New Roman"/>
-          <w:sz w:val="28"/>
-          <w:szCs w:val="28"/>
-        </w:rPr>
-        <w:t xml:space="preserve">Gli </w:t>
-      </w:r>
-      <w:proofErr w:type="spellStart"/>
-      <w:r>
-        <w:rPr>
-          <w:rFonts w:ascii="Times New Roman" w:hAnsi="Times New Roman" w:cs="Times New Roman"/>
-          <w:sz w:val="28"/>
-          <w:szCs w:val="28"/>
-        </w:rPr>
-        <w:t>attributes</w:t>
-      </w:r>
-      <w:proofErr w:type="spellEnd"/>
-      <w:r>
-        <w:rPr>
-          <w:rFonts w:ascii="Times New Roman" w:hAnsi="Times New Roman" w:cs="Times New Roman"/>
-          <w:sz w:val="28"/>
-          <w:szCs w:val="28"/>
-        </w:rPr>
-        <w:t xml:space="preserve"> sono </w:t>
+    </w:p>
+    <w:p>
+      <w:pPr>
+        <w:tabs>
+          <w:tab w:val="left" w:pos="6045"/>
+        </w:tabs>
+        <w:rPr>
+          <w:rFonts w:ascii="Times New Roman" w:hAnsi="Times New Roman" w:cs="Times New Roman"/>
+          <w:b/>
+          <w:bCs/>
+          <w:sz w:val="28"/>
+          <w:szCs w:val="28"/>
+        </w:rPr>
+      </w:pPr>
+      <w:r>
+        <w:rPr>
+          <w:rFonts w:ascii="Times New Roman" w:hAnsi="Times New Roman" w:cs="Times New Roman"/>
+          <w:sz w:val="28"/>
+          <w:szCs w:val="28"/>
+        </w:rPr>
+        <w:t xml:space="preserve">Gli attributes sono </w:t>
       </w:r>
       <w:r>
         <w:rPr>
@@ -2794,7 +1912,6 @@
         </w:rPr>
         <w:t>Un esempio lampante sono le coordinate (</w:t>
       </w:r>
-      <w:proofErr w:type="spellStart"/>
       <w:proofErr w:type="gramStart"/>
       <w:r>
         <w:rPr>
@@ -2811,16 +1928,7 @@
           <w:sz w:val="28"/>
           <w:szCs w:val="28"/>
         </w:rPr>
-        <w:t>,z</w:t>
-      </w:r>
-      <w:proofErr w:type="spellEnd"/>
-      <w:r>
-        <w:rPr>
-          <w:rFonts w:ascii="Times New Roman" w:hAnsi="Times New Roman" w:cs="Times New Roman"/>
-          <w:sz w:val="28"/>
-          <w:szCs w:val="28"/>
-        </w:rPr>
-        <w:t xml:space="preserve">) del vertice, ma attributi più complessi possono essere definiti. I dati che noi decidiamo di includere per descrivere un vertice determinano il </w:t>
+        <w:t xml:space="preserve">,z) del vertice, ma attributi più complessi possono essere definiti. I dati che noi decidiamo di includere per descrivere un vertice determinano il </w:t>
       </w:r>
       <w:r>
         <w:rPr>
@@ -2918,7 +2026,6 @@
           <w:szCs w:val="28"/>
         </w:rPr>
       </w:pPr>
-      <w:proofErr w:type="spellStart"/>
       <w:r>
         <w:rPr>
           <w:rFonts w:ascii="Times New Roman" w:hAnsi="Times New Roman" w:cs="Times New Roman"/>
@@ -2929,44 +2036,25 @@
         </w:rPr>
         <w:t>Uniforms</w:t>
       </w:r>
-      <w:proofErr w:type="spellEnd"/>
-    </w:p>
-    <w:p>
-      <w:pPr>
-        <w:tabs>
-          <w:tab w:val="left" w:pos="6045"/>
-        </w:tabs>
-        <w:rPr>
-          <w:rFonts w:ascii="Times New Roman" w:hAnsi="Times New Roman" w:cs="Times New Roman"/>
-          <w:sz w:val="28"/>
-          <w:szCs w:val="28"/>
-        </w:rPr>
-      </w:pPr>
-      <w:r>
-        <w:rPr>
-          <w:rFonts w:ascii="Times New Roman" w:hAnsi="Times New Roman" w:cs="Times New Roman"/>
-          <w:sz w:val="28"/>
-          <w:szCs w:val="28"/>
-        </w:rPr>
-        <w:t xml:space="preserve">Le </w:t>
-      </w:r>
-      <w:proofErr w:type="spellStart"/>
-      <w:r>
-        <w:rPr>
-          <w:rFonts w:ascii="Times New Roman" w:hAnsi="Times New Roman" w:cs="Times New Roman"/>
-          <w:sz w:val="28"/>
-          <w:szCs w:val="28"/>
-        </w:rPr>
-        <w:t>uniforms</w:t>
-      </w:r>
-      <w:proofErr w:type="spellEnd"/>
-      <w:r>
-        <w:rPr>
-          <w:rFonts w:ascii="Times New Roman" w:hAnsi="Times New Roman" w:cs="Times New Roman"/>
-          <w:sz w:val="28"/>
-          <w:szCs w:val="28"/>
-        </w:rPr>
-        <w:t xml:space="preserve"> sono variabili tipiche del programma che </w:t>
+    </w:p>
+    <w:p>
+      <w:pPr>
+        <w:tabs>
+          <w:tab w:val="left" w:pos="6045"/>
+        </w:tabs>
+        <w:rPr>
+          <w:rFonts w:ascii="Times New Roman" w:hAnsi="Times New Roman" w:cs="Times New Roman"/>
+          <w:sz w:val="28"/>
+          <w:szCs w:val="28"/>
+        </w:rPr>
+      </w:pPr>
+      <w:r>
+        <w:rPr>
+          <w:rFonts w:ascii="Times New Roman" w:hAnsi="Times New Roman" w:cs="Times New Roman"/>
+          <w:sz w:val="28"/>
+          <w:szCs w:val="28"/>
+        </w:rPr>
+        <w:t xml:space="preserve">Le uniforms sono variabili tipiche del programma che </w:t>
       </w:r>
       <w:r>
         <w:rPr>
@@ -2984,79 +2072,7 @@
           <w:sz w:val="28"/>
           <w:szCs w:val="28"/>
         </w:rPr>
-        <w:t xml:space="preserve">Di solito sono le </w:t>
-      </w:r>
-      <w:proofErr w:type="spellStart"/>
-      <w:r>
-        <w:rPr>
-          <w:rFonts w:ascii="Times New Roman" w:hAnsi="Times New Roman" w:cs="Times New Roman"/>
-          <w:sz w:val="28"/>
-          <w:szCs w:val="28"/>
-        </w:rPr>
-        <w:t>transfomation</w:t>
-      </w:r>
-      <w:proofErr w:type="spellEnd"/>
-      <w:r>
-        <w:rPr>
-          <w:rFonts w:ascii="Times New Roman" w:hAnsi="Times New Roman" w:cs="Times New Roman"/>
-          <w:sz w:val="28"/>
-          <w:szCs w:val="28"/>
-        </w:rPr>
-        <w:t xml:space="preserve"> </w:t>
-      </w:r>
-      <w:proofErr w:type="spellStart"/>
-      <w:r>
-        <w:rPr>
-          <w:rFonts w:ascii="Times New Roman" w:hAnsi="Times New Roman" w:cs="Times New Roman"/>
-          <w:sz w:val="28"/>
-          <w:szCs w:val="28"/>
-        </w:rPr>
-        <w:t>matrices</w:t>
-      </w:r>
-      <w:proofErr w:type="spellEnd"/>
-      <w:r>
-        <w:rPr>
-          <w:rFonts w:ascii="Times New Roman" w:hAnsi="Times New Roman" w:cs="Times New Roman"/>
-          <w:sz w:val="28"/>
-          <w:szCs w:val="28"/>
-        </w:rPr>
-        <w:t xml:space="preserve">. Esse possono essere passate sia al vertex che al </w:t>
-      </w:r>
-      <w:proofErr w:type="spellStart"/>
-      <w:r>
-        <w:rPr>
-          <w:rFonts w:ascii="Times New Roman" w:hAnsi="Times New Roman" w:cs="Times New Roman"/>
-          <w:sz w:val="28"/>
-          <w:szCs w:val="28"/>
-        </w:rPr>
-        <w:t>fragment</w:t>
-      </w:r>
-      <w:proofErr w:type="spellEnd"/>
-      <w:r>
-        <w:rPr>
-          <w:rFonts w:ascii="Times New Roman" w:hAnsi="Times New Roman" w:cs="Times New Roman"/>
-          <w:sz w:val="28"/>
-          <w:szCs w:val="28"/>
-        </w:rPr>
-        <w:t xml:space="preserve"> shader. Una tipologia particolare di </w:t>
-      </w:r>
-      <w:proofErr w:type="spellStart"/>
-      <w:r>
-        <w:rPr>
-          <w:rFonts w:ascii="Times New Roman" w:hAnsi="Times New Roman" w:cs="Times New Roman"/>
-          <w:sz w:val="28"/>
-          <w:szCs w:val="28"/>
-        </w:rPr>
-        <w:t>uniforms</w:t>
-      </w:r>
-      <w:proofErr w:type="spellEnd"/>
-      <w:r>
-        <w:rPr>
-          <w:rFonts w:ascii="Times New Roman" w:hAnsi="Times New Roman" w:cs="Times New Roman"/>
-          <w:sz w:val="28"/>
-          <w:szCs w:val="28"/>
-        </w:rPr>
-        <w:t xml:space="preserve"> sono le textures.</w:t>
+        <w:t>Di solito sono le transfomation matrices. Esse possono essere passate sia al vertex che al fragment shader. Una tipologia particolare di uniforms sono le textures.</w:t>
       </w:r>
     </w:p>
     <w:p>
@@ -3100,77 +2116,22 @@
           <w:sz w:val="28"/>
           <w:szCs w:val="28"/>
         </w:rPr>
-        <w:t xml:space="preserve">Le textures sono categorie particolari di </w:t>
-      </w:r>
-      <w:proofErr w:type="spellStart"/>
-      <w:r>
-        <w:rPr>
-          <w:rFonts w:ascii="Times New Roman" w:hAnsi="Times New Roman" w:cs="Times New Roman"/>
-          <w:sz w:val="28"/>
-          <w:szCs w:val="28"/>
-        </w:rPr>
-        <w:t>uniforms</w:t>
-      </w:r>
-      <w:proofErr w:type="spellEnd"/>
-      <w:r>
-        <w:rPr>
-          <w:rFonts w:ascii="Times New Roman" w:hAnsi="Times New Roman" w:cs="Times New Roman"/>
-          <w:sz w:val="28"/>
-          <w:szCs w:val="28"/>
-        </w:rPr>
-        <w:t xml:space="preserve"> che sono utilizzate per identificare il texture </w:t>
-      </w:r>
-      <w:proofErr w:type="spellStart"/>
-      <w:r>
-        <w:rPr>
-          <w:rFonts w:ascii="Times New Roman" w:hAnsi="Times New Roman" w:cs="Times New Roman"/>
-          <w:sz w:val="28"/>
-          <w:szCs w:val="28"/>
-        </w:rPr>
-        <w:t>object</w:t>
-      </w:r>
-      <w:proofErr w:type="spellEnd"/>
-      <w:r>
-        <w:rPr>
-          <w:rFonts w:ascii="Times New Roman" w:hAnsi="Times New Roman" w:cs="Times New Roman"/>
-          <w:sz w:val="28"/>
-          <w:szCs w:val="28"/>
-        </w:rPr>
-        <w:t xml:space="preserve"> che viene utilizzato per ogni texture </w:t>
-      </w:r>
-      <w:proofErr w:type="spellStart"/>
-      <w:r>
-        <w:rPr>
-          <w:rFonts w:ascii="Times New Roman" w:hAnsi="Times New Roman" w:cs="Times New Roman"/>
-          <w:sz w:val="28"/>
-          <w:szCs w:val="28"/>
-        </w:rPr>
-        <w:t>lookup</w:t>
-      </w:r>
-      <w:proofErr w:type="spellEnd"/>
-      <w:r>
-        <w:rPr>
-          <w:rFonts w:ascii="Times New Roman" w:hAnsi="Times New Roman" w:cs="Times New Roman"/>
-          <w:sz w:val="28"/>
-          <w:szCs w:val="28"/>
-        </w:rPr>
-        <w:t>.</w:t>
-      </w:r>
-    </w:p>
-    <w:p>
-      <w:pPr>
-        <w:tabs>
-          <w:tab w:val="left" w:pos="6045"/>
-        </w:tabs>
-        <w:rPr>
-          <w:rFonts w:ascii="Times New Roman" w:hAnsi="Times New Roman" w:cs="Times New Roman"/>
-          <w:b/>
-          <w:bCs/>
-          <w:sz w:val="28"/>
-          <w:szCs w:val="28"/>
-        </w:rPr>
-      </w:pPr>
-      <w:proofErr w:type="spellStart"/>
+        <w:t>Le textures sono categorie particolari di uniforms che sono utilizzate per identificare il texture object che viene utilizzato per ogni texture lookup.</w:t>
+      </w:r>
+    </w:p>
+    <w:p>
+      <w:pPr>
+        <w:tabs>
+          <w:tab w:val="left" w:pos="6045"/>
+        </w:tabs>
+        <w:rPr>
+          <w:rFonts w:ascii="Times New Roman" w:hAnsi="Times New Roman" w:cs="Times New Roman"/>
+          <w:b/>
+          <w:bCs/>
+          <w:sz w:val="28"/>
+          <w:szCs w:val="28"/>
+        </w:rPr>
+      </w:pPr>
       <w:r>
         <w:rPr>
           <w:rFonts w:ascii="Times New Roman" w:hAnsi="Times New Roman" w:cs="Times New Roman"/>
@@ -3181,62 +2142,25 @@
         </w:rPr>
         <w:t>Varyings</w:t>
       </w:r>
-      <w:proofErr w:type="spellEnd"/>
-    </w:p>
-    <w:p>
-      <w:pPr>
-        <w:tabs>
-          <w:tab w:val="left" w:pos="6045"/>
-        </w:tabs>
-        <w:rPr>
-          <w:rFonts w:ascii="Times New Roman" w:hAnsi="Times New Roman" w:cs="Times New Roman"/>
-          <w:sz w:val="28"/>
-          <w:szCs w:val="28"/>
-        </w:rPr>
-      </w:pPr>
-      <w:r>
-        <w:rPr>
-          <w:rFonts w:ascii="Times New Roman" w:hAnsi="Times New Roman" w:cs="Times New Roman"/>
-          <w:sz w:val="28"/>
-          <w:szCs w:val="28"/>
-        </w:rPr>
-        <w:t xml:space="preserve">Le </w:t>
-      </w:r>
-      <w:proofErr w:type="spellStart"/>
-      <w:r>
-        <w:rPr>
-          <w:rFonts w:ascii="Times New Roman" w:hAnsi="Times New Roman" w:cs="Times New Roman"/>
-          <w:sz w:val="28"/>
-          <w:szCs w:val="28"/>
-        </w:rPr>
-        <w:t>varyings</w:t>
-      </w:r>
-      <w:proofErr w:type="spellEnd"/>
-      <w:r>
-        <w:rPr>
-          <w:rFonts w:ascii="Times New Roman" w:hAnsi="Times New Roman" w:cs="Times New Roman"/>
-          <w:sz w:val="28"/>
-          <w:szCs w:val="28"/>
-        </w:rPr>
-        <w:t xml:space="preserve"> sono variabili che contengono i risultati dell’esecuzione del vertex shader da essere utilizzati più avanti nella pipeline. Questi valori di solito sono poi interpolati per il rendering della primitiva. Se vuoi passare una particolare informazione da un Vertex Shader ad un </w:t>
-      </w:r>
-      <w:proofErr w:type="spellStart"/>
-      <w:r>
-        <w:rPr>
-          <w:rFonts w:ascii="Times New Roman" w:hAnsi="Times New Roman" w:cs="Times New Roman"/>
-          <w:sz w:val="28"/>
-          <w:szCs w:val="28"/>
-        </w:rPr>
-        <w:t>Fragment</w:t>
-      </w:r>
-      <w:proofErr w:type="spellEnd"/>
-      <w:r>
-        <w:rPr>
-          <w:rFonts w:ascii="Times New Roman" w:hAnsi="Times New Roman" w:cs="Times New Roman"/>
-          <w:sz w:val="28"/>
-          <w:szCs w:val="28"/>
-        </w:rPr>
-        <w:t xml:space="preserve"> Shader puoi utilizzare una variabile di questo tipo.</w:t>
+    </w:p>
+    <w:p>
+      <w:pPr>
+        <w:tabs>
+          <w:tab w:val="left" w:pos="6045"/>
+        </w:tabs>
+        <w:rPr>
+          <w:rFonts w:ascii="Times New Roman" w:hAnsi="Times New Roman" w:cs="Times New Roman"/>
+          <w:sz w:val="28"/>
+          <w:szCs w:val="28"/>
+        </w:rPr>
+      </w:pPr>
+      <w:r>
+        <w:rPr>
+          <w:rFonts w:ascii="Times New Roman" w:hAnsi="Times New Roman" w:cs="Times New Roman"/>
+          <w:sz w:val="28"/>
+          <w:szCs w:val="28"/>
+        </w:rPr>
+        <w:t>Le varyings sono variabili che contengono i risultati dell’esecuzione del vertex shader da essere utilizzati più avanti nella pipeline. Questi valori di solito sono poi interpolati per il rendering della primitiva. Se vuoi passare una particolare informazione da un Vertex Shader ad un Fragment Shader puoi utilizzare una variabile di questo tipo.</w:t>
       </w:r>
     </w:p>
     <w:p>
@@ -3273,67 +2197,27 @@
           <w:szCs w:val="28"/>
         </w:rPr>
         <w:lastRenderedPageBreak/>
-        <w:t xml:space="preserve">Integrazione con </w:t>
-      </w:r>
-      <w:proofErr w:type="spellStart"/>
-      <w:r>
-        <w:rPr>
-          <w:rFonts w:ascii="Times New Roman" w:hAnsi="Times New Roman" w:cs="Times New Roman"/>
-          <w:b/>
-          <w:bCs/>
-          <w:sz w:val="28"/>
-          <w:szCs w:val="28"/>
-        </w:rPr>
-        <w:t>Javascript</w:t>
-      </w:r>
-      <w:proofErr w:type="spellEnd"/>
-      <w:r>
-        <w:rPr>
-          <w:rFonts w:ascii="Times New Roman" w:hAnsi="Times New Roman" w:cs="Times New Roman"/>
-          <w:b/>
-          <w:bCs/>
-          <w:sz w:val="28"/>
-          <w:szCs w:val="28"/>
-        </w:rPr>
-        <w:t xml:space="preserve"> e HTML</w:t>
-      </w:r>
-    </w:p>
-    <w:p>
-      <w:pPr>
-        <w:tabs>
-          <w:tab w:val="left" w:pos="6045"/>
-        </w:tabs>
-        <w:rPr>
-          <w:rFonts w:ascii="Times New Roman" w:hAnsi="Times New Roman" w:cs="Times New Roman"/>
-          <w:sz w:val="28"/>
-          <w:szCs w:val="28"/>
-        </w:rPr>
-      </w:pPr>
-      <w:r>
-        <w:rPr>
-          <w:rFonts w:ascii="Times New Roman" w:hAnsi="Times New Roman" w:cs="Times New Roman"/>
-          <w:sz w:val="28"/>
-          <w:szCs w:val="28"/>
-        </w:rPr>
-        <w:t xml:space="preserve">Ipotizziamo di avere già a disposizione il programma GLSL. Come avviene l’integrazione con HTML e il </w:t>
-      </w:r>
-      <w:proofErr w:type="spellStart"/>
-      <w:r>
-        <w:rPr>
-          <w:rFonts w:ascii="Times New Roman" w:hAnsi="Times New Roman" w:cs="Times New Roman"/>
-          <w:sz w:val="28"/>
-          <w:szCs w:val="28"/>
-        </w:rPr>
-        <w:t>Javascript</w:t>
-      </w:r>
-      <w:proofErr w:type="spellEnd"/>
-      <w:r>
-        <w:rPr>
-          <w:rFonts w:ascii="Times New Roman" w:hAnsi="Times New Roman" w:cs="Times New Roman"/>
-          <w:sz w:val="28"/>
-          <w:szCs w:val="28"/>
-        </w:rPr>
-        <w:t>?</w:t>
+        <w:t>Integrazione con Javascript e HTML</w:t>
+      </w:r>
+    </w:p>
+    <w:p>
+      <w:pPr>
+        <w:tabs>
+          <w:tab w:val="left" w:pos="6045"/>
+        </w:tabs>
+        <w:rPr>
+          <w:rFonts w:ascii="Times New Roman" w:hAnsi="Times New Roman" w:cs="Times New Roman"/>
+          <w:sz w:val="28"/>
+          <w:szCs w:val="28"/>
+        </w:rPr>
+      </w:pPr>
+      <w:r>
+        <w:rPr>
+          <w:rFonts w:ascii="Times New Roman" w:hAnsi="Times New Roman" w:cs="Times New Roman"/>
+          <w:sz w:val="28"/>
+          <w:szCs w:val="28"/>
+        </w:rPr>
+        <w:t>Ipotizziamo di avere già a disposizione il programma GLSL. Come avviene l’integrazione con HTML e il Javascript?</w:t>
       </w:r>
     </w:p>
     <w:p>
@@ -3399,77 +2283,13 @@
           <w:szCs w:val="28"/>
         </w:rPr>
       </w:pPr>
-      <w:proofErr w:type="spellStart"/>
-      <w:r>
-        <w:rPr>
-          <w:rFonts w:ascii="Times New Roman" w:hAnsi="Times New Roman" w:cs="Times New Roman"/>
-          <w:sz w:val="28"/>
-          <w:szCs w:val="28"/>
-        </w:rPr>
-        <w:t>WebGL</w:t>
-      </w:r>
-      <w:proofErr w:type="spellEnd"/>
-      <w:r>
-        <w:rPr>
-          <w:rFonts w:ascii="Times New Roman" w:hAnsi="Times New Roman" w:cs="Times New Roman"/>
-          <w:sz w:val="28"/>
-          <w:szCs w:val="28"/>
-        </w:rPr>
-        <w:t xml:space="preserve"> sfrutta l’elemento &lt;canvas&gt; fornito da HTML. Esso permette di </w:t>
-      </w:r>
-      <w:proofErr w:type="spellStart"/>
-      <w:r>
-        <w:rPr>
-          <w:rFonts w:ascii="Times New Roman" w:hAnsi="Times New Roman" w:cs="Times New Roman"/>
-          <w:sz w:val="28"/>
-          <w:szCs w:val="28"/>
-        </w:rPr>
-        <w:t>renderizzare</w:t>
-      </w:r>
-      <w:proofErr w:type="spellEnd"/>
-      <w:r>
-        <w:rPr>
-          <w:rFonts w:ascii="Times New Roman" w:hAnsi="Times New Roman" w:cs="Times New Roman"/>
-          <w:sz w:val="28"/>
-          <w:szCs w:val="28"/>
-        </w:rPr>
-        <w:t xml:space="preserve"> elementi grafici all’interno del browser grazie al supporto di alcune librerie (tra cui ovviamente </w:t>
-      </w:r>
-      <w:proofErr w:type="spellStart"/>
-      <w:r>
-        <w:rPr>
-          <w:rFonts w:ascii="Times New Roman" w:hAnsi="Times New Roman" w:cs="Times New Roman"/>
-          <w:sz w:val="28"/>
-          <w:szCs w:val="28"/>
-        </w:rPr>
-        <w:t>WebGL</w:t>
-      </w:r>
-      <w:proofErr w:type="spellEnd"/>
-      <w:r>
-        <w:rPr>
-          <w:rFonts w:ascii="Times New Roman" w:hAnsi="Times New Roman" w:cs="Times New Roman"/>
-          <w:sz w:val="28"/>
-          <w:szCs w:val="28"/>
-        </w:rPr>
-        <w:t xml:space="preserve">). L’area all’interno di un elemento canvas può essere manipolata tramite il </w:t>
-      </w:r>
-      <w:proofErr w:type="spellStart"/>
-      <w:r>
-        <w:rPr>
-          <w:rFonts w:ascii="Times New Roman" w:hAnsi="Times New Roman" w:cs="Times New Roman"/>
-          <w:sz w:val="28"/>
-          <w:szCs w:val="28"/>
-        </w:rPr>
-        <w:t>Javascript</w:t>
-      </w:r>
-      <w:proofErr w:type="spellEnd"/>
-      <w:r>
-        <w:rPr>
-          <w:rFonts w:ascii="Times New Roman" w:hAnsi="Times New Roman" w:cs="Times New Roman"/>
-          <w:sz w:val="28"/>
-          <w:szCs w:val="28"/>
-        </w:rPr>
-        <w:t>.</w:t>
+      <w:r>
+        <w:rPr>
+          <w:rFonts w:ascii="Times New Roman" w:hAnsi="Times New Roman" w:cs="Times New Roman"/>
+          <w:sz w:val="28"/>
+          <w:szCs w:val="28"/>
+        </w:rPr>
+        <w:t>WebGL sfrutta l’elemento &lt;canvas&gt; fornito da HTML. Esso permette di renderizzare elementi grafici all’interno del browser grazie al supporto di alcune librerie (tra cui ovviamente WebGL). L’area all’interno di un elemento canvas può essere manipolata tramite il Javascript.</w:t>
       </w:r>
     </w:p>
     <w:p>
@@ -3491,27 +2311,15 @@
         </w:rPr>
         <w:t xml:space="preserve">Il canvas inoltre fornisce il </w:t>
       </w:r>
-      <w:proofErr w:type="spellStart"/>
-      <w:r>
-        <w:rPr>
-          <w:rFonts w:ascii="Times New Roman" w:hAnsi="Times New Roman" w:cs="Times New Roman"/>
-          <w:b/>
-          <w:bCs/>
-          <w:sz w:val="28"/>
-          <w:szCs w:val="28"/>
-        </w:rPr>
-        <w:t>frameBuffer</w:t>
-      </w:r>
-      <w:proofErr w:type="spellEnd"/>
-      <w:r>
-        <w:rPr>
-          <w:rFonts w:ascii="Times New Roman" w:hAnsi="Times New Roman" w:cs="Times New Roman"/>
-          <w:b/>
-          <w:bCs/>
-          <w:sz w:val="28"/>
-          <w:szCs w:val="28"/>
-        </w:rPr>
-        <w:t xml:space="preserve">, </w:t>
+      <w:r>
+        <w:rPr>
+          <w:rFonts w:ascii="Times New Roman" w:hAnsi="Times New Roman" w:cs="Times New Roman"/>
+          <w:b/>
+          <w:bCs/>
+          <w:sz w:val="28"/>
+          <w:szCs w:val="28"/>
+        </w:rPr>
+        <w:t xml:space="preserve">frameBuffer, </w:t>
       </w:r>
       <w:r>
         <w:rPr>
@@ -3558,27 +2366,15 @@
         </w:rPr>
         <w:t xml:space="preserve">Una volta dichiarato un canvas in HTML, la prima cosa che un programma deve creare al fine di produrre grafica è un </w:t>
       </w:r>
-      <w:proofErr w:type="spellStart"/>
-      <w:r>
-        <w:rPr>
-          <w:rFonts w:ascii="Times New Roman" w:hAnsi="Times New Roman" w:cs="Times New Roman"/>
-          <w:b/>
-          <w:bCs/>
-          <w:sz w:val="28"/>
-          <w:szCs w:val="28"/>
-        </w:rPr>
-        <w:t>context</w:t>
-      </w:r>
-      <w:proofErr w:type="spellEnd"/>
-      <w:r>
-        <w:rPr>
-          <w:rFonts w:ascii="Times New Roman" w:hAnsi="Times New Roman" w:cs="Times New Roman"/>
-          <w:b/>
-          <w:bCs/>
-          <w:sz w:val="28"/>
-          <w:szCs w:val="28"/>
-        </w:rPr>
-        <w:t xml:space="preserve">. </w:t>
+      <w:r>
+        <w:rPr>
+          <w:rFonts w:ascii="Times New Roman" w:hAnsi="Times New Roman" w:cs="Times New Roman"/>
+          <w:b/>
+          <w:bCs/>
+          <w:sz w:val="28"/>
+          <w:szCs w:val="28"/>
+        </w:rPr>
+        <w:t xml:space="preserve">context. </w:t>
       </w:r>
       <w:r>
         <w:rPr>
@@ -3645,18 +2441,8 @@
           <w:sz w:val="28"/>
           <w:szCs w:val="28"/>
         </w:rPr>
-        <w:t>funzione .</w:t>
-      </w:r>
-      <w:proofErr w:type="spellStart"/>
-      <w:r>
-        <w:rPr>
-          <w:rFonts w:ascii="Times New Roman" w:hAnsi="Times New Roman" w:cs="Times New Roman"/>
-          <w:sz w:val="28"/>
-          <w:szCs w:val="28"/>
-        </w:rPr>
-        <w:t>getContext</w:t>
-      </w:r>
-      <w:proofErr w:type="spellEnd"/>
+        <w:t>funzione .getContext</w:t>
+      </w:r>
       <w:proofErr w:type="gramEnd"/>
       <w:r>
         <w:rPr>
@@ -3684,135 +2470,51 @@
           <w:sz w:val="28"/>
           <w:szCs w:val="28"/>
         </w:rPr>
-        <w:t xml:space="preserve">Il contesto espone l’API che vogliamo utilizzare per disegnare sul canvas. Tramite esso quindi possiamo accedere alle funzioni di </w:t>
-      </w:r>
-      <w:proofErr w:type="spellStart"/>
-      <w:r>
-        <w:rPr>
-          <w:rFonts w:ascii="Times New Roman" w:hAnsi="Times New Roman" w:cs="Times New Roman"/>
-          <w:sz w:val="28"/>
-          <w:szCs w:val="28"/>
-        </w:rPr>
-        <w:t>WebGL</w:t>
-      </w:r>
-      <w:proofErr w:type="spellEnd"/>
-      <w:r>
-        <w:rPr>
-          <w:rFonts w:ascii="Times New Roman" w:hAnsi="Times New Roman" w:cs="Times New Roman"/>
-          <w:sz w:val="28"/>
-          <w:szCs w:val="28"/>
-        </w:rPr>
-        <w:t xml:space="preserve"> che ci servono.</w:t>
-      </w:r>
-    </w:p>
-    <w:p>
-      <w:pPr>
-        <w:tabs>
-          <w:tab w:val="left" w:pos="6045"/>
-        </w:tabs>
-        <w:rPr>
-          <w:rFonts w:ascii="Times New Roman" w:hAnsi="Times New Roman" w:cs="Times New Roman"/>
-          <w:b/>
-          <w:bCs/>
-          <w:sz w:val="28"/>
-          <w:szCs w:val="28"/>
-        </w:rPr>
-      </w:pPr>
-      <w:proofErr w:type="spellStart"/>
-      <w:r>
-        <w:rPr>
-          <w:rFonts w:ascii="Times New Roman" w:hAnsi="Times New Roman" w:cs="Times New Roman"/>
-          <w:b/>
-          <w:bCs/>
-          <w:sz w:val="28"/>
-          <w:szCs w:val="28"/>
-        </w:rPr>
-        <w:t>WebGL</w:t>
-      </w:r>
-      <w:proofErr w:type="spellEnd"/>
-      <w:r>
-        <w:rPr>
-          <w:rFonts w:ascii="Times New Roman" w:hAnsi="Times New Roman" w:cs="Times New Roman"/>
-          <w:b/>
-          <w:bCs/>
-          <w:sz w:val="28"/>
-          <w:szCs w:val="28"/>
-        </w:rPr>
-        <w:t xml:space="preserve"> – sistema di coordinate</w:t>
-      </w:r>
-    </w:p>
-    <w:p>
-      <w:pPr>
-        <w:tabs>
-          <w:tab w:val="left" w:pos="6045"/>
-        </w:tabs>
-        <w:rPr>
-          <w:rFonts w:ascii="Times New Roman" w:hAnsi="Times New Roman" w:cs="Times New Roman"/>
-          <w:sz w:val="28"/>
-          <w:szCs w:val="28"/>
-        </w:rPr>
-      </w:pPr>
-      <w:r>
-        <w:rPr>
-          <w:rFonts w:ascii="Times New Roman" w:hAnsi="Times New Roman" w:cs="Times New Roman"/>
-          <w:sz w:val="28"/>
-          <w:szCs w:val="28"/>
-        </w:rPr>
-        <w:t xml:space="preserve">Le coordinate del </w:t>
-      </w:r>
-      <w:proofErr w:type="spellStart"/>
-      <w:r>
-        <w:rPr>
-          <w:rFonts w:ascii="Times New Roman" w:hAnsi="Times New Roman" w:cs="Times New Roman"/>
-          <w:sz w:val="28"/>
-          <w:szCs w:val="28"/>
-        </w:rPr>
-        <w:t>drawing</w:t>
-      </w:r>
-      <w:proofErr w:type="spellEnd"/>
-      <w:r>
-        <w:rPr>
-          <w:rFonts w:ascii="Times New Roman" w:hAnsi="Times New Roman" w:cs="Times New Roman"/>
-          <w:sz w:val="28"/>
-          <w:szCs w:val="28"/>
-        </w:rPr>
-        <w:t xml:space="preserve"> </w:t>
-      </w:r>
-      <w:proofErr w:type="spellStart"/>
-      <w:r>
-        <w:rPr>
-          <w:rFonts w:ascii="Times New Roman" w:hAnsi="Times New Roman" w:cs="Times New Roman"/>
-          <w:sz w:val="28"/>
-          <w:szCs w:val="28"/>
-        </w:rPr>
-        <w:t>space</w:t>
-      </w:r>
-      <w:proofErr w:type="spellEnd"/>
-      <w:r>
-        <w:rPr>
-          <w:rFonts w:ascii="Times New Roman" w:hAnsi="Times New Roman" w:cs="Times New Roman"/>
-          <w:sz w:val="28"/>
-          <w:szCs w:val="28"/>
-        </w:rPr>
-        <w:t xml:space="preserve"> in </w:t>
-      </w:r>
-      <w:proofErr w:type="spellStart"/>
-      <w:r>
-        <w:rPr>
-          <w:rFonts w:ascii="Times New Roman" w:hAnsi="Times New Roman" w:cs="Times New Roman"/>
-          <w:sz w:val="28"/>
-          <w:szCs w:val="28"/>
-        </w:rPr>
-        <w:t>WebGL</w:t>
-      </w:r>
-      <w:proofErr w:type="spellEnd"/>
-      <w:r>
-        <w:rPr>
-          <w:rFonts w:ascii="Times New Roman" w:hAnsi="Times New Roman" w:cs="Times New Roman"/>
-          <w:sz w:val="28"/>
-          <w:szCs w:val="28"/>
-        </w:rPr>
-        <w:t xml:space="preserve"> iniziano nel bel mezzo del canvas e si estendono nelle quattro direzioni definite dagli assi cartesiani. Tutti i punti definiti oltre il range [-1,1] non vengono disegnati, anche se la loro definizione è comunque possibile. </w:t>
+        <w:t>Il contesto espone l’API che vogliamo utilizzare per disegnare sul canvas. Tramite esso quindi possiamo accedere alle funzioni di WebGL che ci servono.</w:t>
+      </w:r>
+    </w:p>
+    <w:p>
+      <w:pPr>
+        <w:tabs>
+          <w:tab w:val="left" w:pos="6045"/>
+        </w:tabs>
+        <w:rPr>
+          <w:rFonts w:ascii="Times New Roman" w:hAnsi="Times New Roman" w:cs="Times New Roman"/>
+          <w:b/>
+          <w:bCs/>
+          <w:sz w:val="28"/>
+          <w:szCs w:val="28"/>
+        </w:rPr>
+      </w:pPr>
+      <w:r>
+        <w:rPr>
+          <w:rFonts w:ascii="Times New Roman" w:hAnsi="Times New Roman" w:cs="Times New Roman"/>
+          <w:b/>
+          <w:bCs/>
+          <w:sz w:val="28"/>
+          <w:szCs w:val="28"/>
+        </w:rPr>
+        <w:t>WebGL – sistema di coordinate</w:t>
+      </w:r>
+    </w:p>
+    <w:p>
+      <w:pPr>
+        <w:tabs>
+          <w:tab w:val="left" w:pos="6045"/>
+        </w:tabs>
+        <w:rPr>
+          <w:rFonts w:ascii="Times New Roman" w:hAnsi="Times New Roman" w:cs="Times New Roman"/>
+          <w:sz w:val="28"/>
+          <w:szCs w:val="28"/>
+        </w:rPr>
+      </w:pPr>
+      <w:r>
+        <w:rPr>
+          <w:rFonts w:ascii="Times New Roman" w:hAnsi="Times New Roman" w:cs="Times New Roman"/>
+          <w:sz w:val="28"/>
+          <w:szCs w:val="28"/>
+        </w:rPr>
+        <w:t xml:space="preserve">Le coordinate del drawing space in WebGL iniziano nel bel mezzo del canvas e si estendono nelle quattro direzioni definite dagli assi cartesiani. Tutti i punti definiti oltre il range [-1,1] non vengono disegnati, anche se la loro definizione è comunque possibile. </w:t>
       </w:r>
     </w:p>
     <w:p>
@@ -4027,65 +2729,35 @@
           <w:szCs w:val="28"/>
         </w:rPr>
       </w:pPr>
-      <w:proofErr w:type="spellStart"/>
-      <w:r>
-        <w:rPr>
-          <w:rFonts w:ascii="Times New Roman" w:hAnsi="Times New Roman" w:cs="Times New Roman"/>
-          <w:b/>
-          <w:bCs/>
-          <w:sz w:val="28"/>
-          <w:szCs w:val="28"/>
-        </w:rPr>
-        <w:t>WebGL</w:t>
-      </w:r>
-      <w:proofErr w:type="spellEnd"/>
-      <w:r>
-        <w:rPr>
-          <w:rFonts w:ascii="Times New Roman" w:hAnsi="Times New Roman" w:cs="Times New Roman"/>
-          <w:b/>
-          <w:bCs/>
-          <w:sz w:val="28"/>
-          <w:szCs w:val="28"/>
-        </w:rPr>
-        <w:t xml:space="preserve"> – primitive</w:t>
-      </w:r>
-    </w:p>
-    <w:p>
-      <w:pPr>
-        <w:tabs>
-          <w:tab w:val="left" w:pos="6045"/>
-        </w:tabs>
-        <w:rPr>
-          <w:rFonts w:ascii="Times New Roman" w:hAnsi="Times New Roman" w:cs="Times New Roman"/>
-          <w:sz w:val="28"/>
-          <w:szCs w:val="28"/>
-        </w:rPr>
-      </w:pPr>
-      <w:r>
-        <w:rPr>
-          <w:rFonts w:ascii="Times New Roman" w:hAnsi="Times New Roman" w:cs="Times New Roman"/>
-          <w:sz w:val="28"/>
-          <w:szCs w:val="28"/>
-        </w:rPr>
-        <w:t xml:space="preserve">Una primitiva in </w:t>
-      </w:r>
-      <w:proofErr w:type="spellStart"/>
-      <w:r>
-        <w:rPr>
-          <w:rFonts w:ascii="Times New Roman" w:hAnsi="Times New Roman" w:cs="Times New Roman"/>
-          <w:sz w:val="28"/>
-          <w:szCs w:val="28"/>
-        </w:rPr>
-        <w:t>WebGL</w:t>
-      </w:r>
-      <w:proofErr w:type="spellEnd"/>
-      <w:r>
-        <w:rPr>
-          <w:rFonts w:ascii="Times New Roman" w:hAnsi="Times New Roman" w:cs="Times New Roman"/>
-          <w:sz w:val="28"/>
-          <w:szCs w:val="28"/>
-        </w:rPr>
-        <w:t xml:space="preserve"> non è altro che una collezione di </w:t>
+      <w:r>
+        <w:rPr>
+          <w:rFonts w:ascii="Times New Roman" w:hAnsi="Times New Roman" w:cs="Times New Roman"/>
+          <w:b/>
+          <w:bCs/>
+          <w:sz w:val="28"/>
+          <w:szCs w:val="28"/>
+        </w:rPr>
+        <w:t>WebGL – primitive</w:t>
+      </w:r>
+    </w:p>
+    <w:p>
+      <w:pPr>
+        <w:tabs>
+          <w:tab w:val="left" w:pos="6045"/>
+        </w:tabs>
+        <w:rPr>
+          <w:rFonts w:ascii="Times New Roman" w:hAnsi="Times New Roman" w:cs="Times New Roman"/>
+          <w:sz w:val="28"/>
+          <w:szCs w:val="28"/>
+        </w:rPr>
+      </w:pPr>
+      <w:r>
+        <w:rPr>
+          <w:rFonts w:ascii="Times New Roman" w:hAnsi="Times New Roman" w:cs="Times New Roman"/>
+          <w:sz w:val="28"/>
+          <w:szCs w:val="28"/>
+        </w:rPr>
+        <w:t xml:space="preserve">Una primitiva in WebGL non è altro che una collezione di </w:t>
       </w:r>
       <w:r>
         <w:rPr>
@@ -4103,25 +2775,7 @@
           <w:sz w:val="28"/>
           <w:szCs w:val="28"/>
         </w:rPr>
-        <w:t xml:space="preserve">, che possono essere assemblati in diversi modi. Tutte le primitive in </w:t>
-      </w:r>
-      <w:proofErr w:type="spellStart"/>
-      <w:r>
-        <w:rPr>
-          <w:rFonts w:ascii="Times New Roman" w:hAnsi="Times New Roman" w:cs="Times New Roman"/>
-          <w:sz w:val="28"/>
-          <w:szCs w:val="28"/>
-        </w:rPr>
-        <w:t>WebGL</w:t>
-      </w:r>
-      <w:proofErr w:type="spellEnd"/>
-      <w:r>
-        <w:rPr>
-          <w:rFonts w:ascii="Times New Roman" w:hAnsi="Times New Roman" w:cs="Times New Roman"/>
-          <w:sz w:val="28"/>
-          <w:szCs w:val="28"/>
-        </w:rPr>
-        <w:t xml:space="preserve"> possono essere assemblate come:</w:t>
+        <w:t>, che possono essere assemblati in diversi modi. Tutte le primitive in WebGL possono essere assemblate come:</w:t>
       </w:r>
     </w:p>
     <w:p>
@@ -4395,25 +3049,7 @@
           <w:sz w:val="28"/>
           <w:szCs w:val="28"/>
         </w:rPr>
-        <w:t xml:space="preserve">Tutto ciò che </w:t>
-      </w:r>
-      <w:proofErr w:type="spellStart"/>
-      <w:r>
-        <w:rPr>
-          <w:rFonts w:ascii="Times New Roman" w:hAnsi="Times New Roman" w:cs="Times New Roman"/>
-          <w:sz w:val="28"/>
-          <w:szCs w:val="28"/>
-        </w:rPr>
-        <w:t>WebGL</w:t>
-      </w:r>
-      <w:proofErr w:type="spellEnd"/>
-      <w:r>
-        <w:rPr>
-          <w:rFonts w:ascii="Times New Roman" w:hAnsi="Times New Roman" w:cs="Times New Roman"/>
-          <w:sz w:val="28"/>
-          <w:szCs w:val="28"/>
-        </w:rPr>
-        <w:t xml:space="preserve"> fa è visualizzare le primitive secondo la modalità scelta e applicarci colori e textures.</w:t>
+        <w:t>Tutto ciò che WebGL fa è visualizzare le primitive secondo la modalità scelta e applicarci colori e textures.</w:t>
       </w:r>
       <w:r>
         <w:rPr>
@@ -4472,25 +3108,7 @@
           <w:sz w:val="28"/>
           <w:szCs w:val="28"/>
         </w:rPr>
-        <w:t xml:space="preserve">Prima di disegnare qualsiasi cosa sullo schermo, quindi, è necessario passare tutti i dati relativi ai vertici dal programma </w:t>
-      </w:r>
-      <w:proofErr w:type="spellStart"/>
-      <w:r>
-        <w:rPr>
-          <w:rFonts w:ascii="Times New Roman" w:hAnsi="Times New Roman" w:cs="Times New Roman"/>
-          <w:sz w:val="28"/>
-          <w:szCs w:val="28"/>
-        </w:rPr>
-        <w:t>Javascript</w:t>
-      </w:r>
-      <w:proofErr w:type="spellEnd"/>
-      <w:r>
-        <w:rPr>
-          <w:rFonts w:ascii="Times New Roman" w:hAnsi="Times New Roman" w:cs="Times New Roman"/>
-          <w:sz w:val="28"/>
-          <w:szCs w:val="28"/>
-        </w:rPr>
-        <w:t xml:space="preserve"> al programma GLSL. </w:t>
+        <w:t xml:space="preserve">Prima di disegnare qualsiasi cosa sullo schermo, quindi, è necessario passare tutti i dati relativi ai vertici dal programma Javascript al programma GLSL. </w:t>
       </w:r>
     </w:p>
     <w:p>
@@ -4513,27 +3131,15 @@
         <w:lastRenderedPageBreak/>
         <w:t xml:space="preserve">Abbiamo già visto come i dati relativi ad un vertice, come la sua posizione, sono trattati da GLSL all’interno degli </w:t>
       </w:r>
-      <w:proofErr w:type="spellStart"/>
-      <w:r>
-        <w:rPr>
-          <w:rFonts w:ascii="Times New Roman" w:hAnsi="Times New Roman" w:cs="Times New Roman"/>
-          <w:b/>
-          <w:bCs/>
-          <w:sz w:val="28"/>
-          <w:szCs w:val="28"/>
-        </w:rPr>
-        <w:t>attributes</w:t>
-      </w:r>
-      <w:proofErr w:type="spellEnd"/>
-      <w:r>
-        <w:rPr>
-          <w:rFonts w:ascii="Times New Roman" w:hAnsi="Times New Roman" w:cs="Times New Roman"/>
-          <w:b/>
-          <w:bCs/>
-          <w:sz w:val="28"/>
-          <w:szCs w:val="28"/>
-        </w:rPr>
-        <w:t xml:space="preserve">. </w:t>
+      <w:r>
+        <w:rPr>
+          <w:rFonts w:ascii="Times New Roman" w:hAnsi="Times New Roman" w:cs="Times New Roman"/>
+          <w:b/>
+          <w:bCs/>
+          <w:sz w:val="28"/>
+          <w:szCs w:val="28"/>
+        </w:rPr>
+        <w:t xml:space="preserve">attributes. </w:t>
       </w:r>
       <w:r>
         <w:rPr>
@@ -4579,25 +3185,7 @@
           <w:sz w:val="28"/>
           <w:szCs w:val="28"/>
         </w:rPr>
-        <w:t xml:space="preserve">Vediamo come si dichiara un VBO e come vi si inseriscono i dati necessari in </w:t>
-      </w:r>
-      <w:proofErr w:type="spellStart"/>
-      <w:r>
-        <w:rPr>
-          <w:rFonts w:ascii="Times New Roman" w:hAnsi="Times New Roman" w:cs="Times New Roman"/>
-          <w:sz w:val="28"/>
-          <w:szCs w:val="28"/>
-        </w:rPr>
-        <w:t>Javascript</w:t>
-      </w:r>
-      <w:proofErr w:type="spellEnd"/>
-      <w:r>
-        <w:rPr>
-          <w:rFonts w:ascii="Times New Roman" w:hAnsi="Times New Roman" w:cs="Times New Roman"/>
-          <w:sz w:val="28"/>
-          <w:szCs w:val="28"/>
-        </w:rPr>
-        <w:t>.</w:t>
+        <w:t>Vediamo come si dichiara un VBO e come vi si inseriscono i dati necessari in Javascript.</w:t>
       </w:r>
     </w:p>
     <w:p>
@@ -4669,25 +3257,7 @@
           <w:sz w:val="28"/>
           <w:szCs w:val="28"/>
         </w:rPr>
-        <w:t xml:space="preserve">Ora abbiamo semplicemente ottenuto l’accesso al contesto di </w:t>
-      </w:r>
-      <w:proofErr w:type="spellStart"/>
-      <w:r>
-        <w:rPr>
-          <w:rFonts w:ascii="Times New Roman" w:hAnsi="Times New Roman" w:cs="Times New Roman"/>
-          <w:sz w:val="28"/>
-          <w:szCs w:val="28"/>
-        </w:rPr>
-        <w:t>WebGL</w:t>
-      </w:r>
-      <w:proofErr w:type="spellEnd"/>
-      <w:r>
-        <w:rPr>
-          <w:rFonts w:ascii="Times New Roman" w:hAnsi="Times New Roman" w:cs="Times New Roman"/>
-          <w:sz w:val="28"/>
-          <w:szCs w:val="28"/>
-        </w:rPr>
-        <w:t>. Cominciamo con la definizione delle posizioni dei vertici e con la creazione di un buffer per conservarli.</w:t>
+        <w:t>Ora abbiamo semplicemente ottenuto l’accesso al contesto di WebGL. Cominciamo con la definizione delle posizioni dei vertici e con la creazione di un buffer per conservarli.</w:t>
       </w:r>
     </w:p>
     <w:p>
@@ -4786,16 +3356,7 @@
           <w:sz w:val="28"/>
           <w:szCs w:val="28"/>
         </w:rPr>
-        <w:t>g</w:t>
-      </w:r>
-      <w:proofErr w:type="spellStart"/>
-      <w:r>
-        <w:rPr>
-          <w:rFonts w:ascii="Times New Roman" w:hAnsi="Times New Roman" w:cs="Times New Roman"/>
-          <w:sz w:val="28"/>
-          <w:szCs w:val="28"/>
-        </w:rPr>
-        <w:t>l.ARRAY</w:t>
+        <w:t>gl.ARRAY</w:t>
       </w:r>
       <w:proofErr w:type="gramEnd"/>
       <w:r>
@@ -4804,90 +3365,27 @@
           <w:sz w:val="28"/>
           <w:szCs w:val="28"/>
         </w:rPr>
-        <w:t>_BUFFER</w:t>
-      </w:r>
-      <w:proofErr w:type="spellEnd"/>
-      <w:r>
-        <w:rPr>
-          <w:rFonts w:ascii="Times New Roman" w:hAnsi="Times New Roman" w:cs="Times New Roman"/>
-          <w:sz w:val="28"/>
-          <w:szCs w:val="28"/>
-        </w:rPr>
-        <w:t xml:space="preserve">, che esso contiene dei vertici. Con l’ultima linea di codice invece le posizioni dei vertici vengono effettivamente inserite all’interno del buffer. </w:t>
-      </w:r>
-      <w:proofErr w:type="spellStart"/>
-      <w:r>
-        <w:rPr>
-          <w:rFonts w:ascii="Times New Roman" w:hAnsi="Times New Roman" w:cs="Times New Roman"/>
-          <w:sz w:val="28"/>
-          <w:szCs w:val="28"/>
-        </w:rPr>
-        <w:t>WebGL</w:t>
-      </w:r>
-      <w:proofErr w:type="spellEnd"/>
-      <w:r>
-        <w:rPr>
-          <w:rFonts w:ascii="Times New Roman" w:hAnsi="Times New Roman" w:cs="Times New Roman"/>
-          <w:sz w:val="28"/>
-          <w:szCs w:val="28"/>
-        </w:rPr>
-        <w:t xml:space="preserve"> implicitamente usa il buffer che è </w:t>
-      </w:r>
-      <w:proofErr w:type="spellStart"/>
-      <w:r>
-        <w:rPr>
-          <w:rFonts w:ascii="Times New Roman" w:hAnsi="Times New Roman" w:cs="Times New Roman"/>
-          <w:sz w:val="28"/>
-          <w:szCs w:val="28"/>
-        </w:rPr>
-        <w:t>bindato</w:t>
-      </w:r>
-      <w:proofErr w:type="spellEnd"/>
-      <w:r>
-        <w:rPr>
-          <w:rFonts w:ascii="Times New Roman" w:hAnsi="Times New Roman" w:cs="Times New Roman"/>
-          <w:sz w:val="28"/>
-          <w:szCs w:val="28"/>
-        </w:rPr>
-        <w:t xml:space="preserve"> al momento come buffer di input da cui leggere i dati.</w:t>
-      </w:r>
-    </w:p>
-    <w:p>
-      <w:pPr>
-        <w:tabs>
-          <w:tab w:val="left" w:pos="6045"/>
-        </w:tabs>
-        <w:rPr>
-          <w:rFonts w:ascii="Times New Roman" w:hAnsi="Times New Roman" w:cs="Times New Roman"/>
-          <w:sz w:val="28"/>
-          <w:szCs w:val="28"/>
-        </w:rPr>
-      </w:pPr>
-      <w:r>
-        <w:rPr>
-          <w:rFonts w:ascii="Times New Roman" w:hAnsi="Times New Roman" w:cs="Times New Roman"/>
-          <w:sz w:val="28"/>
-          <w:szCs w:val="28"/>
-        </w:rPr>
-        <w:t xml:space="preserve">Ipotizziamo ora che il codice GLSL che vogliamo utilizzare prenda come input una variabile chiamata vec4 </w:t>
-      </w:r>
-      <w:proofErr w:type="spellStart"/>
-      <w:r>
-        <w:rPr>
-          <w:rFonts w:ascii="Times New Roman" w:hAnsi="Times New Roman" w:cs="Times New Roman"/>
-          <w:sz w:val="28"/>
-          <w:szCs w:val="28"/>
-        </w:rPr>
-        <w:t>a_position</w:t>
-      </w:r>
-      <w:proofErr w:type="spellEnd"/>
-      <w:r>
-        <w:rPr>
-          <w:rFonts w:ascii="Times New Roman" w:hAnsi="Times New Roman" w:cs="Times New Roman"/>
-          <w:sz w:val="28"/>
-          <w:szCs w:val="28"/>
-        </w:rPr>
-        <w:t>, dove ci sono le posizioni dei vertici delle primitive. Con le prossime istruzioni vedremo come collegare il buffer appena creato con tale variabile, in modo tale da avere a disposizione i dati relativi ai vertici all’interno degli shader in GLSL.</w:t>
+        <w:t>_BUFFER, che esso contiene dei vertici. Con l’ultima linea di codice invece le posizioni dei vertici vengono effettivamente inserite all’interno del buffer. WebGL implicitamente usa il buffer che è bindato al momento come buffer di input da cui leggere i dati.</w:t>
+      </w:r>
+    </w:p>
+    <w:p>
+      <w:pPr>
+        <w:tabs>
+          <w:tab w:val="left" w:pos="6045"/>
+        </w:tabs>
+        <w:rPr>
+          <w:rFonts w:ascii="Times New Roman" w:hAnsi="Times New Roman" w:cs="Times New Roman"/>
+          <w:sz w:val="28"/>
+          <w:szCs w:val="28"/>
+        </w:rPr>
+      </w:pPr>
+      <w:r>
+        <w:rPr>
+          <w:rFonts w:ascii="Times New Roman" w:hAnsi="Times New Roman" w:cs="Times New Roman"/>
+          <w:sz w:val="28"/>
+          <w:szCs w:val="28"/>
+        </w:rPr>
+        <w:t>Ipotizziamo ora che il codice GLSL che vogliamo utilizzare prenda come input una variabile chiamata vec4 a_position, dove ci sono le posizioni dei vertici delle primitive. Con le prossime istruzioni vedremo come collegare il buffer appena creato con tale variabile, in modo tale da avere a disposizione i dati relativi ai vertici all’interno degli shader in GLSL.</w:t>
       </w:r>
     </w:p>
     <w:p>
@@ -5137,42 +3635,8 @@
           <w:szCs w:val="28"/>
         </w:rPr>
         <w:lastRenderedPageBreak/>
-        <w:t xml:space="preserve">Disegnare con </w:t>
-      </w:r>
-      <w:proofErr w:type="spellStart"/>
-      <w:r>
-        <w:rPr>
-          <w:rFonts w:ascii="Times New Roman" w:hAnsi="Times New Roman" w:cs="Times New Roman"/>
-          <w:b/>
-          <w:bCs/>
-          <w:sz w:val="28"/>
-          <w:szCs w:val="28"/>
-        </w:rPr>
-        <w:t>indexed</w:t>
-      </w:r>
-      <w:proofErr w:type="spellEnd"/>
-      <w:r>
-        <w:rPr>
-          <w:rFonts w:ascii="Times New Roman" w:hAnsi="Times New Roman" w:cs="Times New Roman"/>
-          <w:b/>
-          <w:bCs/>
-          <w:sz w:val="28"/>
-          <w:szCs w:val="28"/>
-        </w:rPr>
-        <w:t xml:space="preserve"> </w:t>
-      </w:r>
-      <w:proofErr w:type="spellStart"/>
-      <w:r>
-        <w:rPr>
-          <w:rFonts w:ascii="Times New Roman" w:hAnsi="Times New Roman" w:cs="Times New Roman"/>
-          <w:b/>
-          <w:bCs/>
-          <w:sz w:val="28"/>
-          <w:szCs w:val="28"/>
-        </w:rPr>
-        <w:t>primitives</w:t>
-      </w:r>
-      <w:proofErr w:type="spellEnd"/>
+        <w:t>Disegnare con indexed primitives</w:t>
+      </w:r>
     </w:p>
     <w:p>
       <w:pPr>
@@ -5267,51 +3731,7 @@
           <w:sz w:val="28"/>
           <w:szCs w:val="28"/>
         </w:rPr>
-        <w:t xml:space="preserve">Passare </w:t>
-      </w:r>
-      <w:proofErr w:type="spellStart"/>
-      <w:r>
-        <w:rPr>
-          <w:rFonts w:ascii="Times New Roman" w:hAnsi="Times New Roman" w:cs="Times New Roman"/>
-          <w:b/>
-          <w:bCs/>
-          <w:sz w:val="28"/>
-          <w:szCs w:val="28"/>
-        </w:rPr>
-        <w:t>uniforms</w:t>
-      </w:r>
-      <w:proofErr w:type="spellEnd"/>
-      <w:r>
-        <w:rPr>
-          <w:rFonts w:ascii="Times New Roman" w:hAnsi="Times New Roman" w:cs="Times New Roman"/>
-          <w:b/>
-          <w:bCs/>
-          <w:sz w:val="28"/>
-          <w:szCs w:val="28"/>
-        </w:rPr>
-        <w:t xml:space="preserve"> da </w:t>
-      </w:r>
-      <w:proofErr w:type="spellStart"/>
-      <w:r>
-        <w:rPr>
-          <w:rFonts w:ascii="Times New Roman" w:hAnsi="Times New Roman" w:cs="Times New Roman"/>
-          <w:b/>
-          <w:bCs/>
-          <w:sz w:val="28"/>
-          <w:szCs w:val="28"/>
-        </w:rPr>
-        <w:t>Javascript</w:t>
-      </w:r>
-      <w:proofErr w:type="spellEnd"/>
-      <w:r>
-        <w:rPr>
-          <w:rFonts w:ascii="Times New Roman" w:hAnsi="Times New Roman" w:cs="Times New Roman"/>
-          <w:b/>
-          <w:bCs/>
-          <w:sz w:val="28"/>
-          <w:szCs w:val="28"/>
-        </w:rPr>
-        <w:t xml:space="preserve"> a GLSL shaders</w:t>
+        <w:t>Passare uniforms da Javascript a GLSL shaders</w:t>
       </w:r>
     </w:p>
     <w:p>
@@ -5436,27 +3856,8 @@
           <w:szCs w:val="28"/>
         </w:rPr>
         <w:lastRenderedPageBreak/>
-        <w:t xml:space="preserve">di tipo Shader sia per i Vertex Shader sia per i </w:t>
-      </w:r>
-      <w:proofErr w:type="spellStart"/>
-      <w:r>
-        <w:rPr>
-          <w:rFonts w:ascii="Times New Roman" w:hAnsi="Times New Roman" w:cs="Times New Roman"/>
-          <w:sz w:val="28"/>
-          <w:szCs w:val="28"/>
-        </w:rPr>
-        <w:t>Fragment</w:t>
-      </w:r>
-      <w:proofErr w:type="spellEnd"/>
-      <w:r>
-        <w:rPr>
-          <w:rFonts w:ascii="Times New Roman" w:hAnsi="Times New Roman" w:cs="Times New Roman"/>
-          <w:sz w:val="28"/>
-          <w:szCs w:val="28"/>
-        </w:rPr>
-        <w:t xml:space="preserve"> Shader, con la funzione </w:t>
-      </w:r>
-      <w:proofErr w:type="spellStart"/>
+        <w:t xml:space="preserve">di tipo Shader sia per i Vertex Shader sia per i Fragment Shader, con la funzione </w:t>
+      </w:r>
       <w:proofErr w:type="gramStart"/>
       <w:r>
         <w:rPr>
@@ -5468,7 +3869,6 @@
         </w:rPr>
         <w:t>gl.createShader</w:t>
       </w:r>
-      <w:proofErr w:type="spellEnd"/>
       <w:proofErr w:type="gramEnd"/>
       <w:r>
         <w:rPr>
@@ -5486,27 +3886,8 @@
           <w:sz w:val="28"/>
           <w:szCs w:val="28"/>
         </w:rPr>
-        <w:t xml:space="preserve">Poi bisogna caricare il codice sorgente dello shader, che sarà preventivamente stato salvato in una stringa (nell’esempio qui è chiamato </w:t>
-      </w:r>
-      <w:proofErr w:type="spellStart"/>
-      <w:r>
-        <w:rPr>
-          <w:rFonts w:ascii="Times New Roman" w:hAnsi="Times New Roman" w:cs="Times New Roman"/>
-          <w:sz w:val="28"/>
-          <w:szCs w:val="28"/>
-        </w:rPr>
-        <w:t>vertexShaderSource</w:t>
-      </w:r>
-      <w:proofErr w:type="spellEnd"/>
-      <w:r>
-        <w:rPr>
-          <w:rFonts w:ascii="Times New Roman" w:hAnsi="Times New Roman" w:cs="Times New Roman"/>
-          <w:sz w:val="28"/>
-          <w:szCs w:val="28"/>
-        </w:rPr>
-        <w:t xml:space="preserve">), con la funzione </w:t>
-      </w:r>
-      <w:proofErr w:type="spellStart"/>
+        <w:t xml:space="preserve">Poi bisogna caricare il codice sorgente dello shader, che sarà preventivamente stato salvato in una stringa (nell’esempio qui è chiamato vertexShaderSource), con la funzione </w:t>
+      </w:r>
       <w:proofErr w:type="gramStart"/>
       <w:r>
         <w:rPr>
@@ -5518,7 +3899,6 @@
         </w:rPr>
         <w:t>gl.shaderSource</w:t>
       </w:r>
-      <w:proofErr w:type="spellEnd"/>
       <w:proofErr w:type="gramEnd"/>
       <w:r>
         <w:rPr>
@@ -5528,18 +3908,123 @@
         </w:rPr>
         <w:t xml:space="preserve">, e infine lo shader va compilato chiamando la funzione </w:t>
       </w:r>
-      <w:proofErr w:type="spellStart"/>
-      <w:r>
-        <w:rPr>
-          <w:rFonts w:ascii="Times New Roman" w:hAnsi="Times New Roman" w:cs="Times New Roman"/>
-          <w:b/>
-          <w:bCs/>
-          <w:sz w:val="28"/>
-          <w:szCs w:val="28"/>
-        </w:rPr>
-        <w:t>gl.compileShader</w:t>
-      </w:r>
-      <w:proofErr w:type="spellEnd"/>
+      <w:r>
+        <w:rPr>
+          <w:rFonts w:ascii="Times New Roman" w:hAnsi="Times New Roman" w:cs="Times New Roman"/>
+          <w:b/>
+          <w:bCs/>
+          <w:sz w:val="28"/>
+          <w:szCs w:val="28"/>
+        </w:rPr>
+        <w:t>gl.compileShader.</w:t>
+      </w:r>
+      <w:r>
+        <w:rPr>
+          <w:rFonts w:ascii="Times New Roman" w:hAnsi="Times New Roman" w:cs="Times New Roman"/>
+          <w:b/>
+          <w:bCs/>
+          <w:sz w:val="28"/>
+          <w:szCs w:val="28"/>
+        </w:rPr>
+        <w:t xml:space="preserve"> ATTENZIONE: </w:t>
+      </w:r>
+      <w:r>
+        <w:rPr>
+          <w:rFonts w:ascii="Times New Roman" w:hAnsi="Times New Roman" w:cs="Times New Roman"/>
+          <w:sz w:val="28"/>
+          <w:szCs w:val="28"/>
+        </w:rPr>
+        <w:t>se si verifica un errore di compilazione nello shader, il programma Javascript non dice nulla. Quindi è necessario stare molto attenti ed eventualmente preventivare un sistema di intercettazione degli errori di compilazione.</w:t>
+      </w:r>
+    </w:p>
+    <w:p>
+      <w:pPr>
+        <w:tabs>
+          <w:tab w:val="left" w:pos="6045"/>
+        </w:tabs>
+        <w:rPr>
+          <w:rFonts w:ascii="Times New Roman" w:hAnsi="Times New Roman" w:cs="Times New Roman"/>
+          <w:sz w:val="28"/>
+          <w:szCs w:val="28"/>
+          <w:u w:val="single"/>
+        </w:rPr>
+      </w:pPr>
+      <w:r>
+        <w:rPr>
+          <w:rFonts w:ascii="Times New Roman" w:hAnsi="Times New Roman" w:cs="Times New Roman"/>
+          <w:sz w:val="28"/>
+          <w:szCs w:val="28"/>
+        </w:rPr>
+        <w:t xml:space="preserve">Alla fine della compilazione degli shader bisogna definire uno </w:t>
+      </w:r>
+      <w:r>
+        <w:rPr>
+          <w:rFonts w:ascii="Times New Roman" w:hAnsi="Times New Roman" w:cs="Times New Roman"/>
+          <w:b/>
+          <w:bCs/>
+          <w:sz w:val="28"/>
+          <w:szCs w:val="28"/>
+        </w:rPr>
+        <w:t xml:space="preserve">shader program, </w:t>
+      </w:r>
+      <w:r>
+        <w:rPr>
+          <w:rFonts w:ascii="Times New Roman" w:hAnsi="Times New Roman" w:cs="Times New Roman"/>
+          <w:sz w:val="28"/>
+          <w:szCs w:val="28"/>
+        </w:rPr>
+        <w:t xml:space="preserve">ovvero un oggetto che contiene la completa pipeline di WebGL. Questo si ottiene con la funzione </w:t>
+      </w:r>
+      <w:proofErr w:type="gramStart"/>
+      <w:r>
+        <w:rPr>
+          <w:rFonts w:ascii="Times New Roman" w:hAnsi="Times New Roman" w:cs="Times New Roman"/>
+          <w:b/>
+          <w:bCs/>
+          <w:sz w:val="28"/>
+          <w:szCs w:val="28"/>
+        </w:rPr>
+        <w:t>gl.createProgram</w:t>
+      </w:r>
+      <w:proofErr w:type="gramEnd"/>
+      <w:r>
+        <w:rPr>
+          <w:rFonts w:ascii="Times New Roman" w:hAnsi="Times New Roman" w:cs="Times New Roman"/>
+          <w:sz w:val="28"/>
+          <w:szCs w:val="28"/>
+        </w:rPr>
+        <w:t xml:space="preserve">. In seguito, al programma bisogna allegare gli shader con </w:t>
+      </w:r>
+      <w:r>
+        <w:rPr>
+          <w:rFonts w:ascii="Times New Roman" w:hAnsi="Times New Roman" w:cs="Times New Roman"/>
+          <w:b/>
+          <w:bCs/>
+          <w:sz w:val="28"/>
+          <w:szCs w:val="28"/>
+        </w:rPr>
+        <w:t xml:space="preserve">attachShader </w:t>
+      </w:r>
+      <w:r>
+        <w:rPr>
+          <w:rFonts w:ascii="Times New Roman" w:hAnsi="Times New Roman" w:cs="Times New Roman"/>
+          <w:sz w:val="28"/>
+          <w:szCs w:val="28"/>
+        </w:rPr>
+        <w:t xml:space="preserve">e infine bisogna linkare il programma con </w:t>
+      </w:r>
+      <w:proofErr w:type="gramStart"/>
+      <w:r>
+        <w:rPr>
+          <w:rFonts w:ascii="Times New Roman" w:hAnsi="Times New Roman" w:cs="Times New Roman"/>
+          <w:b/>
+          <w:bCs/>
+          <w:sz w:val="28"/>
+          <w:szCs w:val="28"/>
+        </w:rPr>
+        <w:t>gl.linkProgram</w:t>
+      </w:r>
+      <w:proofErr w:type="gramEnd"/>
       <w:r>
         <w:rPr>
           <w:rFonts w:ascii="Times New Roman" w:hAnsi="Times New Roman" w:cs="Times New Roman"/>
@@ -5553,237 +4038,10 @@
       <w:r>
         <w:rPr>
           <w:rFonts w:ascii="Times New Roman" w:hAnsi="Times New Roman" w:cs="Times New Roman"/>
-          <w:b/>
-          <w:bCs/>
-          <w:sz w:val="28"/>
-          <w:szCs w:val="28"/>
-        </w:rPr>
-        <w:t xml:space="preserve"> ATTENZIONE: </w:t>
-      </w:r>
-      <w:r>
-        <w:rPr>
-          <w:rFonts w:ascii="Times New Roman" w:hAnsi="Times New Roman" w:cs="Times New Roman"/>
-          <w:sz w:val="28"/>
-          <w:szCs w:val="28"/>
-        </w:rPr>
-        <w:t xml:space="preserve">se si verifica un errore di compilazione nello shader, il programma </w:t>
-      </w:r>
-      <w:proofErr w:type="spellStart"/>
-      <w:r>
-        <w:rPr>
-          <w:rFonts w:ascii="Times New Roman" w:hAnsi="Times New Roman" w:cs="Times New Roman"/>
-          <w:sz w:val="28"/>
-          <w:szCs w:val="28"/>
-        </w:rPr>
-        <w:t>Javascript</w:t>
-      </w:r>
-      <w:proofErr w:type="spellEnd"/>
-      <w:r>
-        <w:rPr>
-          <w:rFonts w:ascii="Times New Roman" w:hAnsi="Times New Roman" w:cs="Times New Roman"/>
-          <w:sz w:val="28"/>
-          <w:szCs w:val="28"/>
-        </w:rPr>
-        <w:t xml:space="preserve"> non dice nulla. Quindi è necessario stare molto attenti ed eventualmente preventivare un sistema di intercettazione degli errori di compilazione.</w:t>
-      </w:r>
-    </w:p>
-    <w:p>
-      <w:pPr>
-        <w:tabs>
-          <w:tab w:val="left" w:pos="6045"/>
-        </w:tabs>
-        <w:rPr>
-          <w:rFonts w:ascii="Times New Roman" w:hAnsi="Times New Roman" w:cs="Times New Roman"/>
-          <w:sz w:val="28"/>
-          <w:szCs w:val="28"/>
-          <w:u w:val="single"/>
-        </w:rPr>
-      </w:pPr>
-      <w:r>
-        <w:rPr>
-          <w:rFonts w:ascii="Times New Roman" w:hAnsi="Times New Roman" w:cs="Times New Roman"/>
-          <w:sz w:val="28"/>
-          <w:szCs w:val="28"/>
-        </w:rPr>
-        <w:t xml:space="preserve">Alla fine della compilazione degli shader bisogna definire uno </w:t>
-      </w:r>
-      <w:r>
-        <w:rPr>
-          <w:rFonts w:ascii="Times New Roman" w:hAnsi="Times New Roman" w:cs="Times New Roman"/>
-          <w:b/>
-          <w:bCs/>
-          <w:sz w:val="28"/>
-          <w:szCs w:val="28"/>
-        </w:rPr>
-        <w:t xml:space="preserve">shader </w:t>
-      </w:r>
-      <w:proofErr w:type="spellStart"/>
-      <w:r>
-        <w:rPr>
-          <w:rFonts w:ascii="Times New Roman" w:hAnsi="Times New Roman" w:cs="Times New Roman"/>
-          <w:b/>
-          <w:bCs/>
-          <w:sz w:val="28"/>
-          <w:szCs w:val="28"/>
-        </w:rPr>
-        <w:t>program</w:t>
-      </w:r>
-      <w:proofErr w:type="spellEnd"/>
-      <w:r>
-        <w:rPr>
-          <w:rFonts w:ascii="Times New Roman" w:hAnsi="Times New Roman" w:cs="Times New Roman"/>
-          <w:b/>
-          <w:bCs/>
-          <w:sz w:val="28"/>
-          <w:szCs w:val="28"/>
-        </w:rPr>
-        <w:t xml:space="preserve">, </w:t>
-      </w:r>
-      <w:r>
-        <w:rPr>
-          <w:rFonts w:ascii="Times New Roman" w:hAnsi="Times New Roman" w:cs="Times New Roman"/>
-          <w:sz w:val="28"/>
-          <w:szCs w:val="28"/>
-        </w:rPr>
-        <w:t xml:space="preserve">ovvero un oggetto che contiene la completa pipeline di </w:t>
-      </w:r>
-      <w:proofErr w:type="spellStart"/>
-      <w:r>
-        <w:rPr>
-          <w:rFonts w:ascii="Times New Roman" w:hAnsi="Times New Roman" w:cs="Times New Roman"/>
-          <w:sz w:val="28"/>
-          <w:szCs w:val="28"/>
-        </w:rPr>
-        <w:t>WebGL</w:t>
-      </w:r>
-      <w:proofErr w:type="spellEnd"/>
-      <w:r>
-        <w:rPr>
-          <w:rFonts w:ascii="Times New Roman" w:hAnsi="Times New Roman" w:cs="Times New Roman"/>
-          <w:sz w:val="28"/>
-          <w:szCs w:val="28"/>
-        </w:rPr>
-        <w:t xml:space="preserve">. Questo si ottiene con la funzione </w:t>
-      </w:r>
-      <w:proofErr w:type="spellStart"/>
-      <w:proofErr w:type="gramStart"/>
-      <w:r>
-        <w:rPr>
-          <w:rFonts w:ascii="Times New Roman" w:hAnsi="Times New Roman" w:cs="Times New Roman"/>
-          <w:b/>
-          <w:bCs/>
-          <w:sz w:val="28"/>
-          <w:szCs w:val="28"/>
-        </w:rPr>
-        <w:t>gl.createProgram</w:t>
-      </w:r>
-      <w:proofErr w:type="spellEnd"/>
-      <w:proofErr w:type="gramEnd"/>
-      <w:r>
-        <w:rPr>
-          <w:rFonts w:ascii="Times New Roman" w:hAnsi="Times New Roman" w:cs="Times New Roman"/>
-          <w:sz w:val="28"/>
-          <w:szCs w:val="28"/>
-        </w:rPr>
-        <w:t xml:space="preserve">. In seguito, al programma bisogna allegare gli shader con </w:t>
-      </w:r>
-      <w:proofErr w:type="spellStart"/>
-      <w:r>
-        <w:rPr>
-          <w:rFonts w:ascii="Times New Roman" w:hAnsi="Times New Roman" w:cs="Times New Roman"/>
-          <w:b/>
-          <w:bCs/>
-          <w:sz w:val="28"/>
-          <w:szCs w:val="28"/>
-        </w:rPr>
-        <w:t>attachShader</w:t>
-      </w:r>
-      <w:proofErr w:type="spellEnd"/>
-      <w:r>
-        <w:rPr>
-          <w:rFonts w:ascii="Times New Roman" w:hAnsi="Times New Roman" w:cs="Times New Roman"/>
-          <w:b/>
-          <w:bCs/>
-          <w:sz w:val="28"/>
-          <w:szCs w:val="28"/>
-        </w:rPr>
-        <w:t xml:space="preserve"> </w:t>
-      </w:r>
-      <w:r>
-        <w:rPr>
-          <w:rFonts w:ascii="Times New Roman" w:hAnsi="Times New Roman" w:cs="Times New Roman"/>
-          <w:sz w:val="28"/>
-          <w:szCs w:val="28"/>
-        </w:rPr>
-        <w:t xml:space="preserve">e infine bisogna linkare il programma con </w:t>
-      </w:r>
-      <w:proofErr w:type="spellStart"/>
-      <w:proofErr w:type="gramStart"/>
-      <w:r>
-        <w:rPr>
-          <w:rFonts w:ascii="Times New Roman" w:hAnsi="Times New Roman" w:cs="Times New Roman"/>
-          <w:b/>
-          <w:bCs/>
-          <w:sz w:val="28"/>
-          <w:szCs w:val="28"/>
-        </w:rPr>
-        <w:t>gl.linkProgram</w:t>
-      </w:r>
-      <w:proofErr w:type="spellEnd"/>
-      <w:proofErr w:type="gramEnd"/>
-      <w:r>
-        <w:rPr>
-          <w:rFonts w:ascii="Times New Roman" w:hAnsi="Times New Roman" w:cs="Times New Roman"/>
-          <w:b/>
-          <w:bCs/>
-          <w:sz w:val="28"/>
-          <w:szCs w:val="28"/>
-        </w:rPr>
-        <w:t>.</w:t>
-      </w:r>
-      <w:r>
-        <w:rPr>
-          <w:rFonts w:ascii="Times New Roman" w:hAnsi="Times New Roman" w:cs="Times New Roman"/>
-          <w:sz w:val="28"/>
-          <w:szCs w:val="28"/>
-        </w:rPr>
-        <w:t xml:space="preserve"> A questo punto la pipeline è completa e grazie a </w:t>
-      </w:r>
-      <w:proofErr w:type="spellStart"/>
-      <w:r>
-        <w:rPr>
-          <w:rFonts w:ascii="Times New Roman" w:hAnsi="Times New Roman" w:cs="Times New Roman"/>
-          <w:sz w:val="28"/>
-          <w:szCs w:val="28"/>
-        </w:rPr>
-        <w:t>WebGL</w:t>
-      </w:r>
-      <w:proofErr w:type="spellEnd"/>
-      <w:r>
-        <w:rPr>
-          <w:rFonts w:ascii="Times New Roman" w:hAnsi="Times New Roman" w:cs="Times New Roman"/>
-          <w:sz w:val="28"/>
-          <w:szCs w:val="28"/>
-        </w:rPr>
-        <w:t xml:space="preserve"> abbiamo potuto </w:t>
-      </w:r>
-      <w:proofErr w:type="spellStart"/>
-      <w:r>
-        <w:rPr>
-          <w:rFonts w:ascii="Times New Roman" w:hAnsi="Times New Roman" w:cs="Times New Roman"/>
-          <w:sz w:val="28"/>
-          <w:szCs w:val="28"/>
-        </w:rPr>
-        <w:t>renderizzare</w:t>
-      </w:r>
-      <w:proofErr w:type="spellEnd"/>
-      <w:r>
-        <w:rPr>
-          <w:rFonts w:ascii="Times New Roman" w:hAnsi="Times New Roman" w:cs="Times New Roman"/>
-          <w:sz w:val="28"/>
-          <w:szCs w:val="28"/>
-        </w:rPr>
-        <w:t xml:space="preserve"> un’immagine.</w:t>
+          <w:sz w:val="28"/>
+          <w:szCs w:val="28"/>
+        </w:rPr>
+        <w:t xml:space="preserve"> A questo punto la pipeline è completa e grazie a WebGL abbiamo potuto renderizzare un’immagine.</w:t>
       </w:r>
       <w:r>
         <w:rPr>

</xml_diff>

<commit_message>
Add first version of graphic drawing.
</commit_message>
<xml_diff>
--- a/WebGL + GLSL notes.docx
+++ b/WebGL + GLSL notes.docx
@@ -227,7 +227,25 @@
           <w:sz w:val="28"/>
           <w:szCs w:val="28"/>
         </w:rPr>
-        <w:t xml:space="preserve"> è implementata come un sistema client-server:</w:t>
+        <w:t xml:space="preserve"> è implementata come un sistema </w:t>
+      </w:r>
+      <w:proofErr w:type="spellStart"/>
+      <w:r>
+        <w:rPr>
+          <w:rFonts w:ascii="Times New Roman" w:hAnsi="Times New Roman" w:cs="Times New Roman"/>
+          <w:sz w:val="28"/>
+          <w:szCs w:val="28"/>
+        </w:rPr>
+        <w:t>client-server</w:t>
+      </w:r>
+      <w:proofErr w:type="spellEnd"/>
+      <w:r>
+        <w:rPr>
+          <w:rFonts w:ascii="Times New Roman" w:hAnsi="Times New Roman" w:cs="Times New Roman"/>
+          <w:sz w:val="28"/>
+          <w:szCs w:val="28"/>
+        </w:rPr>
+        <w:t>:</w:t>
       </w:r>
     </w:p>
     <w:p>
@@ -359,8 +377,20 @@
           <w:sz w:val="28"/>
           <w:szCs w:val="28"/>
         </w:rPr>
-        <w:t>OpenGL context</w:t>
-      </w:r>
+        <w:t xml:space="preserve">OpenGL </w:t>
+      </w:r>
+      <w:proofErr w:type="spellStart"/>
+      <w:r>
+        <w:rPr>
+          <w:rFonts w:ascii="Times New Roman" w:hAnsi="Times New Roman" w:cs="Times New Roman"/>
+          <w:b/>
+          <w:bCs/>
+          <w:sz w:val="28"/>
+          <w:szCs w:val="28"/>
+        </w:rPr>
+        <w:t>context</w:t>
+      </w:r>
+      <w:proofErr w:type="spellEnd"/>
       <w:r>
         <w:rPr>
           <w:rFonts w:ascii="Times New Roman" w:hAnsi="Times New Roman" w:cs="Times New Roman"/>
@@ -391,7 +421,25 @@
           <w:sz w:val="28"/>
           <w:szCs w:val="28"/>
         </w:rPr>
-        <w:t>Lo stato si modifica settando opzioni, manipolando buffers e infine renderizzando utilizzando il contesto corrente</w:t>
+        <w:t xml:space="preserve">Lo stato si modifica settando opzioni, manipolando buffers e infine </w:t>
+      </w:r>
+      <w:proofErr w:type="spellStart"/>
+      <w:r>
+        <w:rPr>
+          <w:rFonts w:ascii="Times New Roman" w:hAnsi="Times New Roman" w:cs="Times New Roman"/>
+          <w:sz w:val="28"/>
+          <w:szCs w:val="28"/>
+        </w:rPr>
+        <w:t>renderizzando</w:t>
+      </w:r>
+      <w:proofErr w:type="spellEnd"/>
+      <w:r>
+        <w:rPr>
+          <w:rFonts w:ascii="Times New Roman" w:hAnsi="Times New Roman" w:cs="Times New Roman"/>
+          <w:sz w:val="28"/>
+          <w:szCs w:val="28"/>
+        </w:rPr>
+        <w:t xml:space="preserve"> utilizzando il contesto corrente</w:t>
       </w:r>
       <w:r>
         <w:rPr>
@@ -421,8 +469,18 @@
           <w:sz w:val="28"/>
           <w:szCs w:val="28"/>
         </w:rPr>
-        <w:t>Quando uno dei valori dello stato viene impostato, rimane tale finché altre funzioni non lo modoficano</w:t>
-      </w:r>
+        <w:t xml:space="preserve">Quando uno dei valori dello stato viene impostato, rimane tale finché altre funzioni non lo </w:t>
+      </w:r>
+      <w:proofErr w:type="spellStart"/>
+      <w:r>
+        <w:rPr>
+          <w:rFonts w:ascii="Times New Roman" w:hAnsi="Times New Roman" w:cs="Times New Roman"/>
+          <w:sz w:val="28"/>
+          <w:szCs w:val="28"/>
+        </w:rPr>
+        <w:t>modoficano</w:t>
+      </w:r>
+      <w:proofErr w:type="spellEnd"/>
       <w:r>
         <w:rPr>
           <w:rFonts w:ascii="Times New Roman" w:hAnsi="Times New Roman" w:cs="Times New Roman"/>
@@ -545,7 +603,25 @@
           <w:sz w:val="28"/>
           <w:szCs w:val="28"/>
         </w:rPr>
-        <w:t xml:space="preserve"> OpenGL ha bisogno di un sistema di finestre per effettuare il rendering sullo schermo: tale sistema di finestre dev’essere fornito dal sistema operativo della macchina su cui si vuole utilizzare OpenGL. Ogni sistema operativo a tal proposito espone APIs diverse. Esiste tuttavia un modo relativamente indipendente dal sistema operativo per effettuare il rendering di grafica con OpenGL, ed è l’utilizzo di un </w:t>
+        <w:t xml:space="preserve"> OpenGL ha bisogno di un sistema di finestre per effettuare il rendering sullo schermo: tale sistema di finestre dev’essere fornito dal sistema operativo della macchina su cui si vuole utilizzare OpenGL. Ogni sistema operativo a tal proposito espone </w:t>
+      </w:r>
+      <w:proofErr w:type="spellStart"/>
+      <w:r>
+        <w:rPr>
+          <w:rFonts w:ascii="Times New Roman" w:hAnsi="Times New Roman" w:cs="Times New Roman"/>
+          <w:sz w:val="28"/>
+          <w:szCs w:val="28"/>
+        </w:rPr>
+        <w:t>APIs</w:t>
+      </w:r>
+      <w:proofErr w:type="spellEnd"/>
+      <w:r>
+        <w:rPr>
+          <w:rFonts w:ascii="Times New Roman" w:hAnsi="Times New Roman" w:cs="Times New Roman"/>
+          <w:sz w:val="28"/>
+          <w:szCs w:val="28"/>
+        </w:rPr>
+        <w:t xml:space="preserve"> diverse. Esiste tuttavia un modo relativamente indipendente dal sistema operativo per effettuare il rendering di grafica con OpenGL, ed è l’utilizzo di un </w:t>
       </w:r>
       <w:r>
         <w:rPr>
@@ -584,90 +660,192 @@
         </w:rPr>
         <w:t xml:space="preserve">Questo è reso possibile da </w:t>
       </w:r>
-      <w:r>
-        <w:rPr>
-          <w:rFonts w:ascii="Times New Roman" w:hAnsi="Times New Roman" w:cs="Times New Roman"/>
-          <w:b/>
-          <w:bCs/>
-          <w:sz w:val="28"/>
-          <w:szCs w:val="28"/>
-        </w:rPr>
-        <w:t>WebGL.</w:t>
-      </w:r>
-    </w:p>
-    <w:p>
-      <w:pPr>
-        <w:rPr>
-          <w:rFonts w:ascii="Times New Roman" w:hAnsi="Times New Roman" w:cs="Times New Roman"/>
-          <w:b/>
-          <w:bCs/>
-          <w:sz w:val="28"/>
-          <w:szCs w:val="28"/>
-        </w:rPr>
-      </w:pPr>
-      <w:r>
-        <w:rPr>
-          <w:rFonts w:ascii="Times New Roman" w:hAnsi="Times New Roman" w:cs="Times New Roman"/>
-          <w:b/>
-          <w:bCs/>
-          <w:sz w:val="28"/>
-          <w:szCs w:val="28"/>
-        </w:rPr>
-        <w:t>WEBGL: OpenGL-style rendering within web browsers</w:t>
-      </w:r>
-    </w:p>
-    <w:p>
-      <w:pPr>
-        <w:rPr>
-          <w:rFonts w:ascii="Times New Roman" w:hAnsi="Times New Roman" w:cs="Times New Roman"/>
-          <w:sz w:val="28"/>
-          <w:szCs w:val="28"/>
-        </w:rPr>
-      </w:pPr>
-      <w:r>
-        <w:rPr>
-          <w:rFonts w:ascii="Times New Roman" w:hAnsi="Times New Roman" w:cs="Times New Roman"/>
-          <w:sz w:val="28"/>
-          <w:szCs w:val="28"/>
-        </w:rPr>
-        <w:t xml:space="preserve">WebGL è una API basata su OpenGL Embedded Systems (OpenGL ES) </w:t>
-      </w:r>
-      <w:r>
-        <w:rPr>
-          <w:rFonts w:ascii="Times New Roman" w:hAnsi="Times New Roman" w:cs="Times New Roman"/>
-          <w:sz w:val="28"/>
-          <w:szCs w:val="28"/>
-        </w:rPr>
-        <w:t>con l’obiettivo di appoggiarsi ai browser web per renderizzare grafica 3D. Essendo basata su una versione ridotta di OpenGL non ne implementa tutte le funzionalità, ma un sottoinsieme ridotto. Le funzionalità di OpenGL ES vengono chiamate usando il Javascript</w:t>
-      </w:r>
-      <w:r>
-        <w:rPr>
-          <w:rFonts w:ascii="Times New Roman" w:hAnsi="Times New Roman" w:cs="Times New Roman"/>
-          <w:sz w:val="28"/>
-          <w:szCs w:val="28"/>
-        </w:rPr>
-        <w:t>, mentre si usa HTML5 &lt;canvas&gt; e il WebGLRenderingContext per effettuare il rendering.</w:t>
-      </w:r>
-    </w:p>
-    <w:p>
-      <w:pPr>
-        <w:rPr>
-          <w:rFonts w:ascii="Times New Roman" w:hAnsi="Times New Roman" w:cs="Times New Roman"/>
-          <w:b/>
-          <w:bCs/>
-          <w:sz w:val="28"/>
-          <w:szCs w:val="28"/>
-        </w:rPr>
-      </w:pPr>
-      <w:r>
-        <w:rPr>
-          <w:rFonts w:ascii="Times New Roman" w:hAnsi="Times New Roman" w:cs="Times New Roman"/>
-          <w:b/>
-          <w:bCs/>
-          <w:sz w:val="28"/>
-          <w:szCs w:val="28"/>
-        </w:rPr>
-        <w:t xml:space="preserve">WebGL </w:t>
+      <w:proofErr w:type="spellStart"/>
+      <w:r>
+        <w:rPr>
+          <w:rFonts w:ascii="Times New Roman" w:hAnsi="Times New Roman" w:cs="Times New Roman"/>
+          <w:b/>
+          <w:bCs/>
+          <w:sz w:val="28"/>
+          <w:szCs w:val="28"/>
+        </w:rPr>
+        <w:t>WebGL</w:t>
+      </w:r>
+      <w:proofErr w:type="spellEnd"/>
+      <w:r>
+        <w:rPr>
+          <w:rFonts w:ascii="Times New Roman" w:hAnsi="Times New Roman" w:cs="Times New Roman"/>
+          <w:b/>
+          <w:bCs/>
+          <w:sz w:val="28"/>
+          <w:szCs w:val="28"/>
+        </w:rPr>
+        <w:t>.</w:t>
+      </w:r>
+    </w:p>
+    <w:p>
+      <w:pPr>
+        <w:rPr>
+          <w:rFonts w:ascii="Times New Roman" w:hAnsi="Times New Roman" w:cs="Times New Roman"/>
+          <w:b/>
+          <w:bCs/>
+          <w:sz w:val="28"/>
+          <w:szCs w:val="28"/>
+        </w:rPr>
+      </w:pPr>
+      <w:r>
+        <w:rPr>
+          <w:rFonts w:ascii="Times New Roman" w:hAnsi="Times New Roman" w:cs="Times New Roman"/>
+          <w:b/>
+          <w:bCs/>
+          <w:sz w:val="28"/>
+          <w:szCs w:val="28"/>
+        </w:rPr>
+        <w:t xml:space="preserve">WEBGL: OpenGL-style rendering </w:t>
+      </w:r>
+      <w:proofErr w:type="spellStart"/>
+      <w:r>
+        <w:rPr>
+          <w:rFonts w:ascii="Times New Roman" w:hAnsi="Times New Roman" w:cs="Times New Roman"/>
+          <w:b/>
+          <w:bCs/>
+          <w:sz w:val="28"/>
+          <w:szCs w:val="28"/>
+        </w:rPr>
+        <w:t>within</w:t>
+      </w:r>
+      <w:proofErr w:type="spellEnd"/>
+      <w:r>
+        <w:rPr>
+          <w:rFonts w:ascii="Times New Roman" w:hAnsi="Times New Roman" w:cs="Times New Roman"/>
+          <w:b/>
+          <w:bCs/>
+          <w:sz w:val="28"/>
+          <w:szCs w:val="28"/>
+        </w:rPr>
+        <w:t xml:space="preserve"> web browsers</w:t>
+      </w:r>
+    </w:p>
+    <w:p>
+      <w:pPr>
+        <w:rPr>
+          <w:rFonts w:ascii="Times New Roman" w:hAnsi="Times New Roman" w:cs="Times New Roman"/>
+          <w:sz w:val="28"/>
+          <w:szCs w:val="28"/>
+        </w:rPr>
+      </w:pPr>
+      <w:proofErr w:type="spellStart"/>
+      <w:r>
+        <w:rPr>
+          <w:rFonts w:ascii="Times New Roman" w:hAnsi="Times New Roman" w:cs="Times New Roman"/>
+          <w:sz w:val="28"/>
+          <w:szCs w:val="28"/>
+        </w:rPr>
+        <w:t>WebGL</w:t>
+      </w:r>
+      <w:proofErr w:type="spellEnd"/>
+      <w:r>
+        <w:rPr>
+          <w:rFonts w:ascii="Times New Roman" w:hAnsi="Times New Roman" w:cs="Times New Roman"/>
+          <w:sz w:val="28"/>
+          <w:szCs w:val="28"/>
+        </w:rPr>
+        <w:t xml:space="preserve"> è una API basata su OpenGL Embedded Systems (OpenGL ES) </w:t>
+      </w:r>
+      <w:r>
+        <w:rPr>
+          <w:rFonts w:ascii="Times New Roman" w:hAnsi="Times New Roman" w:cs="Times New Roman"/>
+          <w:sz w:val="28"/>
+          <w:szCs w:val="28"/>
+        </w:rPr>
+        <w:t xml:space="preserve">con l’obiettivo di appoggiarsi ai browser web per </w:t>
+      </w:r>
+      <w:proofErr w:type="spellStart"/>
+      <w:r>
+        <w:rPr>
+          <w:rFonts w:ascii="Times New Roman" w:hAnsi="Times New Roman" w:cs="Times New Roman"/>
+          <w:sz w:val="28"/>
+          <w:szCs w:val="28"/>
+        </w:rPr>
+        <w:t>renderizzare</w:t>
+      </w:r>
+      <w:proofErr w:type="spellEnd"/>
+      <w:r>
+        <w:rPr>
+          <w:rFonts w:ascii="Times New Roman" w:hAnsi="Times New Roman" w:cs="Times New Roman"/>
+          <w:sz w:val="28"/>
+          <w:szCs w:val="28"/>
+        </w:rPr>
+        <w:t xml:space="preserve"> grafica 3D. Essendo basata su una versione ridotta di OpenGL non ne implementa tutte le funzionalità, ma un sottoinsieme ridotto. Le funzionalità di OpenGL ES vengono chiamate usando il </w:t>
+      </w:r>
+      <w:proofErr w:type="spellStart"/>
+      <w:r>
+        <w:rPr>
+          <w:rFonts w:ascii="Times New Roman" w:hAnsi="Times New Roman" w:cs="Times New Roman"/>
+          <w:sz w:val="28"/>
+          <w:szCs w:val="28"/>
+        </w:rPr>
+        <w:t>Javascript</w:t>
+      </w:r>
+      <w:proofErr w:type="spellEnd"/>
+      <w:r>
+        <w:rPr>
+          <w:rFonts w:ascii="Times New Roman" w:hAnsi="Times New Roman" w:cs="Times New Roman"/>
+          <w:sz w:val="28"/>
+          <w:szCs w:val="28"/>
+        </w:rPr>
+        <w:t xml:space="preserve">, mentre si usa HTML5 &lt;canvas&gt; e il </w:t>
+      </w:r>
+      <w:proofErr w:type="spellStart"/>
+      <w:r>
+        <w:rPr>
+          <w:rFonts w:ascii="Times New Roman" w:hAnsi="Times New Roman" w:cs="Times New Roman"/>
+          <w:sz w:val="28"/>
+          <w:szCs w:val="28"/>
+        </w:rPr>
+        <w:t>WebGLRenderingContext</w:t>
+      </w:r>
+      <w:proofErr w:type="spellEnd"/>
+      <w:r>
+        <w:rPr>
+          <w:rFonts w:ascii="Times New Roman" w:hAnsi="Times New Roman" w:cs="Times New Roman"/>
+          <w:sz w:val="28"/>
+          <w:szCs w:val="28"/>
+        </w:rPr>
+        <w:t xml:space="preserve"> per effettuare il rendering.</w:t>
+      </w:r>
+    </w:p>
+    <w:p>
+      <w:pPr>
+        <w:rPr>
+          <w:rFonts w:ascii="Times New Roman" w:hAnsi="Times New Roman" w:cs="Times New Roman"/>
+          <w:b/>
+          <w:bCs/>
+          <w:sz w:val="28"/>
+          <w:szCs w:val="28"/>
+        </w:rPr>
+      </w:pPr>
+      <w:proofErr w:type="spellStart"/>
+      <w:r>
+        <w:rPr>
+          <w:rFonts w:ascii="Times New Roman" w:hAnsi="Times New Roman" w:cs="Times New Roman"/>
+          <w:b/>
+          <w:bCs/>
+          <w:sz w:val="28"/>
+          <w:szCs w:val="28"/>
+        </w:rPr>
+        <w:t>WebGL</w:t>
+      </w:r>
+      <w:proofErr w:type="spellEnd"/>
+      <w:r>
+        <w:rPr>
+          <w:rFonts w:ascii="Times New Roman" w:hAnsi="Times New Roman" w:cs="Times New Roman"/>
+          <w:b/>
+          <w:bCs/>
+          <w:sz w:val="28"/>
+          <w:szCs w:val="28"/>
+        </w:rPr>
+        <w:t xml:space="preserve"> </w:t>
       </w:r>
       <w:r>
         <w:rPr>
@@ -704,7 +882,25 @@
           <w:sz w:val="28"/>
           <w:szCs w:val="28"/>
         </w:rPr>
-        <w:t xml:space="preserve">In WebGL è necessario usare il </w:t>
+        <w:t xml:space="preserve">In </w:t>
+      </w:r>
+      <w:proofErr w:type="spellStart"/>
+      <w:r>
+        <w:rPr>
+          <w:rFonts w:ascii="Times New Roman" w:hAnsi="Times New Roman" w:cs="Times New Roman"/>
+          <w:sz w:val="28"/>
+          <w:szCs w:val="28"/>
+        </w:rPr>
+        <w:t>WebGL</w:t>
+      </w:r>
+      <w:proofErr w:type="spellEnd"/>
+      <w:r>
+        <w:rPr>
+          <w:rFonts w:ascii="Times New Roman" w:hAnsi="Times New Roman" w:cs="Times New Roman"/>
+          <w:sz w:val="28"/>
+          <w:szCs w:val="28"/>
+        </w:rPr>
+        <w:t xml:space="preserve"> è necessario usare il </w:t>
       </w:r>
       <w:r>
         <w:rPr>
@@ -722,7 +918,43 @@
           <w:sz w:val="28"/>
           <w:szCs w:val="28"/>
         </w:rPr>
-        <w:t xml:space="preserve"> per specificare le operazioni di rendering. Esso è un linguaggio di programmazione simile al C/C++ che definisce come la GPU gestisce i dati e come l’immagine finale da renderizzare dev’essere calcolata. GLSL dice alla GPU come utilizzare i dati ricevuti dalla CPU, al fine di produrre l’immagine da renderizzare. Tale linguaggio segue le specifiche definite da OpenGL ES.</w:t>
+        <w:t xml:space="preserve"> per specificare le operazioni di rendering. Esso è un linguaggio di programmazione simile al C/C++ che definisce come la GPU gestisce i dati e come l’immagine finale da </w:t>
+      </w:r>
+      <w:proofErr w:type="spellStart"/>
+      <w:r>
+        <w:rPr>
+          <w:rFonts w:ascii="Times New Roman" w:hAnsi="Times New Roman" w:cs="Times New Roman"/>
+          <w:sz w:val="28"/>
+          <w:szCs w:val="28"/>
+        </w:rPr>
+        <w:t>renderizzare</w:t>
+      </w:r>
+      <w:proofErr w:type="spellEnd"/>
+      <w:r>
+        <w:rPr>
+          <w:rFonts w:ascii="Times New Roman" w:hAnsi="Times New Roman" w:cs="Times New Roman"/>
+          <w:sz w:val="28"/>
+          <w:szCs w:val="28"/>
+        </w:rPr>
+        <w:t xml:space="preserve"> dev’essere calcolata. GLSL dice alla GPU come utilizzare i dati ricevuti dalla CPU, al fine di produrre l’immagine da </w:t>
+      </w:r>
+      <w:proofErr w:type="spellStart"/>
+      <w:r>
+        <w:rPr>
+          <w:rFonts w:ascii="Times New Roman" w:hAnsi="Times New Roman" w:cs="Times New Roman"/>
+          <w:sz w:val="28"/>
+          <w:szCs w:val="28"/>
+        </w:rPr>
+        <w:t>renderizzare</w:t>
+      </w:r>
+      <w:proofErr w:type="spellEnd"/>
+      <w:r>
+        <w:rPr>
+          <w:rFonts w:ascii="Times New Roman" w:hAnsi="Times New Roman" w:cs="Times New Roman"/>
+          <w:sz w:val="28"/>
+          <w:szCs w:val="28"/>
+        </w:rPr>
+        <w:t>. Tale linguaggio segue le specifiche definite da OpenGL ES.</w:t>
       </w:r>
     </w:p>
     <w:p>
@@ -808,23 +1040,89 @@
         </w:rPr>
         <w:t xml:space="preserve">e </w:t>
       </w:r>
-      <w:r>
-        <w:rPr>
-          <w:rFonts w:ascii="Times New Roman" w:hAnsi="Times New Roman" w:cs="Times New Roman"/>
-          <w:b/>
-          <w:bCs/>
-          <w:sz w:val="28"/>
-          <w:szCs w:val="28"/>
-        </w:rPr>
-        <w:t>Fragment Shader</w:t>
-      </w:r>
-      <w:r>
-        <w:rPr>
-          <w:rFonts w:ascii="Times New Roman" w:hAnsi="Times New Roman" w:cs="Times New Roman"/>
-          <w:sz w:val="28"/>
-          <w:szCs w:val="28"/>
-        </w:rPr>
-        <w:t xml:space="preserve">. Il Vertex Shader definisce la posizione delle primitive in 3D nel sistema di coordinate spaziali di WebGL e altri attributi dei vertici dei poligoni. Il Fragment Shader definisce invece il colore dei pixel dove le primitive sono renderizzate. Il </w:t>
+      <w:proofErr w:type="spellStart"/>
+      <w:r>
+        <w:rPr>
+          <w:rFonts w:ascii="Times New Roman" w:hAnsi="Times New Roman" w:cs="Times New Roman"/>
+          <w:b/>
+          <w:bCs/>
+          <w:sz w:val="28"/>
+          <w:szCs w:val="28"/>
+        </w:rPr>
+        <w:t>Fragment</w:t>
+      </w:r>
+      <w:proofErr w:type="spellEnd"/>
+      <w:r>
+        <w:rPr>
+          <w:rFonts w:ascii="Times New Roman" w:hAnsi="Times New Roman" w:cs="Times New Roman"/>
+          <w:b/>
+          <w:bCs/>
+          <w:sz w:val="28"/>
+          <w:szCs w:val="28"/>
+        </w:rPr>
+        <w:t xml:space="preserve"> Shader</w:t>
+      </w:r>
+      <w:r>
+        <w:rPr>
+          <w:rFonts w:ascii="Times New Roman" w:hAnsi="Times New Roman" w:cs="Times New Roman"/>
+          <w:sz w:val="28"/>
+          <w:szCs w:val="28"/>
+        </w:rPr>
+        <w:t xml:space="preserve">. Il Vertex Shader definisce la posizione delle primitive in 3D nel sistema di coordinate spaziali di </w:t>
+      </w:r>
+      <w:proofErr w:type="spellStart"/>
+      <w:r>
+        <w:rPr>
+          <w:rFonts w:ascii="Times New Roman" w:hAnsi="Times New Roman" w:cs="Times New Roman"/>
+          <w:sz w:val="28"/>
+          <w:szCs w:val="28"/>
+        </w:rPr>
+        <w:t>WebGL</w:t>
+      </w:r>
+      <w:proofErr w:type="spellEnd"/>
+      <w:r>
+        <w:rPr>
+          <w:rFonts w:ascii="Times New Roman" w:hAnsi="Times New Roman" w:cs="Times New Roman"/>
+          <w:sz w:val="28"/>
+          <w:szCs w:val="28"/>
+        </w:rPr>
+        <w:t xml:space="preserve"> e altri attributi dei vertici dei poligoni. Il </w:t>
+      </w:r>
+      <w:proofErr w:type="spellStart"/>
+      <w:r>
+        <w:rPr>
+          <w:rFonts w:ascii="Times New Roman" w:hAnsi="Times New Roman" w:cs="Times New Roman"/>
+          <w:sz w:val="28"/>
+          <w:szCs w:val="28"/>
+        </w:rPr>
+        <w:t>Fragment</w:t>
+      </w:r>
+      <w:proofErr w:type="spellEnd"/>
+      <w:r>
+        <w:rPr>
+          <w:rFonts w:ascii="Times New Roman" w:hAnsi="Times New Roman" w:cs="Times New Roman"/>
+          <w:sz w:val="28"/>
+          <w:szCs w:val="28"/>
+        </w:rPr>
+        <w:t xml:space="preserve"> Shader definisce invece il colore dei pixel dove le primitive sono </w:t>
+      </w:r>
+      <w:proofErr w:type="spellStart"/>
+      <w:r>
+        <w:rPr>
+          <w:rFonts w:ascii="Times New Roman" w:hAnsi="Times New Roman" w:cs="Times New Roman"/>
+          <w:sz w:val="28"/>
+          <w:szCs w:val="28"/>
+        </w:rPr>
+        <w:t>renderizzate</w:t>
+      </w:r>
+      <w:proofErr w:type="spellEnd"/>
+      <w:r>
+        <w:rPr>
+          <w:rFonts w:ascii="Times New Roman" w:hAnsi="Times New Roman" w:cs="Times New Roman"/>
+          <w:sz w:val="28"/>
+          <w:szCs w:val="28"/>
+        </w:rPr>
+        <w:t xml:space="preserve">. Il </w:t>
       </w:r>
       <w:proofErr w:type="gramStart"/>
       <w:r>
@@ -842,7 +1140,25 @@
           <w:sz w:val="28"/>
           <w:szCs w:val="28"/>
         </w:rPr>
-        <w:t xml:space="preserve"> gestisce la struttura del modello, mentre il Fragment ne gestisce i colori.</w:t>
+        <w:t xml:space="preserve"> gestisce la struttura del modello, mentre il </w:t>
+      </w:r>
+      <w:proofErr w:type="spellStart"/>
+      <w:r>
+        <w:rPr>
+          <w:rFonts w:ascii="Times New Roman" w:hAnsi="Times New Roman" w:cs="Times New Roman"/>
+          <w:sz w:val="28"/>
+          <w:szCs w:val="28"/>
+        </w:rPr>
+        <w:t>Fragment</w:t>
+      </w:r>
+      <w:proofErr w:type="spellEnd"/>
+      <w:r>
+        <w:rPr>
+          <w:rFonts w:ascii="Times New Roman" w:hAnsi="Times New Roman" w:cs="Times New Roman"/>
+          <w:sz w:val="28"/>
+          <w:szCs w:val="28"/>
+        </w:rPr>
+        <w:t xml:space="preserve"> ne gestisce i colori.</w:t>
       </w:r>
     </w:p>
     <w:p>
@@ -877,7 +1193,25 @@
           <w:sz w:val="28"/>
           <w:szCs w:val="28"/>
         </w:rPr>
-        <w:t xml:space="preserve"> in WebGL è quindi una sequenza di passi che vanno dalla definizione della scena in 3 dimensioni all’output finale in 2 dimensioni che viene visualizzato sullo schermo. Gli </w:t>
+        <w:t xml:space="preserve"> in </w:t>
+      </w:r>
+      <w:proofErr w:type="spellStart"/>
+      <w:r>
+        <w:rPr>
+          <w:rFonts w:ascii="Times New Roman" w:hAnsi="Times New Roman" w:cs="Times New Roman"/>
+          <w:sz w:val="28"/>
+          <w:szCs w:val="28"/>
+        </w:rPr>
+        <w:t>WebGL</w:t>
+      </w:r>
+      <w:proofErr w:type="spellEnd"/>
+      <w:r>
+        <w:rPr>
+          <w:rFonts w:ascii="Times New Roman" w:hAnsi="Times New Roman" w:cs="Times New Roman"/>
+          <w:sz w:val="28"/>
+          <w:szCs w:val="28"/>
+        </w:rPr>
+        <w:t xml:space="preserve"> è quindi una sequenza di passi che vanno dalla definizione della scena in 3 dimensioni all’output finale in 2 dimensioni che viene visualizzato sullo schermo. Gli </w:t>
       </w:r>
       <w:r>
         <w:rPr>
@@ -939,7 +1273,25 @@
           <w:sz w:val="28"/>
           <w:szCs w:val="28"/>
         </w:rPr>
-        <w:t>Definire come rasterizzare le primitive</w:t>
+        <w:t xml:space="preserve">Definire come </w:t>
+      </w:r>
+      <w:proofErr w:type="spellStart"/>
+      <w:r>
+        <w:rPr>
+          <w:rFonts w:ascii="Times New Roman" w:hAnsi="Times New Roman" w:cs="Times New Roman"/>
+          <w:sz w:val="28"/>
+          <w:szCs w:val="28"/>
+        </w:rPr>
+        <w:t>rasterizzare</w:t>
+      </w:r>
+      <w:proofErr w:type="spellEnd"/>
+      <w:r>
+        <w:rPr>
+          <w:rFonts w:ascii="Times New Roman" w:hAnsi="Times New Roman" w:cs="Times New Roman"/>
+          <w:sz w:val="28"/>
+          <w:szCs w:val="28"/>
+        </w:rPr>
+        <w:t xml:space="preserve"> le primitive</w:t>
       </w:r>
     </w:p>
     <w:p>
@@ -979,7 +1331,43 @@
           <w:szCs w:val="28"/>
         </w:rPr>
         <w:lastRenderedPageBreak/>
-        <w:t>Per scrivere uno shader, WebGL si appoggia sempre al GLSL Shading Language. Vediamo la struttura della rendering pipeline:</w:t>
+        <w:t xml:space="preserve">Per scrivere uno shader, </w:t>
+      </w:r>
+      <w:proofErr w:type="spellStart"/>
+      <w:r>
+        <w:rPr>
+          <w:rFonts w:ascii="Times New Roman" w:hAnsi="Times New Roman" w:cs="Times New Roman"/>
+          <w:sz w:val="28"/>
+          <w:szCs w:val="28"/>
+        </w:rPr>
+        <w:t>WebGL</w:t>
+      </w:r>
+      <w:proofErr w:type="spellEnd"/>
+      <w:r>
+        <w:rPr>
+          <w:rFonts w:ascii="Times New Roman" w:hAnsi="Times New Roman" w:cs="Times New Roman"/>
+          <w:sz w:val="28"/>
+          <w:szCs w:val="28"/>
+        </w:rPr>
+        <w:t xml:space="preserve"> si appoggia sempre al GLSL </w:t>
+      </w:r>
+      <w:proofErr w:type="spellStart"/>
+      <w:r>
+        <w:rPr>
+          <w:rFonts w:ascii="Times New Roman" w:hAnsi="Times New Roman" w:cs="Times New Roman"/>
+          <w:sz w:val="28"/>
+          <w:szCs w:val="28"/>
+        </w:rPr>
+        <w:t>Shading</w:t>
+      </w:r>
+      <w:proofErr w:type="spellEnd"/>
+      <w:r>
+        <w:rPr>
+          <w:rFonts w:ascii="Times New Roman" w:hAnsi="Times New Roman" w:cs="Times New Roman"/>
+          <w:sz w:val="28"/>
+          <w:szCs w:val="28"/>
+        </w:rPr>
+        <w:t xml:space="preserve"> Language. Vediamo la struttura della rendering pipeline:</w:t>
       </w:r>
     </w:p>
     <w:p>
@@ -1139,7 +1527,61 @@
           <w:sz w:val="28"/>
           <w:szCs w:val="28"/>
         </w:rPr>
-        <w:t>World-View Projection computation;</w:t>
+        <w:t>World-</w:t>
+      </w:r>
+      <w:proofErr w:type="spellStart"/>
+      <w:r>
+        <w:rPr>
+          <w:rFonts w:ascii="Times New Roman" w:hAnsi="Times New Roman" w:cs="Times New Roman"/>
+          <w:sz w:val="28"/>
+          <w:szCs w:val="28"/>
+        </w:rPr>
+        <w:t>View</w:t>
+      </w:r>
+      <w:proofErr w:type="spellEnd"/>
+      <w:r>
+        <w:rPr>
+          <w:rFonts w:ascii="Times New Roman" w:hAnsi="Times New Roman" w:cs="Times New Roman"/>
+          <w:sz w:val="28"/>
+          <w:szCs w:val="28"/>
+        </w:rPr>
+        <w:t xml:space="preserve"> </w:t>
+      </w:r>
+      <w:proofErr w:type="spellStart"/>
+      <w:r>
+        <w:rPr>
+          <w:rFonts w:ascii="Times New Roman" w:hAnsi="Times New Roman" w:cs="Times New Roman"/>
+          <w:sz w:val="28"/>
+          <w:szCs w:val="28"/>
+        </w:rPr>
+        <w:t>Projection</w:t>
+      </w:r>
+      <w:proofErr w:type="spellEnd"/>
+      <w:r>
+        <w:rPr>
+          <w:rFonts w:ascii="Times New Roman" w:hAnsi="Times New Roman" w:cs="Times New Roman"/>
+          <w:sz w:val="28"/>
+          <w:szCs w:val="28"/>
+        </w:rPr>
+        <w:t xml:space="preserve"> </w:t>
+      </w:r>
+      <w:proofErr w:type="spellStart"/>
+      <w:r>
+        <w:rPr>
+          <w:rFonts w:ascii="Times New Roman" w:hAnsi="Times New Roman" w:cs="Times New Roman"/>
+          <w:sz w:val="28"/>
+          <w:szCs w:val="28"/>
+        </w:rPr>
+        <w:t>computation</w:t>
+      </w:r>
+      <w:proofErr w:type="spellEnd"/>
+      <w:r>
+        <w:rPr>
+          <w:rFonts w:ascii="Times New Roman" w:hAnsi="Times New Roman" w:cs="Times New Roman"/>
+          <w:sz w:val="28"/>
+          <w:szCs w:val="28"/>
+        </w:rPr>
+        <w:t>;</w:t>
       </w:r>
     </w:p>
     <w:p>
@@ -1164,7 +1606,43 @@
           <w:sz w:val="28"/>
           <w:szCs w:val="28"/>
         </w:rPr>
-        <w:t>Vertex colour computation;</w:t>
+        <w:t xml:space="preserve">Vertex </w:t>
+      </w:r>
+      <w:proofErr w:type="spellStart"/>
+      <w:r>
+        <w:rPr>
+          <w:rFonts w:ascii="Times New Roman" w:hAnsi="Times New Roman" w:cs="Times New Roman"/>
+          <w:sz w:val="28"/>
+          <w:szCs w:val="28"/>
+        </w:rPr>
+        <w:t>colour</w:t>
+      </w:r>
+      <w:proofErr w:type="spellEnd"/>
+      <w:r>
+        <w:rPr>
+          <w:rFonts w:ascii="Times New Roman" w:hAnsi="Times New Roman" w:cs="Times New Roman"/>
+          <w:sz w:val="28"/>
+          <w:szCs w:val="28"/>
+        </w:rPr>
+        <w:t xml:space="preserve"> </w:t>
+      </w:r>
+      <w:proofErr w:type="spellStart"/>
+      <w:r>
+        <w:rPr>
+          <w:rFonts w:ascii="Times New Roman" w:hAnsi="Times New Roman" w:cs="Times New Roman"/>
+          <w:sz w:val="28"/>
+          <w:szCs w:val="28"/>
+        </w:rPr>
+        <w:t>computation</w:t>
+      </w:r>
+      <w:proofErr w:type="spellEnd"/>
+      <w:r>
+        <w:rPr>
+          <w:rFonts w:ascii="Times New Roman" w:hAnsi="Times New Roman" w:cs="Times New Roman"/>
+          <w:sz w:val="28"/>
+          <w:szCs w:val="28"/>
+        </w:rPr>
+        <w:t>;</w:t>
       </w:r>
     </w:p>
     <w:p>
@@ -1189,7 +1667,61 @@
           <w:sz w:val="28"/>
           <w:szCs w:val="28"/>
         </w:rPr>
-        <w:t>Light colour (solamente se si usa il Gouraud method)</w:t>
+        <w:t xml:space="preserve">Light </w:t>
+      </w:r>
+      <w:proofErr w:type="spellStart"/>
+      <w:r>
+        <w:rPr>
+          <w:rFonts w:ascii="Times New Roman" w:hAnsi="Times New Roman" w:cs="Times New Roman"/>
+          <w:sz w:val="28"/>
+          <w:szCs w:val="28"/>
+        </w:rPr>
+        <w:t>colour</w:t>
+      </w:r>
+      <w:proofErr w:type="spellEnd"/>
+      <w:r>
+        <w:rPr>
+          <w:rFonts w:ascii="Times New Roman" w:hAnsi="Times New Roman" w:cs="Times New Roman"/>
+          <w:sz w:val="28"/>
+          <w:szCs w:val="28"/>
+        </w:rPr>
+        <w:t xml:space="preserve"> (solamente se si usa il </w:t>
+      </w:r>
+      <w:proofErr w:type="spellStart"/>
+      <w:r>
+        <w:rPr>
+          <w:rFonts w:ascii="Times New Roman" w:hAnsi="Times New Roman" w:cs="Times New Roman"/>
+          <w:sz w:val="28"/>
+          <w:szCs w:val="28"/>
+        </w:rPr>
+        <w:t>Gouraud</w:t>
+      </w:r>
+      <w:proofErr w:type="spellEnd"/>
+      <w:r>
+        <w:rPr>
+          <w:rFonts w:ascii="Times New Roman" w:hAnsi="Times New Roman" w:cs="Times New Roman"/>
+          <w:sz w:val="28"/>
+          <w:szCs w:val="28"/>
+        </w:rPr>
+        <w:t xml:space="preserve"> </w:t>
+      </w:r>
+      <w:proofErr w:type="spellStart"/>
+      <w:r>
+        <w:rPr>
+          <w:rFonts w:ascii="Times New Roman" w:hAnsi="Times New Roman" w:cs="Times New Roman"/>
+          <w:sz w:val="28"/>
+          <w:szCs w:val="28"/>
+        </w:rPr>
+        <w:t>method</w:t>
+      </w:r>
+      <w:proofErr w:type="spellEnd"/>
+      <w:r>
+        <w:rPr>
+          <w:rFonts w:ascii="Times New Roman" w:hAnsi="Times New Roman" w:cs="Times New Roman"/>
+          <w:sz w:val="28"/>
+          <w:szCs w:val="28"/>
+        </w:rPr>
+        <w:t>)</w:t>
       </w:r>
     </w:p>
     <w:p>
@@ -1282,7 +1814,25 @@
           <w:szCs w:val="28"/>
         </w:rPr>
         <w:lastRenderedPageBreak/>
-        <w:t xml:space="preserve">Dopo essere stati processati dal Vertex Shader, i vertici vengono assemblati a seconda della modalità scelta dal comando per disegnare (triangle, points, lines, line strips…). Qui vengono applicate funzioni come il </w:t>
+        <w:t>Dopo essere stati processati dal Vertex Shader, i vertici vengono assemblati a seconda della modalità scelta dal comando per disegnare (</w:t>
+      </w:r>
+      <w:proofErr w:type="spellStart"/>
+      <w:r>
+        <w:rPr>
+          <w:rFonts w:ascii="Times New Roman" w:hAnsi="Times New Roman" w:cs="Times New Roman"/>
+          <w:sz w:val="28"/>
+          <w:szCs w:val="28"/>
+        </w:rPr>
+        <w:t>triangle</w:t>
+      </w:r>
+      <w:proofErr w:type="spellEnd"/>
+      <w:r>
+        <w:rPr>
+          <w:rFonts w:ascii="Times New Roman" w:hAnsi="Times New Roman" w:cs="Times New Roman"/>
+          <w:sz w:val="28"/>
+          <w:szCs w:val="28"/>
+        </w:rPr>
+        <w:t xml:space="preserve">, points, lines, line strips…). Qui vengono applicate funzioni come il </w:t>
       </w:r>
       <w:r>
         <w:rPr>
@@ -1302,34 +1852,106 @@
         </w:rPr>
         <w:t xml:space="preserve">delle primitive, la </w:t>
       </w:r>
-      <w:r>
-        <w:rPr>
-          <w:rFonts w:ascii="Times New Roman" w:hAnsi="Times New Roman" w:cs="Times New Roman"/>
-          <w:b/>
-          <w:bCs/>
-          <w:sz w:val="28"/>
-          <w:szCs w:val="28"/>
-        </w:rPr>
-        <w:t>perspective divide</w:t>
-      </w:r>
-      <w:r>
-        <w:rPr>
-          <w:rFonts w:ascii="Times New Roman" w:hAnsi="Times New Roman" w:cs="Times New Roman"/>
-          <w:sz w:val="28"/>
-          <w:szCs w:val="28"/>
-        </w:rPr>
-        <w:t xml:space="preserve"> per le Normalized Device Coordinates, e la </w:t>
-      </w:r>
-      <w:r>
-        <w:rPr>
-          <w:rFonts w:ascii="Times New Roman" w:hAnsi="Times New Roman" w:cs="Times New Roman"/>
-          <w:b/>
-          <w:bCs/>
-          <w:sz w:val="28"/>
-          <w:szCs w:val="28"/>
-        </w:rPr>
-        <w:t>Viewport transform</w:t>
-      </w:r>
+      <w:proofErr w:type="spellStart"/>
+      <w:r>
+        <w:rPr>
+          <w:rFonts w:ascii="Times New Roman" w:hAnsi="Times New Roman" w:cs="Times New Roman"/>
+          <w:b/>
+          <w:bCs/>
+          <w:sz w:val="28"/>
+          <w:szCs w:val="28"/>
+        </w:rPr>
+        <w:t>perspective</w:t>
+      </w:r>
+      <w:proofErr w:type="spellEnd"/>
+      <w:r>
+        <w:rPr>
+          <w:rFonts w:ascii="Times New Roman" w:hAnsi="Times New Roman" w:cs="Times New Roman"/>
+          <w:b/>
+          <w:bCs/>
+          <w:sz w:val="28"/>
+          <w:szCs w:val="28"/>
+        </w:rPr>
+        <w:t xml:space="preserve"> divide</w:t>
+      </w:r>
+      <w:r>
+        <w:rPr>
+          <w:rFonts w:ascii="Times New Roman" w:hAnsi="Times New Roman" w:cs="Times New Roman"/>
+          <w:sz w:val="28"/>
+          <w:szCs w:val="28"/>
+        </w:rPr>
+        <w:t xml:space="preserve"> per le </w:t>
+      </w:r>
+      <w:proofErr w:type="spellStart"/>
+      <w:r>
+        <w:rPr>
+          <w:rFonts w:ascii="Times New Roman" w:hAnsi="Times New Roman" w:cs="Times New Roman"/>
+          <w:sz w:val="28"/>
+          <w:szCs w:val="28"/>
+        </w:rPr>
+        <w:t>Normalized</w:t>
+      </w:r>
+      <w:proofErr w:type="spellEnd"/>
+      <w:r>
+        <w:rPr>
+          <w:rFonts w:ascii="Times New Roman" w:hAnsi="Times New Roman" w:cs="Times New Roman"/>
+          <w:sz w:val="28"/>
+          <w:szCs w:val="28"/>
+        </w:rPr>
+        <w:t xml:space="preserve"> Device </w:t>
+      </w:r>
+      <w:proofErr w:type="spellStart"/>
+      <w:r>
+        <w:rPr>
+          <w:rFonts w:ascii="Times New Roman" w:hAnsi="Times New Roman" w:cs="Times New Roman"/>
+          <w:sz w:val="28"/>
+          <w:szCs w:val="28"/>
+        </w:rPr>
+        <w:t>Coordinates</w:t>
+      </w:r>
+      <w:proofErr w:type="spellEnd"/>
+      <w:r>
+        <w:rPr>
+          <w:rFonts w:ascii="Times New Roman" w:hAnsi="Times New Roman" w:cs="Times New Roman"/>
+          <w:sz w:val="28"/>
+          <w:szCs w:val="28"/>
+        </w:rPr>
+        <w:t xml:space="preserve">, e la </w:t>
+      </w:r>
+      <w:proofErr w:type="spellStart"/>
+      <w:r>
+        <w:rPr>
+          <w:rFonts w:ascii="Times New Roman" w:hAnsi="Times New Roman" w:cs="Times New Roman"/>
+          <w:b/>
+          <w:bCs/>
+          <w:sz w:val="28"/>
+          <w:szCs w:val="28"/>
+        </w:rPr>
+        <w:t>Viewport</w:t>
+      </w:r>
+      <w:proofErr w:type="spellEnd"/>
+      <w:r>
+        <w:rPr>
+          <w:rFonts w:ascii="Times New Roman" w:hAnsi="Times New Roman" w:cs="Times New Roman"/>
+          <w:b/>
+          <w:bCs/>
+          <w:sz w:val="28"/>
+          <w:szCs w:val="28"/>
+        </w:rPr>
+        <w:t xml:space="preserve"> </w:t>
+      </w:r>
+      <w:proofErr w:type="spellStart"/>
+      <w:r>
+        <w:rPr>
+          <w:rFonts w:ascii="Times New Roman" w:hAnsi="Times New Roman" w:cs="Times New Roman"/>
+          <w:b/>
+          <w:bCs/>
+          <w:sz w:val="28"/>
+          <w:szCs w:val="28"/>
+        </w:rPr>
+        <w:t>transform</w:t>
+      </w:r>
+      <w:proofErr w:type="spellEnd"/>
       <w:r>
         <w:rPr>
           <w:rFonts w:ascii="Times New Roman" w:hAnsi="Times New Roman" w:cs="Times New Roman"/>
@@ -1354,15 +1976,27 @@
         </w:rPr>
         <w:t xml:space="preserve"> l’immagine viene </w:t>
       </w:r>
-      <w:r>
-        <w:rPr>
-          <w:rFonts w:ascii="Times New Roman" w:hAnsi="Times New Roman" w:cs="Times New Roman"/>
-          <w:b/>
-          <w:bCs/>
-          <w:sz w:val="28"/>
-          <w:szCs w:val="28"/>
-        </w:rPr>
-        <w:t xml:space="preserve">rasterizzata, </w:t>
+      <w:proofErr w:type="spellStart"/>
+      <w:r>
+        <w:rPr>
+          <w:rFonts w:ascii="Times New Roman" w:hAnsi="Times New Roman" w:cs="Times New Roman"/>
+          <w:b/>
+          <w:bCs/>
+          <w:sz w:val="28"/>
+          <w:szCs w:val="28"/>
+        </w:rPr>
+        <w:t>rasterizzata</w:t>
+      </w:r>
+      <w:proofErr w:type="spellEnd"/>
+      <w:r>
+        <w:rPr>
+          <w:rFonts w:ascii="Times New Roman" w:hAnsi="Times New Roman" w:cs="Times New Roman"/>
+          <w:b/>
+          <w:bCs/>
+          <w:sz w:val="28"/>
+          <w:szCs w:val="28"/>
+        </w:rPr>
+        <w:t xml:space="preserve">, </w:t>
       </w:r>
       <w:r>
         <w:rPr>
@@ -1478,7 +2112,25 @@
           <w:sz w:val="28"/>
           <w:szCs w:val="28"/>
         </w:rPr>
-        <w:t>Dopo questo processo, le informazioni sono pronte per essere elaborate dal Fragment Shader.</w:t>
+        <w:t xml:space="preserve">Dopo questo processo, le informazioni sono pronte per essere elaborate dal </w:t>
+      </w:r>
+      <w:proofErr w:type="spellStart"/>
+      <w:r>
+        <w:rPr>
+          <w:rFonts w:ascii="Times New Roman" w:hAnsi="Times New Roman" w:cs="Times New Roman"/>
+          <w:sz w:val="28"/>
+          <w:szCs w:val="28"/>
+        </w:rPr>
+        <w:t>Fragment</w:t>
+      </w:r>
+      <w:proofErr w:type="spellEnd"/>
+      <w:r>
+        <w:rPr>
+          <w:rFonts w:ascii="Times New Roman" w:hAnsi="Times New Roman" w:cs="Times New Roman"/>
+          <w:sz w:val="28"/>
+          <w:szCs w:val="28"/>
+        </w:rPr>
+        <w:t xml:space="preserve"> Shader.</w:t>
       </w:r>
     </w:p>
     <w:p>
@@ -1509,8 +2161,20 @@
           <w:sz w:val="28"/>
           <w:szCs w:val="28"/>
         </w:rPr>
-        <w:t>vec4 gl_Position</w:t>
-      </w:r>
+        <w:t xml:space="preserve">vec4 </w:t>
+      </w:r>
+      <w:proofErr w:type="spellStart"/>
+      <w:r>
+        <w:rPr>
+          <w:rFonts w:ascii="Times New Roman" w:hAnsi="Times New Roman" w:cs="Times New Roman"/>
+          <w:b/>
+          <w:bCs/>
+          <w:sz w:val="28"/>
+          <w:szCs w:val="28"/>
+        </w:rPr>
+        <w:t>gl_Position</w:t>
+      </w:r>
+      <w:proofErr w:type="spellEnd"/>
       <w:r>
         <w:rPr>
           <w:rFonts w:ascii="Times New Roman" w:hAnsi="Times New Roman" w:cs="Times New Roman"/>
@@ -1525,49 +2189,115 @@
           <w:sz w:val="28"/>
           <w:szCs w:val="28"/>
         </w:rPr>
-        <w:t xml:space="preserve"> Per esempio, se hai una variabile che contiene una matrice di trasformazione, sai che il tuo shader viene applicato ad ogni vertice. Quindi, applichi la matrice di trasformazione all’input del vertex shader e salvi il risultato in gl_Position per ottenere il vertice trasformato.</w:t>
-      </w:r>
-    </w:p>
-    <w:p>
-      <w:pPr>
-        <w:tabs>
-          <w:tab w:val="left" w:pos="6045"/>
-        </w:tabs>
-        <w:rPr>
-          <w:rFonts w:ascii="Times New Roman" w:hAnsi="Times New Roman" w:cs="Times New Roman"/>
-          <w:sz w:val="28"/>
-          <w:szCs w:val="28"/>
-        </w:rPr>
-      </w:pPr>
-      <w:r>
-        <w:rPr>
-          <w:rFonts w:ascii="Times New Roman" w:hAnsi="Times New Roman" w:cs="Times New Roman"/>
-          <w:b/>
-          <w:bCs/>
-          <w:sz w:val="28"/>
-          <w:szCs w:val="28"/>
-        </w:rPr>
-        <w:t>Fragment Shaders</w:t>
-      </w:r>
-    </w:p>
-    <w:p>
-      <w:pPr>
-        <w:tabs>
-          <w:tab w:val="left" w:pos="6045"/>
-        </w:tabs>
-        <w:rPr>
-          <w:rFonts w:ascii="Times New Roman" w:hAnsi="Times New Roman" w:cs="Times New Roman"/>
-          <w:sz w:val="28"/>
-          <w:szCs w:val="28"/>
-        </w:rPr>
-      </w:pPr>
-      <w:r>
-        <w:rPr>
-          <w:rFonts w:ascii="Times New Roman" w:hAnsi="Times New Roman" w:cs="Times New Roman"/>
-          <w:sz w:val="28"/>
-          <w:szCs w:val="28"/>
-        </w:rPr>
-        <w:t>Un fragment shader contiene il codice sorgente per le operazioni che devono essere svolte su ogni singolo fragment, ovvero un quadratino di un’immagine 2D su una griglia che ha determinati parametri di profondità e colore.</w:t>
+        <w:t xml:space="preserve"> Per esempio, se hai una variabile che contiene una matrice di trasformazione, sai che il tuo shader viene applicato ad ogni vertice. Quindi, applichi la matrice di trasformazione all’input del vertex shader e salvi il risultato in </w:t>
+      </w:r>
+      <w:proofErr w:type="spellStart"/>
+      <w:r>
+        <w:rPr>
+          <w:rFonts w:ascii="Times New Roman" w:hAnsi="Times New Roman" w:cs="Times New Roman"/>
+          <w:sz w:val="28"/>
+          <w:szCs w:val="28"/>
+        </w:rPr>
+        <w:t>gl_Position</w:t>
+      </w:r>
+      <w:proofErr w:type="spellEnd"/>
+      <w:r>
+        <w:rPr>
+          <w:rFonts w:ascii="Times New Roman" w:hAnsi="Times New Roman" w:cs="Times New Roman"/>
+          <w:sz w:val="28"/>
+          <w:szCs w:val="28"/>
+        </w:rPr>
+        <w:t xml:space="preserve"> per ottenere il vertice trasformato.</w:t>
+      </w:r>
+    </w:p>
+    <w:p>
+      <w:pPr>
+        <w:tabs>
+          <w:tab w:val="left" w:pos="6045"/>
+        </w:tabs>
+        <w:rPr>
+          <w:rFonts w:ascii="Times New Roman" w:hAnsi="Times New Roman" w:cs="Times New Roman"/>
+          <w:sz w:val="28"/>
+          <w:szCs w:val="28"/>
+        </w:rPr>
+      </w:pPr>
+      <w:proofErr w:type="spellStart"/>
+      <w:r>
+        <w:rPr>
+          <w:rFonts w:ascii="Times New Roman" w:hAnsi="Times New Roman" w:cs="Times New Roman"/>
+          <w:b/>
+          <w:bCs/>
+          <w:sz w:val="28"/>
+          <w:szCs w:val="28"/>
+        </w:rPr>
+        <w:t>Fragment</w:t>
+      </w:r>
+      <w:proofErr w:type="spellEnd"/>
+      <w:r>
+        <w:rPr>
+          <w:rFonts w:ascii="Times New Roman" w:hAnsi="Times New Roman" w:cs="Times New Roman"/>
+          <w:b/>
+          <w:bCs/>
+          <w:sz w:val="28"/>
+          <w:szCs w:val="28"/>
+        </w:rPr>
+        <w:t xml:space="preserve"> Shaders</w:t>
+      </w:r>
+    </w:p>
+    <w:p>
+      <w:pPr>
+        <w:tabs>
+          <w:tab w:val="left" w:pos="6045"/>
+        </w:tabs>
+        <w:rPr>
+          <w:rFonts w:ascii="Times New Roman" w:hAnsi="Times New Roman" w:cs="Times New Roman"/>
+          <w:sz w:val="28"/>
+          <w:szCs w:val="28"/>
+        </w:rPr>
+      </w:pPr>
+      <w:r>
+        <w:rPr>
+          <w:rFonts w:ascii="Times New Roman" w:hAnsi="Times New Roman" w:cs="Times New Roman"/>
+          <w:sz w:val="28"/>
+          <w:szCs w:val="28"/>
+        </w:rPr>
+        <w:t xml:space="preserve">Un </w:t>
+      </w:r>
+      <w:proofErr w:type="spellStart"/>
+      <w:r>
+        <w:rPr>
+          <w:rFonts w:ascii="Times New Roman" w:hAnsi="Times New Roman" w:cs="Times New Roman"/>
+          <w:sz w:val="28"/>
+          <w:szCs w:val="28"/>
+        </w:rPr>
+        <w:t>fragment</w:t>
+      </w:r>
+      <w:proofErr w:type="spellEnd"/>
+      <w:r>
+        <w:rPr>
+          <w:rFonts w:ascii="Times New Roman" w:hAnsi="Times New Roman" w:cs="Times New Roman"/>
+          <w:sz w:val="28"/>
+          <w:szCs w:val="28"/>
+        </w:rPr>
+        <w:t xml:space="preserve"> shader contiene il codice sorgente per le operazioni che devono essere svolte su ogni singolo </w:t>
+      </w:r>
+      <w:proofErr w:type="spellStart"/>
+      <w:r>
+        <w:rPr>
+          <w:rFonts w:ascii="Times New Roman" w:hAnsi="Times New Roman" w:cs="Times New Roman"/>
+          <w:sz w:val="28"/>
+          <w:szCs w:val="28"/>
+        </w:rPr>
+        <w:t>fragment</w:t>
+      </w:r>
+      <w:proofErr w:type="spellEnd"/>
+      <w:r>
+        <w:rPr>
+          <w:rFonts w:ascii="Times New Roman" w:hAnsi="Times New Roman" w:cs="Times New Roman"/>
+          <w:sz w:val="28"/>
+          <w:szCs w:val="28"/>
+        </w:rPr>
+        <w:t>, ovvero un quadratino di un’immagine 2D su una griglia che ha determinati parametri di profondità e colore.</w:t>
       </w:r>
       <w:r>
         <w:rPr>
@@ -1600,8 +2330,18 @@
           <w:sz w:val="28"/>
           <w:szCs w:val="28"/>
         </w:rPr>
-        <w:t>Anti aliasing</w:t>
-      </w:r>
+        <w:t xml:space="preserve">Anti </w:t>
+      </w:r>
+      <w:proofErr w:type="spellStart"/>
+      <w:r>
+        <w:rPr>
+          <w:rFonts w:ascii="Times New Roman" w:hAnsi="Times New Roman" w:cs="Times New Roman"/>
+          <w:sz w:val="28"/>
+          <w:szCs w:val="28"/>
+        </w:rPr>
+        <w:t>aliasing</w:t>
+      </w:r>
+      <w:proofErr w:type="spellEnd"/>
     </w:p>
     <w:p>
       <w:pPr>
@@ -1650,8 +2390,18 @@
           <w:sz w:val="28"/>
           <w:szCs w:val="28"/>
         </w:rPr>
-        <w:t>Color blending</w:t>
-      </w:r>
+        <w:t xml:space="preserve">Color </w:t>
+      </w:r>
+      <w:proofErr w:type="spellStart"/>
+      <w:r>
+        <w:rPr>
+          <w:rFonts w:ascii="Times New Roman" w:hAnsi="Times New Roman" w:cs="Times New Roman"/>
+          <w:sz w:val="28"/>
+          <w:szCs w:val="28"/>
+        </w:rPr>
+        <w:t>blending</w:t>
+      </w:r>
+      <w:proofErr w:type="spellEnd"/>
     </w:p>
     <w:p>
       <w:pPr>
@@ -1669,6 +2419,7 @@
           <w:szCs w:val="28"/>
         </w:rPr>
       </w:pPr>
+      <w:proofErr w:type="spellStart"/>
       <w:r>
         <w:rPr>
           <w:rFonts w:ascii="Times New Roman" w:hAnsi="Times New Roman" w:cs="Times New Roman"/>
@@ -1677,6 +2428,7 @@
         </w:rPr>
         <w:t>Dithering</w:t>
       </w:r>
+      <w:proofErr w:type="spellEnd"/>
     </w:p>
     <w:p>
       <w:pPr>
@@ -1714,6 +2466,7 @@
           <w:szCs w:val="28"/>
         </w:rPr>
       </w:pPr>
+      <w:proofErr w:type="spellStart"/>
       <w:r>
         <w:rPr>
           <w:rFonts w:ascii="Times New Roman" w:hAnsi="Times New Roman" w:cs="Times New Roman"/>
@@ -1723,6 +2476,7 @@
         <w:lastRenderedPageBreak/>
         <w:t>Texturing</w:t>
       </w:r>
+      <w:proofErr w:type="spellEnd"/>
     </w:p>
     <w:p>
       <w:pPr>
@@ -1746,7 +2500,43 @@
           <w:sz w:val="28"/>
           <w:szCs w:val="28"/>
         </w:rPr>
-        <w:t>Colors and Light computation (se si usa il Phong model).</w:t>
+        <w:t xml:space="preserve">Colors and Light </w:t>
+      </w:r>
+      <w:proofErr w:type="spellStart"/>
+      <w:r>
+        <w:rPr>
+          <w:rFonts w:ascii="Times New Roman" w:hAnsi="Times New Roman" w:cs="Times New Roman"/>
+          <w:sz w:val="28"/>
+          <w:szCs w:val="28"/>
+        </w:rPr>
+        <w:t>computation</w:t>
+      </w:r>
+      <w:proofErr w:type="spellEnd"/>
+      <w:r>
+        <w:rPr>
+          <w:rFonts w:ascii="Times New Roman" w:hAnsi="Times New Roman" w:cs="Times New Roman"/>
+          <w:sz w:val="28"/>
+          <w:szCs w:val="28"/>
+        </w:rPr>
+        <w:t xml:space="preserve"> (se si usa il </w:t>
+      </w:r>
+      <w:proofErr w:type="spellStart"/>
+      <w:r>
+        <w:rPr>
+          <w:rFonts w:ascii="Times New Roman" w:hAnsi="Times New Roman" w:cs="Times New Roman"/>
+          <w:sz w:val="28"/>
+          <w:szCs w:val="28"/>
+        </w:rPr>
+        <w:t>Phong</w:t>
+      </w:r>
+      <w:proofErr w:type="spellEnd"/>
+      <w:r>
+        <w:rPr>
+          <w:rFonts w:ascii="Times New Roman" w:hAnsi="Times New Roman" w:cs="Times New Roman"/>
+          <w:sz w:val="28"/>
+          <w:szCs w:val="28"/>
+        </w:rPr>
+        <w:t xml:space="preserve"> model).</w:t>
       </w:r>
     </w:p>
     <w:p>
@@ -1778,7 +2568,29 @@
           <w:sz w:val="28"/>
           <w:szCs w:val="28"/>
         </w:rPr>
-        <w:t>output del FS è l’immagine renderizzata finale.</w:t>
+        <w:t xml:space="preserve">output del FS è l’immagine </w:t>
+      </w:r>
+      <w:proofErr w:type="spellStart"/>
+      <w:r>
+        <w:rPr>
+          <w:rFonts w:ascii="Times New Roman" w:hAnsi="Times New Roman" w:cs="Times New Roman"/>
+          <w:b/>
+          <w:bCs/>
+          <w:sz w:val="28"/>
+          <w:szCs w:val="28"/>
+        </w:rPr>
+        <w:t>renderizzata</w:t>
+      </w:r>
+      <w:proofErr w:type="spellEnd"/>
+      <w:r>
+        <w:rPr>
+          <w:rFonts w:ascii="Times New Roman" w:hAnsi="Times New Roman" w:cs="Times New Roman"/>
+          <w:b/>
+          <w:bCs/>
+          <w:sz w:val="28"/>
+          <w:szCs w:val="28"/>
+        </w:rPr>
+        <w:t xml:space="preserve"> finale.</w:t>
       </w:r>
     </w:p>
     <w:p>
@@ -1808,8 +2620,20 @@
           <w:sz w:val="28"/>
           <w:szCs w:val="28"/>
         </w:rPr>
-        <w:t>vec4 gl_FragColor</w:t>
-      </w:r>
+        <w:t xml:space="preserve">vec4 </w:t>
+      </w:r>
+      <w:proofErr w:type="spellStart"/>
+      <w:r>
+        <w:rPr>
+          <w:rFonts w:ascii="Times New Roman" w:hAnsi="Times New Roman" w:cs="Times New Roman"/>
+          <w:b/>
+          <w:bCs/>
+          <w:sz w:val="28"/>
+          <w:szCs w:val="28"/>
+        </w:rPr>
+        <w:t>gl_FragColor</w:t>
+      </w:r>
+      <w:proofErr w:type="spellEnd"/>
       <w:r>
         <w:rPr>
           <w:rFonts w:ascii="Times New Roman" w:hAnsi="Times New Roman" w:cs="Times New Roman"/>
@@ -1826,42 +2650,79 @@
           <w:sz w:val="28"/>
           <w:szCs w:val="28"/>
         </w:rPr>
-        <w:t>che contiene il colore finale del singolo fragment in RGBA.</w:t>
-      </w:r>
-    </w:p>
-    <w:p>
-      <w:pPr>
-        <w:tabs>
-          <w:tab w:val="left" w:pos="6045"/>
-        </w:tabs>
-        <w:rPr>
-          <w:rFonts w:ascii="Times New Roman" w:hAnsi="Times New Roman" w:cs="Times New Roman"/>
-          <w:sz w:val="28"/>
-          <w:szCs w:val="28"/>
-        </w:rPr>
-      </w:pPr>
-      <w:r>
-        <w:rPr>
-          <w:rFonts w:ascii="Times New Roman" w:hAnsi="Times New Roman" w:cs="Times New Roman"/>
-          <w:sz w:val="28"/>
-          <w:szCs w:val="28"/>
-        </w:rPr>
-        <w:t>Come si possono passare i dati attraverso la pipeline? Ci sono vari modi a seconda della funzione del dato che viene passato: attributi, uniformi, textures e varying.</w:t>
-      </w:r>
-    </w:p>
-    <w:p>
-      <w:pPr>
-        <w:tabs>
-          <w:tab w:val="left" w:pos="6045"/>
-        </w:tabs>
-        <w:rPr>
-          <w:rFonts w:ascii="Times New Roman" w:hAnsi="Times New Roman" w:cs="Times New Roman"/>
-          <w:b/>
-          <w:bCs/>
-          <w:sz w:val="28"/>
-          <w:szCs w:val="28"/>
-        </w:rPr>
-      </w:pPr>
+        <w:t xml:space="preserve">che contiene il colore finale del singolo </w:t>
+      </w:r>
+      <w:proofErr w:type="spellStart"/>
+      <w:r>
+        <w:rPr>
+          <w:rFonts w:ascii="Times New Roman" w:hAnsi="Times New Roman" w:cs="Times New Roman"/>
+          <w:sz w:val="28"/>
+          <w:szCs w:val="28"/>
+        </w:rPr>
+        <w:t>fragment</w:t>
+      </w:r>
+      <w:proofErr w:type="spellEnd"/>
+      <w:r>
+        <w:rPr>
+          <w:rFonts w:ascii="Times New Roman" w:hAnsi="Times New Roman" w:cs="Times New Roman"/>
+          <w:sz w:val="28"/>
+          <w:szCs w:val="28"/>
+        </w:rPr>
+        <w:t xml:space="preserve"> in RGBA.</w:t>
+      </w:r>
+    </w:p>
+    <w:p>
+      <w:pPr>
+        <w:tabs>
+          <w:tab w:val="left" w:pos="6045"/>
+        </w:tabs>
+        <w:rPr>
+          <w:rFonts w:ascii="Times New Roman" w:hAnsi="Times New Roman" w:cs="Times New Roman"/>
+          <w:sz w:val="28"/>
+          <w:szCs w:val="28"/>
+        </w:rPr>
+      </w:pPr>
+      <w:r>
+        <w:rPr>
+          <w:rFonts w:ascii="Times New Roman" w:hAnsi="Times New Roman" w:cs="Times New Roman"/>
+          <w:sz w:val="28"/>
+          <w:szCs w:val="28"/>
+        </w:rPr>
+        <w:t xml:space="preserve">Come si possono passare i dati attraverso la pipeline? Ci sono vari modi a seconda della funzione del dato che viene passato: attributi, uniformi, textures e </w:t>
+      </w:r>
+      <w:proofErr w:type="spellStart"/>
+      <w:r>
+        <w:rPr>
+          <w:rFonts w:ascii="Times New Roman" w:hAnsi="Times New Roman" w:cs="Times New Roman"/>
+          <w:sz w:val="28"/>
+          <w:szCs w:val="28"/>
+        </w:rPr>
+        <w:t>varying</w:t>
+      </w:r>
+      <w:proofErr w:type="spellEnd"/>
+      <w:r>
+        <w:rPr>
+          <w:rFonts w:ascii="Times New Roman" w:hAnsi="Times New Roman" w:cs="Times New Roman"/>
+          <w:sz w:val="28"/>
+          <w:szCs w:val="28"/>
+        </w:rPr>
+        <w:t>.</w:t>
+      </w:r>
+    </w:p>
+    <w:p>
+      <w:pPr>
+        <w:tabs>
+          <w:tab w:val="left" w:pos="6045"/>
+        </w:tabs>
+        <w:rPr>
+          <w:rFonts w:ascii="Times New Roman" w:hAnsi="Times New Roman" w:cs="Times New Roman"/>
+          <w:b/>
+          <w:bCs/>
+          <w:sz w:val="28"/>
+          <w:szCs w:val="28"/>
+        </w:rPr>
+      </w:pPr>
+      <w:proofErr w:type="spellStart"/>
       <w:r>
         <w:rPr>
           <w:rFonts w:ascii="Times New Roman" w:hAnsi="Times New Roman" w:cs="Times New Roman"/>
@@ -1872,27 +2733,46 @@
         </w:rPr>
         <w:t>Attributes</w:t>
       </w:r>
-    </w:p>
-    <w:p>
-      <w:pPr>
-        <w:tabs>
-          <w:tab w:val="left" w:pos="6045"/>
-        </w:tabs>
-        <w:rPr>
-          <w:rFonts w:ascii="Times New Roman" w:hAnsi="Times New Roman" w:cs="Times New Roman"/>
-          <w:b/>
-          <w:bCs/>
-          <w:sz w:val="28"/>
-          <w:szCs w:val="28"/>
-        </w:rPr>
-      </w:pPr>
-      <w:r>
-        <w:rPr>
-          <w:rFonts w:ascii="Times New Roman" w:hAnsi="Times New Roman" w:cs="Times New Roman"/>
-          <w:sz w:val="28"/>
-          <w:szCs w:val="28"/>
-        </w:rPr>
-        <w:t xml:space="preserve">Gli attributes sono </w:t>
+      <w:proofErr w:type="spellEnd"/>
+    </w:p>
+    <w:p>
+      <w:pPr>
+        <w:tabs>
+          <w:tab w:val="left" w:pos="6045"/>
+        </w:tabs>
+        <w:rPr>
+          <w:rFonts w:ascii="Times New Roman" w:hAnsi="Times New Roman" w:cs="Times New Roman"/>
+          <w:b/>
+          <w:bCs/>
+          <w:sz w:val="28"/>
+          <w:szCs w:val="28"/>
+        </w:rPr>
+      </w:pPr>
+      <w:r>
+        <w:rPr>
+          <w:rFonts w:ascii="Times New Roman" w:hAnsi="Times New Roman" w:cs="Times New Roman"/>
+          <w:sz w:val="28"/>
+          <w:szCs w:val="28"/>
+        </w:rPr>
+        <w:t xml:space="preserve">Gli </w:t>
+      </w:r>
+      <w:proofErr w:type="spellStart"/>
+      <w:r>
+        <w:rPr>
+          <w:rFonts w:ascii="Times New Roman" w:hAnsi="Times New Roman" w:cs="Times New Roman"/>
+          <w:sz w:val="28"/>
+          <w:szCs w:val="28"/>
+        </w:rPr>
+        <w:t>attributes</w:t>
+      </w:r>
+      <w:proofErr w:type="spellEnd"/>
+      <w:r>
+        <w:rPr>
+          <w:rFonts w:ascii="Times New Roman" w:hAnsi="Times New Roman" w:cs="Times New Roman"/>
+          <w:sz w:val="28"/>
+          <w:szCs w:val="28"/>
+        </w:rPr>
+        <w:t xml:space="preserve"> sono </w:t>
       </w:r>
       <w:r>
         <w:rPr>
@@ -1912,6 +2792,7 @@
         </w:rPr>
         <w:t>Un esempio lampante sono le coordinate (</w:t>
       </w:r>
+      <w:proofErr w:type="spellStart"/>
       <w:proofErr w:type="gramStart"/>
       <w:r>
         <w:rPr>
@@ -1928,7 +2809,16 @@
           <w:sz w:val="28"/>
           <w:szCs w:val="28"/>
         </w:rPr>
-        <w:t xml:space="preserve">,z) del vertice, ma attributi più complessi possono essere definiti. I dati che noi decidiamo di includere per descrivere un vertice determinano il </w:t>
+        <w:t>,z</w:t>
+      </w:r>
+      <w:proofErr w:type="spellEnd"/>
+      <w:r>
+        <w:rPr>
+          <w:rFonts w:ascii="Times New Roman" w:hAnsi="Times New Roman" w:cs="Times New Roman"/>
+          <w:sz w:val="28"/>
+          <w:szCs w:val="28"/>
+        </w:rPr>
+        <w:t xml:space="preserve">) del vertice, ma attributi più complessi possono essere definiti. I dati che noi decidiamo di includere per descrivere un vertice determinano il </w:t>
       </w:r>
       <w:r>
         <w:rPr>
@@ -2026,6 +2916,7 @@
           <w:szCs w:val="28"/>
         </w:rPr>
       </w:pPr>
+      <w:proofErr w:type="spellStart"/>
       <w:r>
         <w:rPr>
           <w:rFonts w:ascii="Times New Roman" w:hAnsi="Times New Roman" w:cs="Times New Roman"/>
@@ -2036,25 +2927,44 @@
         </w:rPr>
         <w:t>Uniforms</w:t>
       </w:r>
-    </w:p>
-    <w:p>
-      <w:pPr>
-        <w:tabs>
-          <w:tab w:val="left" w:pos="6045"/>
-        </w:tabs>
-        <w:rPr>
-          <w:rFonts w:ascii="Times New Roman" w:hAnsi="Times New Roman" w:cs="Times New Roman"/>
-          <w:sz w:val="28"/>
-          <w:szCs w:val="28"/>
-        </w:rPr>
-      </w:pPr>
-      <w:r>
-        <w:rPr>
-          <w:rFonts w:ascii="Times New Roman" w:hAnsi="Times New Roman" w:cs="Times New Roman"/>
-          <w:sz w:val="28"/>
-          <w:szCs w:val="28"/>
-        </w:rPr>
-        <w:t xml:space="preserve">Le uniforms sono variabili tipiche del programma che </w:t>
+      <w:proofErr w:type="spellEnd"/>
+    </w:p>
+    <w:p>
+      <w:pPr>
+        <w:tabs>
+          <w:tab w:val="left" w:pos="6045"/>
+        </w:tabs>
+        <w:rPr>
+          <w:rFonts w:ascii="Times New Roman" w:hAnsi="Times New Roman" w:cs="Times New Roman"/>
+          <w:sz w:val="28"/>
+          <w:szCs w:val="28"/>
+        </w:rPr>
+      </w:pPr>
+      <w:r>
+        <w:rPr>
+          <w:rFonts w:ascii="Times New Roman" w:hAnsi="Times New Roman" w:cs="Times New Roman"/>
+          <w:sz w:val="28"/>
+          <w:szCs w:val="28"/>
+        </w:rPr>
+        <w:t xml:space="preserve">Le </w:t>
+      </w:r>
+      <w:proofErr w:type="spellStart"/>
+      <w:r>
+        <w:rPr>
+          <w:rFonts w:ascii="Times New Roman" w:hAnsi="Times New Roman" w:cs="Times New Roman"/>
+          <w:sz w:val="28"/>
+          <w:szCs w:val="28"/>
+        </w:rPr>
+        <w:t>uniforms</w:t>
+      </w:r>
+      <w:proofErr w:type="spellEnd"/>
+      <w:r>
+        <w:rPr>
+          <w:rFonts w:ascii="Times New Roman" w:hAnsi="Times New Roman" w:cs="Times New Roman"/>
+          <w:sz w:val="28"/>
+          <w:szCs w:val="28"/>
+        </w:rPr>
+        <w:t xml:space="preserve"> sono variabili tipiche del programma che </w:t>
       </w:r>
       <w:r>
         <w:rPr>
@@ -2072,7 +2982,79 @@
           <w:sz w:val="28"/>
           <w:szCs w:val="28"/>
         </w:rPr>
-        <w:t>Di solito sono le transfomation matrices. Esse possono essere passate sia al vertex che al fragment shader. Una tipologia particolare di uniforms sono le textures.</w:t>
+        <w:t xml:space="preserve">Di solito sono le </w:t>
+      </w:r>
+      <w:proofErr w:type="spellStart"/>
+      <w:r>
+        <w:rPr>
+          <w:rFonts w:ascii="Times New Roman" w:hAnsi="Times New Roman" w:cs="Times New Roman"/>
+          <w:sz w:val="28"/>
+          <w:szCs w:val="28"/>
+        </w:rPr>
+        <w:t>transfomation</w:t>
+      </w:r>
+      <w:proofErr w:type="spellEnd"/>
+      <w:r>
+        <w:rPr>
+          <w:rFonts w:ascii="Times New Roman" w:hAnsi="Times New Roman" w:cs="Times New Roman"/>
+          <w:sz w:val="28"/>
+          <w:szCs w:val="28"/>
+        </w:rPr>
+        <w:t xml:space="preserve"> </w:t>
+      </w:r>
+      <w:proofErr w:type="spellStart"/>
+      <w:r>
+        <w:rPr>
+          <w:rFonts w:ascii="Times New Roman" w:hAnsi="Times New Roman" w:cs="Times New Roman"/>
+          <w:sz w:val="28"/>
+          <w:szCs w:val="28"/>
+        </w:rPr>
+        <w:t>matrices</w:t>
+      </w:r>
+      <w:proofErr w:type="spellEnd"/>
+      <w:r>
+        <w:rPr>
+          <w:rFonts w:ascii="Times New Roman" w:hAnsi="Times New Roman" w:cs="Times New Roman"/>
+          <w:sz w:val="28"/>
+          <w:szCs w:val="28"/>
+        </w:rPr>
+        <w:t xml:space="preserve">. Esse possono essere passate sia al vertex che al </w:t>
+      </w:r>
+      <w:proofErr w:type="spellStart"/>
+      <w:r>
+        <w:rPr>
+          <w:rFonts w:ascii="Times New Roman" w:hAnsi="Times New Roman" w:cs="Times New Roman"/>
+          <w:sz w:val="28"/>
+          <w:szCs w:val="28"/>
+        </w:rPr>
+        <w:t>fragment</w:t>
+      </w:r>
+      <w:proofErr w:type="spellEnd"/>
+      <w:r>
+        <w:rPr>
+          <w:rFonts w:ascii="Times New Roman" w:hAnsi="Times New Roman" w:cs="Times New Roman"/>
+          <w:sz w:val="28"/>
+          <w:szCs w:val="28"/>
+        </w:rPr>
+        <w:t xml:space="preserve"> shader. Una tipologia particolare di </w:t>
+      </w:r>
+      <w:proofErr w:type="spellStart"/>
+      <w:r>
+        <w:rPr>
+          <w:rFonts w:ascii="Times New Roman" w:hAnsi="Times New Roman" w:cs="Times New Roman"/>
+          <w:sz w:val="28"/>
+          <w:szCs w:val="28"/>
+        </w:rPr>
+        <w:t>uniforms</w:t>
+      </w:r>
+      <w:proofErr w:type="spellEnd"/>
+      <w:r>
+        <w:rPr>
+          <w:rFonts w:ascii="Times New Roman" w:hAnsi="Times New Roman" w:cs="Times New Roman"/>
+          <w:sz w:val="28"/>
+          <w:szCs w:val="28"/>
+        </w:rPr>
+        <w:t xml:space="preserve"> sono le textures.</w:t>
       </w:r>
     </w:p>
     <w:p>
@@ -2116,22 +3098,77 @@
           <w:sz w:val="28"/>
           <w:szCs w:val="28"/>
         </w:rPr>
-        <w:t>Le textures sono categorie particolari di uniforms che sono utilizzate per identificare il texture object che viene utilizzato per ogni texture lookup.</w:t>
-      </w:r>
-    </w:p>
-    <w:p>
-      <w:pPr>
-        <w:tabs>
-          <w:tab w:val="left" w:pos="6045"/>
-        </w:tabs>
-        <w:rPr>
-          <w:rFonts w:ascii="Times New Roman" w:hAnsi="Times New Roman" w:cs="Times New Roman"/>
-          <w:b/>
-          <w:bCs/>
-          <w:sz w:val="28"/>
-          <w:szCs w:val="28"/>
-        </w:rPr>
-      </w:pPr>
+        <w:t xml:space="preserve">Le textures sono categorie particolari di </w:t>
+      </w:r>
+      <w:proofErr w:type="spellStart"/>
+      <w:r>
+        <w:rPr>
+          <w:rFonts w:ascii="Times New Roman" w:hAnsi="Times New Roman" w:cs="Times New Roman"/>
+          <w:sz w:val="28"/>
+          <w:szCs w:val="28"/>
+        </w:rPr>
+        <w:t>uniforms</w:t>
+      </w:r>
+      <w:proofErr w:type="spellEnd"/>
+      <w:r>
+        <w:rPr>
+          <w:rFonts w:ascii="Times New Roman" w:hAnsi="Times New Roman" w:cs="Times New Roman"/>
+          <w:sz w:val="28"/>
+          <w:szCs w:val="28"/>
+        </w:rPr>
+        <w:t xml:space="preserve"> che sono utilizzate per identificare il texture </w:t>
+      </w:r>
+      <w:proofErr w:type="spellStart"/>
+      <w:r>
+        <w:rPr>
+          <w:rFonts w:ascii="Times New Roman" w:hAnsi="Times New Roman" w:cs="Times New Roman"/>
+          <w:sz w:val="28"/>
+          <w:szCs w:val="28"/>
+        </w:rPr>
+        <w:t>object</w:t>
+      </w:r>
+      <w:proofErr w:type="spellEnd"/>
+      <w:r>
+        <w:rPr>
+          <w:rFonts w:ascii="Times New Roman" w:hAnsi="Times New Roman" w:cs="Times New Roman"/>
+          <w:sz w:val="28"/>
+          <w:szCs w:val="28"/>
+        </w:rPr>
+        <w:t xml:space="preserve"> che viene utilizzato per ogni texture </w:t>
+      </w:r>
+      <w:proofErr w:type="spellStart"/>
+      <w:r>
+        <w:rPr>
+          <w:rFonts w:ascii="Times New Roman" w:hAnsi="Times New Roman" w:cs="Times New Roman"/>
+          <w:sz w:val="28"/>
+          <w:szCs w:val="28"/>
+        </w:rPr>
+        <w:t>lookup</w:t>
+      </w:r>
+      <w:proofErr w:type="spellEnd"/>
+      <w:r>
+        <w:rPr>
+          <w:rFonts w:ascii="Times New Roman" w:hAnsi="Times New Roman" w:cs="Times New Roman"/>
+          <w:sz w:val="28"/>
+          <w:szCs w:val="28"/>
+        </w:rPr>
+        <w:t>.</w:t>
+      </w:r>
+    </w:p>
+    <w:p>
+      <w:pPr>
+        <w:tabs>
+          <w:tab w:val="left" w:pos="6045"/>
+        </w:tabs>
+        <w:rPr>
+          <w:rFonts w:ascii="Times New Roman" w:hAnsi="Times New Roman" w:cs="Times New Roman"/>
+          <w:b/>
+          <w:bCs/>
+          <w:sz w:val="28"/>
+          <w:szCs w:val="28"/>
+        </w:rPr>
+      </w:pPr>
+      <w:proofErr w:type="spellStart"/>
       <w:r>
         <w:rPr>
           <w:rFonts w:ascii="Times New Roman" w:hAnsi="Times New Roman" w:cs="Times New Roman"/>
@@ -2142,25 +3179,62 @@
         </w:rPr>
         <w:t>Varyings</w:t>
       </w:r>
-    </w:p>
-    <w:p>
-      <w:pPr>
-        <w:tabs>
-          <w:tab w:val="left" w:pos="6045"/>
-        </w:tabs>
-        <w:rPr>
-          <w:rFonts w:ascii="Times New Roman" w:hAnsi="Times New Roman" w:cs="Times New Roman"/>
-          <w:sz w:val="28"/>
-          <w:szCs w:val="28"/>
-        </w:rPr>
-      </w:pPr>
-      <w:r>
-        <w:rPr>
-          <w:rFonts w:ascii="Times New Roman" w:hAnsi="Times New Roman" w:cs="Times New Roman"/>
-          <w:sz w:val="28"/>
-          <w:szCs w:val="28"/>
-        </w:rPr>
-        <w:t>Le varyings sono variabili che contengono i risultati dell’esecuzione del vertex shader da essere utilizzati più avanti nella pipeline. Questi valori di solito sono poi interpolati per il rendering della primitiva. Se vuoi passare una particolare informazione da un Vertex Shader ad un Fragment Shader puoi utilizzare una variabile di questo tipo.</w:t>
+      <w:proofErr w:type="spellEnd"/>
+    </w:p>
+    <w:p>
+      <w:pPr>
+        <w:tabs>
+          <w:tab w:val="left" w:pos="6045"/>
+        </w:tabs>
+        <w:rPr>
+          <w:rFonts w:ascii="Times New Roman" w:hAnsi="Times New Roman" w:cs="Times New Roman"/>
+          <w:sz w:val="28"/>
+          <w:szCs w:val="28"/>
+        </w:rPr>
+      </w:pPr>
+      <w:r>
+        <w:rPr>
+          <w:rFonts w:ascii="Times New Roman" w:hAnsi="Times New Roman" w:cs="Times New Roman"/>
+          <w:sz w:val="28"/>
+          <w:szCs w:val="28"/>
+        </w:rPr>
+        <w:t xml:space="preserve">Le </w:t>
+      </w:r>
+      <w:proofErr w:type="spellStart"/>
+      <w:r>
+        <w:rPr>
+          <w:rFonts w:ascii="Times New Roman" w:hAnsi="Times New Roman" w:cs="Times New Roman"/>
+          <w:sz w:val="28"/>
+          <w:szCs w:val="28"/>
+        </w:rPr>
+        <w:t>varyings</w:t>
+      </w:r>
+      <w:proofErr w:type="spellEnd"/>
+      <w:r>
+        <w:rPr>
+          <w:rFonts w:ascii="Times New Roman" w:hAnsi="Times New Roman" w:cs="Times New Roman"/>
+          <w:sz w:val="28"/>
+          <w:szCs w:val="28"/>
+        </w:rPr>
+        <w:t xml:space="preserve"> sono variabili che contengono i risultati dell’esecuzione del vertex shader da essere utilizzati più avanti nella pipeline. Questi valori di solito sono poi interpolati per il rendering della primitiva. Se vuoi passare una particolare informazione da un Vertex Shader ad un </w:t>
+      </w:r>
+      <w:proofErr w:type="spellStart"/>
+      <w:r>
+        <w:rPr>
+          <w:rFonts w:ascii="Times New Roman" w:hAnsi="Times New Roman" w:cs="Times New Roman"/>
+          <w:sz w:val="28"/>
+          <w:szCs w:val="28"/>
+        </w:rPr>
+        <w:t>Fragment</w:t>
+      </w:r>
+      <w:proofErr w:type="spellEnd"/>
+      <w:r>
+        <w:rPr>
+          <w:rFonts w:ascii="Times New Roman" w:hAnsi="Times New Roman" w:cs="Times New Roman"/>
+          <w:sz w:val="28"/>
+          <w:szCs w:val="28"/>
+        </w:rPr>
+        <w:t xml:space="preserve"> Shader puoi utilizzare una variabile di questo tipo.</w:t>
       </w:r>
     </w:p>
     <w:p>
@@ -2197,27 +3271,67 @@
           <w:szCs w:val="28"/>
         </w:rPr>
         <w:lastRenderedPageBreak/>
-        <w:t>Integrazione con Javascript e HTML</w:t>
-      </w:r>
-    </w:p>
-    <w:p>
-      <w:pPr>
-        <w:tabs>
-          <w:tab w:val="left" w:pos="6045"/>
-        </w:tabs>
-        <w:rPr>
-          <w:rFonts w:ascii="Times New Roman" w:hAnsi="Times New Roman" w:cs="Times New Roman"/>
-          <w:sz w:val="28"/>
-          <w:szCs w:val="28"/>
-        </w:rPr>
-      </w:pPr>
-      <w:r>
-        <w:rPr>
-          <w:rFonts w:ascii="Times New Roman" w:hAnsi="Times New Roman" w:cs="Times New Roman"/>
-          <w:sz w:val="28"/>
-          <w:szCs w:val="28"/>
-        </w:rPr>
-        <w:t>Ipotizziamo di avere già a disposizione il programma GLSL. Come avviene l’integrazione con HTML e il Javascript?</w:t>
+        <w:t xml:space="preserve">Integrazione con </w:t>
+      </w:r>
+      <w:proofErr w:type="spellStart"/>
+      <w:r>
+        <w:rPr>
+          <w:rFonts w:ascii="Times New Roman" w:hAnsi="Times New Roman" w:cs="Times New Roman"/>
+          <w:b/>
+          <w:bCs/>
+          <w:sz w:val="28"/>
+          <w:szCs w:val="28"/>
+        </w:rPr>
+        <w:t>Javascript</w:t>
+      </w:r>
+      <w:proofErr w:type="spellEnd"/>
+      <w:r>
+        <w:rPr>
+          <w:rFonts w:ascii="Times New Roman" w:hAnsi="Times New Roman" w:cs="Times New Roman"/>
+          <w:b/>
+          <w:bCs/>
+          <w:sz w:val="28"/>
+          <w:szCs w:val="28"/>
+        </w:rPr>
+        <w:t xml:space="preserve"> e HTML</w:t>
+      </w:r>
+    </w:p>
+    <w:p>
+      <w:pPr>
+        <w:tabs>
+          <w:tab w:val="left" w:pos="6045"/>
+        </w:tabs>
+        <w:rPr>
+          <w:rFonts w:ascii="Times New Roman" w:hAnsi="Times New Roman" w:cs="Times New Roman"/>
+          <w:sz w:val="28"/>
+          <w:szCs w:val="28"/>
+        </w:rPr>
+      </w:pPr>
+      <w:r>
+        <w:rPr>
+          <w:rFonts w:ascii="Times New Roman" w:hAnsi="Times New Roman" w:cs="Times New Roman"/>
+          <w:sz w:val="28"/>
+          <w:szCs w:val="28"/>
+        </w:rPr>
+        <w:t xml:space="preserve">Ipotizziamo di avere già a disposizione il programma GLSL. Come avviene l’integrazione con HTML e il </w:t>
+      </w:r>
+      <w:proofErr w:type="spellStart"/>
+      <w:r>
+        <w:rPr>
+          <w:rFonts w:ascii="Times New Roman" w:hAnsi="Times New Roman" w:cs="Times New Roman"/>
+          <w:sz w:val="28"/>
+          <w:szCs w:val="28"/>
+        </w:rPr>
+        <w:t>Javascript</w:t>
+      </w:r>
+      <w:proofErr w:type="spellEnd"/>
+      <w:r>
+        <w:rPr>
+          <w:rFonts w:ascii="Times New Roman" w:hAnsi="Times New Roman" w:cs="Times New Roman"/>
+          <w:sz w:val="28"/>
+          <w:szCs w:val="28"/>
+        </w:rPr>
+        <w:t>?</w:t>
       </w:r>
     </w:p>
     <w:p>
@@ -2283,13 +3397,77 @@
           <w:szCs w:val="28"/>
         </w:rPr>
       </w:pPr>
-      <w:r>
-        <w:rPr>
-          <w:rFonts w:ascii="Times New Roman" w:hAnsi="Times New Roman" w:cs="Times New Roman"/>
-          <w:sz w:val="28"/>
-          <w:szCs w:val="28"/>
-        </w:rPr>
-        <w:t>WebGL sfrutta l’elemento &lt;canvas&gt; fornito da HTML. Esso permette di renderizzare elementi grafici all’interno del browser grazie al supporto di alcune librerie (tra cui ovviamente WebGL). L’area all’interno di un elemento canvas può essere manipolata tramite il Javascript.</w:t>
+      <w:proofErr w:type="spellStart"/>
+      <w:r>
+        <w:rPr>
+          <w:rFonts w:ascii="Times New Roman" w:hAnsi="Times New Roman" w:cs="Times New Roman"/>
+          <w:sz w:val="28"/>
+          <w:szCs w:val="28"/>
+        </w:rPr>
+        <w:t>WebGL</w:t>
+      </w:r>
+      <w:proofErr w:type="spellEnd"/>
+      <w:r>
+        <w:rPr>
+          <w:rFonts w:ascii="Times New Roman" w:hAnsi="Times New Roman" w:cs="Times New Roman"/>
+          <w:sz w:val="28"/>
+          <w:szCs w:val="28"/>
+        </w:rPr>
+        <w:t xml:space="preserve"> sfrutta l’elemento &lt;canvas&gt; fornito da HTML. Esso permette di </w:t>
+      </w:r>
+      <w:proofErr w:type="spellStart"/>
+      <w:r>
+        <w:rPr>
+          <w:rFonts w:ascii="Times New Roman" w:hAnsi="Times New Roman" w:cs="Times New Roman"/>
+          <w:sz w:val="28"/>
+          <w:szCs w:val="28"/>
+        </w:rPr>
+        <w:t>renderizzare</w:t>
+      </w:r>
+      <w:proofErr w:type="spellEnd"/>
+      <w:r>
+        <w:rPr>
+          <w:rFonts w:ascii="Times New Roman" w:hAnsi="Times New Roman" w:cs="Times New Roman"/>
+          <w:sz w:val="28"/>
+          <w:szCs w:val="28"/>
+        </w:rPr>
+        <w:t xml:space="preserve"> elementi grafici all’interno del browser grazie al supporto di alcune librerie (tra cui ovviamente </w:t>
+      </w:r>
+      <w:proofErr w:type="spellStart"/>
+      <w:r>
+        <w:rPr>
+          <w:rFonts w:ascii="Times New Roman" w:hAnsi="Times New Roman" w:cs="Times New Roman"/>
+          <w:sz w:val="28"/>
+          <w:szCs w:val="28"/>
+        </w:rPr>
+        <w:t>WebGL</w:t>
+      </w:r>
+      <w:proofErr w:type="spellEnd"/>
+      <w:r>
+        <w:rPr>
+          <w:rFonts w:ascii="Times New Roman" w:hAnsi="Times New Roman" w:cs="Times New Roman"/>
+          <w:sz w:val="28"/>
+          <w:szCs w:val="28"/>
+        </w:rPr>
+        <w:t xml:space="preserve">). L’area all’interno di un elemento canvas può essere manipolata tramite il </w:t>
+      </w:r>
+      <w:proofErr w:type="spellStart"/>
+      <w:r>
+        <w:rPr>
+          <w:rFonts w:ascii="Times New Roman" w:hAnsi="Times New Roman" w:cs="Times New Roman"/>
+          <w:sz w:val="28"/>
+          <w:szCs w:val="28"/>
+        </w:rPr>
+        <w:t>Javascript</w:t>
+      </w:r>
+      <w:proofErr w:type="spellEnd"/>
+      <w:r>
+        <w:rPr>
+          <w:rFonts w:ascii="Times New Roman" w:hAnsi="Times New Roman" w:cs="Times New Roman"/>
+          <w:sz w:val="28"/>
+          <w:szCs w:val="28"/>
+        </w:rPr>
+        <w:t>.</w:t>
       </w:r>
     </w:p>
     <w:p>
@@ -2311,15 +3489,27 @@
         </w:rPr>
         <w:t xml:space="preserve">Il canvas inoltre fornisce il </w:t>
       </w:r>
-      <w:r>
-        <w:rPr>
-          <w:rFonts w:ascii="Times New Roman" w:hAnsi="Times New Roman" w:cs="Times New Roman"/>
-          <w:b/>
-          <w:bCs/>
-          <w:sz w:val="28"/>
-          <w:szCs w:val="28"/>
-        </w:rPr>
-        <w:t xml:space="preserve">frameBuffer, </w:t>
+      <w:proofErr w:type="spellStart"/>
+      <w:r>
+        <w:rPr>
+          <w:rFonts w:ascii="Times New Roman" w:hAnsi="Times New Roman" w:cs="Times New Roman"/>
+          <w:b/>
+          <w:bCs/>
+          <w:sz w:val="28"/>
+          <w:szCs w:val="28"/>
+        </w:rPr>
+        <w:t>frameBuffer</w:t>
+      </w:r>
+      <w:proofErr w:type="spellEnd"/>
+      <w:r>
+        <w:rPr>
+          <w:rFonts w:ascii="Times New Roman" w:hAnsi="Times New Roman" w:cs="Times New Roman"/>
+          <w:b/>
+          <w:bCs/>
+          <w:sz w:val="28"/>
+          <w:szCs w:val="28"/>
+        </w:rPr>
+        <w:t xml:space="preserve">, </w:t>
       </w:r>
       <w:r>
         <w:rPr>
@@ -2366,15 +3556,27 @@
         </w:rPr>
         <w:t xml:space="preserve">Una volta dichiarato un canvas in HTML, la prima cosa che un programma deve creare al fine di produrre grafica è un </w:t>
       </w:r>
-      <w:r>
-        <w:rPr>
-          <w:rFonts w:ascii="Times New Roman" w:hAnsi="Times New Roman" w:cs="Times New Roman"/>
-          <w:b/>
-          <w:bCs/>
-          <w:sz w:val="28"/>
-          <w:szCs w:val="28"/>
-        </w:rPr>
-        <w:t xml:space="preserve">context. </w:t>
+      <w:proofErr w:type="spellStart"/>
+      <w:r>
+        <w:rPr>
+          <w:rFonts w:ascii="Times New Roman" w:hAnsi="Times New Roman" w:cs="Times New Roman"/>
+          <w:b/>
+          <w:bCs/>
+          <w:sz w:val="28"/>
+          <w:szCs w:val="28"/>
+        </w:rPr>
+        <w:t>context</w:t>
+      </w:r>
+      <w:proofErr w:type="spellEnd"/>
+      <w:r>
+        <w:rPr>
+          <w:rFonts w:ascii="Times New Roman" w:hAnsi="Times New Roman" w:cs="Times New Roman"/>
+          <w:b/>
+          <w:bCs/>
+          <w:sz w:val="28"/>
+          <w:szCs w:val="28"/>
+        </w:rPr>
+        <w:t xml:space="preserve">. </w:t>
       </w:r>
       <w:r>
         <w:rPr>
@@ -2441,8 +3643,18 @@
           <w:sz w:val="28"/>
           <w:szCs w:val="28"/>
         </w:rPr>
-        <w:t>funzione .getContext</w:t>
-      </w:r>
+        <w:t>funzione .</w:t>
+      </w:r>
+      <w:proofErr w:type="spellStart"/>
+      <w:r>
+        <w:rPr>
+          <w:rFonts w:ascii="Times New Roman" w:hAnsi="Times New Roman" w:cs="Times New Roman"/>
+          <w:sz w:val="28"/>
+          <w:szCs w:val="28"/>
+        </w:rPr>
+        <w:t>getContext</w:t>
+      </w:r>
+      <w:proofErr w:type="spellEnd"/>
       <w:proofErr w:type="gramEnd"/>
       <w:r>
         <w:rPr>
@@ -2470,51 +3682,135 @@
           <w:sz w:val="28"/>
           <w:szCs w:val="28"/>
         </w:rPr>
-        <w:t>Il contesto espone l’API che vogliamo utilizzare per disegnare sul canvas. Tramite esso quindi possiamo accedere alle funzioni di WebGL che ci servono.</w:t>
-      </w:r>
-    </w:p>
-    <w:p>
-      <w:pPr>
-        <w:tabs>
-          <w:tab w:val="left" w:pos="6045"/>
-        </w:tabs>
-        <w:rPr>
-          <w:rFonts w:ascii="Times New Roman" w:hAnsi="Times New Roman" w:cs="Times New Roman"/>
-          <w:b/>
-          <w:bCs/>
-          <w:sz w:val="28"/>
-          <w:szCs w:val="28"/>
-        </w:rPr>
-      </w:pPr>
-      <w:r>
-        <w:rPr>
-          <w:rFonts w:ascii="Times New Roman" w:hAnsi="Times New Roman" w:cs="Times New Roman"/>
-          <w:b/>
-          <w:bCs/>
-          <w:sz w:val="28"/>
-          <w:szCs w:val="28"/>
-        </w:rPr>
-        <w:t>WebGL – sistema di coordinate</w:t>
-      </w:r>
-    </w:p>
-    <w:p>
-      <w:pPr>
-        <w:tabs>
-          <w:tab w:val="left" w:pos="6045"/>
-        </w:tabs>
-        <w:rPr>
-          <w:rFonts w:ascii="Times New Roman" w:hAnsi="Times New Roman" w:cs="Times New Roman"/>
-          <w:sz w:val="28"/>
-          <w:szCs w:val="28"/>
-        </w:rPr>
-      </w:pPr>
-      <w:r>
-        <w:rPr>
-          <w:rFonts w:ascii="Times New Roman" w:hAnsi="Times New Roman" w:cs="Times New Roman"/>
-          <w:sz w:val="28"/>
-          <w:szCs w:val="28"/>
-        </w:rPr>
-        <w:t xml:space="preserve">Le coordinate del drawing space in WebGL iniziano nel bel mezzo del canvas e si estendono nelle quattro direzioni definite dagli assi cartesiani. Tutti i punti definiti oltre il range [-1,1] non vengono disegnati, anche se la loro definizione è comunque possibile. </w:t>
+        <w:t xml:space="preserve">Il contesto espone l’API che vogliamo utilizzare per disegnare sul canvas. Tramite esso quindi possiamo accedere alle funzioni di </w:t>
+      </w:r>
+      <w:proofErr w:type="spellStart"/>
+      <w:r>
+        <w:rPr>
+          <w:rFonts w:ascii="Times New Roman" w:hAnsi="Times New Roman" w:cs="Times New Roman"/>
+          <w:sz w:val="28"/>
+          <w:szCs w:val="28"/>
+        </w:rPr>
+        <w:t>WebGL</w:t>
+      </w:r>
+      <w:proofErr w:type="spellEnd"/>
+      <w:r>
+        <w:rPr>
+          <w:rFonts w:ascii="Times New Roman" w:hAnsi="Times New Roman" w:cs="Times New Roman"/>
+          <w:sz w:val="28"/>
+          <w:szCs w:val="28"/>
+        </w:rPr>
+        <w:t xml:space="preserve"> che ci servono.</w:t>
+      </w:r>
+    </w:p>
+    <w:p>
+      <w:pPr>
+        <w:tabs>
+          <w:tab w:val="left" w:pos="6045"/>
+        </w:tabs>
+        <w:rPr>
+          <w:rFonts w:ascii="Times New Roman" w:hAnsi="Times New Roman" w:cs="Times New Roman"/>
+          <w:b/>
+          <w:bCs/>
+          <w:sz w:val="28"/>
+          <w:szCs w:val="28"/>
+        </w:rPr>
+      </w:pPr>
+      <w:proofErr w:type="spellStart"/>
+      <w:r>
+        <w:rPr>
+          <w:rFonts w:ascii="Times New Roman" w:hAnsi="Times New Roman" w:cs="Times New Roman"/>
+          <w:b/>
+          <w:bCs/>
+          <w:sz w:val="28"/>
+          <w:szCs w:val="28"/>
+        </w:rPr>
+        <w:t>WebGL</w:t>
+      </w:r>
+      <w:proofErr w:type="spellEnd"/>
+      <w:r>
+        <w:rPr>
+          <w:rFonts w:ascii="Times New Roman" w:hAnsi="Times New Roman" w:cs="Times New Roman"/>
+          <w:b/>
+          <w:bCs/>
+          <w:sz w:val="28"/>
+          <w:szCs w:val="28"/>
+        </w:rPr>
+        <w:t xml:space="preserve"> – sistema di coordinate</w:t>
+      </w:r>
+    </w:p>
+    <w:p>
+      <w:pPr>
+        <w:tabs>
+          <w:tab w:val="left" w:pos="6045"/>
+        </w:tabs>
+        <w:rPr>
+          <w:rFonts w:ascii="Times New Roman" w:hAnsi="Times New Roman" w:cs="Times New Roman"/>
+          <w:sz w:val="28"/>
+          <w:szCs w:val="28"/>
+        </w:rPr>
+      </w:pPr>
+      <w:r>
+        <w:rPr>
+          <w:rFonts w:ascii="Times New Roman" w:hAnsi="Times New Roman" w:cs="Times New Roman"/>
+          <w:sz w:val="28"/>
+          <w:szCs w:val="28"/>
+        </w:rPr>
+        <w:t xml:space="preserve">Le coordinate del </w:t>
+      </w:r>
+      <w:proofErr w:type="spellStart"/>
+      <w:r>
+        <w:rPr>
+          <w:rFonts w:ascii="Times New Roman" w:hAnsi="Times New Roman" w:cs="Times New Roman"/>
+          <w:sz w:val="28"/>
+          <w:szCs w:val="28"/>
+        </w:rPr>
+        <w:t>drawing</w:t>
+      </w:r>
+      <w:proofErr w:type="spellEnd"/>
+      <w:r>
+        <w:rPr>
+          <w:rFonts w:ascii="Times New Roman" w:hAnsi="Times New Roman" w:cs="Times New Roman"/>
+          <w:sz w:val="28"/>
+          <w:szCs w:val="28"/>
+        </w:rPr>
+        <w:t xml:space="preserve"> </w:t>
+      </w:r>
+      <w:proofErr w:type="spellStart"/>
+      <w:r>
+        <w:rPr>
+          <w:rFonts w:ascii="Times New Roman" w:hAnsi="Times New Roman" w:cs="Times New Roman"/>
+          <w:sz w:val="28"/>
+          <w:szCs w:val="28"/>
+        </w:rPr>
+        <w:t>space</w:t>
+      </w:r>
+      <w:proofErr w:type="spellEnd"/>
+      <w:r>
+        <w:rPr>
+          <w:rFonts w:ascii="Times New Roman" w:hAnsi="Times New Roman" w:cs="Times New Roman"/>
+          <w:sz w:val="28"/>
+          <w:szCs w:val="28"/>
+        </w:rPr>
+        <w:t xml:space="preserve"> in </w:t>
+      </w:r>
+      <w:proofErr w:type="spellStart"/>
+      <w:r>
+        <w:rPr>
+          <w:rFonts w:ascii="Times New Roman" w:hAnsi="Times New Roman" w:cs="Times New Roman"/>
+          <w:sz w:val="28"/>
+          <w:szCs w:val="28"/>
+        </w:rPr>
+        <w:t>WebGL</w:t>
+      </w:r>
+      <w:proofErr w:type="spellEnd"/>
+      <w:r>
+        <w:rPr>
+          <w:rFonts w:ascii="Times New Roman" w:hAnsi="Times New Roman" w:cs="Times New Roman"/>
+          <w:sz w:val="28"/>
+          <w:szCs w:val="28"/>
+        </w:rPr>
+        <w:t xml:space="preserve"> iniziano nel bel mezzo del canvas e si estendono nelle quattro direzioni definite dagli assi cartesiani. Tutti i punti definiti oltre il range [-1,1] non vengono disegnati, anche se la loro definizione è comunque possibile. </w:t>
       </w:r>
     </w:p>
     <w:p>
@@ -2729,35 +4025,65 @@
           <w:szCs w:val="28"/>
         </w:rPr>
       </w:pPr>
-      <w:r>
-        <w:rPr>
-          <w:rFonts w:ascii="Times New Roman" w:hAnsi="Times New Roman" w:cs="Times New Roman"/>
-          <w:b/>
-          <w:bCs/>
-          <w:sz w:val="28"/>
-          <w:szCs w:val="28"/>
-        </w:rPr>
-        <w:t>WebGL – primitive</w:t>
-      </w:r>
-    </w:p>
-    <w:p>
-      <w:pPr>
-        <w:tabs>
-          <w:tab w:val="left" w:pos="6045"/>
-        </w:tabs>
-        <w:rPr>
-          <w:rFonts w:ascii="Times New Roman" w:hAnsi="Times New Roman" w:cs="Times New Roman"/>
-          <w:sz w:val="28"/>
-          <w:szCs w:val="28"/>
-        </w:rPr>
-      </w:pPr>
-      <w:r>
-        <w:rPr>
-          <w:rFonts w:ascii="Times New Roman" w:hAnsi="Times New Roman" w:cs="Times New Roman"/>
-          <w:sz w:val="28"/>
-          <w:szCs w:val="28"/>
-        </w:rPr>
-        <w:t xml:space="preserve">Una primitiva in WebGL non è altro che una collezione di </w:t>
+      <w:proofErr w:type="spellStart"/>
+      <w:r>
+        <w:rPr>
+          <w:rFonts w:ascii="Times New Roman" w:hAnsi="Times New Roman" w:cs="Times New Roman"/>
+          <w:b/>
+          <w:bCs/>
+          <w:sz w:val="28"/>
+          <w:szCs w:val="28"/>
+        </w:rPr>
+        <w:t>WebGL</w:t>
+      </w:r>
+      <w:proofErr w:type="spellEnd"/>
+      <w:r>
+        <w:rPr>
+          <w:rFonts w:ascii="Times New Roman" w:hAnsi="Times New Roman" w:cs="Times New Roman"/>
+          <w:b/>
+          <w:bCs/>
+          <w:sz w:val="28"/>
+          <w:szCs w:val="28"/>
+        </w:rPr>
+        <w:t xml:space="preserve"> – primitive</w:t>
+      </w:r>
+    </w:p>
+    <w:p>
+      <w:pPr>
+        <w:tabs>
+          <w:tab w:val="left" w:pos="6045"/>
+        </w:tabs>
+        <w:rPr>
+          <w:rFonts w:ascii="Times New Roman" w:hAnsi="Times New Roman" w:cs="Times New Roman"/>
+          <w:sz w:val="28"/>
+          <w:szCs w:val="28"/>
+        </w:rPr>
+      </w:pPr>
+      <w:r>
+        <w:rPr>
+          <w:rFonts w:ascii="Times New Roman" w:hAnsi="Times New Roman" w:cs="Times New Roman"/>
+          <w:sz w:val="28"/>
+          <w:szCs w:val="28"/>
+        </w:rPr>
+        <w:t xml:space="preserve">Una primitiva in </w:t>
+      </w:r>
+      <w:proofErr w:type="spellStart"/>
+      <w:r>
+        <w:rPr>
+          <w:rFonts w:ascii="Times New Roman" w:hAnsi="Times New Roman" w:cs="Times New Roman"/>
+          <w:sz w:val="28"/>
+          <w:szCs w:val="28"/>
+        </w:rPr>
+        <w:t>WebGL</w:t>
+      </w:r>
+      <w:proofErr w:type="spellEnd"/>
+      <w:r>
+        <w:rPr>
+          <w:rFonts w:ascii="Times New Roman" w:hAnsi="Times New Roman" w:cs="Times New Roman"/>
+          <w:sz w:val="28"/>
+          <w:szCs w:val="28"/>
+        </w:rPr>
+        <w:t xml:space="preserve"> non è altro che una collezione di </w:t>
       </w:r>
       <w:r>
         <w:rPr>
@@ -2775,7 +4101,25 @@
           <w:sz w:val="28"/>
           <w:szCs w:val="28"/>
         </w:rPr>
-        <w:t>, che possono essere assemblati in diversi modi. Tutte le primitive in WebGL possono essere assemblate come:</w:t>
+        <w:t xml:space="preserve">, che possono essere assemblati in diversi modi. Tutte le primitive in </w:t>
+      </w:r>
+      <w:proofErr w:type="spellStart"/>
+      <w:r>
+        <w:rPr>
+          <w:rFonts w:ascii="Times New Roman" w:hAnsi="Times New Roman" w:cs="Times New Roman"/>
+          <w:sz w:val="28"/>
+          <w:szCs w:val="28"/>
+        </w:rPr>
+        <w:t>WebGL</w:t>
+      </w:r>
+      <w:proofErr w:type="spellEnd"/>
+      <w:r>
+        <w:rPr>
+          <w:rFonts w:ascii="Times New Roman" w:hAnsi="Times New Roman" w:cs="Times New Roman"/>
+          <w:sz w:val="28"/>
+          <w:szCs w:val="28"/>
+        </w:rPr>
+        <w:t xml:space="preserve"> possono essere assemblate come:</w:t>
       </w:r>
     </w:p>
     <w:p>
@@ -3049,7 +4393,25 @@
           <w:sz w:val="28"/>
           <w:szCs w:val="28"/>
         </w:rPr>
-        <w:t>Tutto ciò che WebGL fa è visualizzare le primitive secondo la modalità scelta e applicarci colori e textures.</w:t>
+        <w:t xml:space="preserve">Tutto ciò che </w:t>
+      </w:r>
+      <w:proofErr w:type="spellStart"/>
+      <w:r>
+        <w:rPr>
+          <w:rFonts w:ascii="Times New Roman" w:hAnsi="Times New Roman" w:cs="Times New Roman"/>
+          <w:sz w:val="28"/>
+          <w:szCs w:val="28"/>
+        </w:rPr>
+        <w:t>WebGL</w:t>
+      </w:r>
+      <w:proofErr w:type="spellEnd"/>
+      <w:r>
+        <w:rPr>
+          <w:rFonts w:ascii="Times New Roman" w:hAnsi="Times New Roman" w:cs="Times New Roman"/>
+          <w:sz w:val="28"/>
+          <w:szCs w:val="28"/>
+        </w:rPr>
+        <w:t xml:space="preserve"> fa è visualizzare le primitive secondo la modalità scelta e applicarci colori e textures.</w:t>
       </w:r>
       <w:r>
         <w:rPr>
@@ -3108,7 +4470,25 @@
           <w:sz w:val="28"/>
           <w:szCs w:val="28"/>
         </w:rPr>
-        <w:t xml:space="preserve">Prima di disegnare qualsiasi cosa sullo schermo, quindi, è necessario passare tutti i dati relativi ai vertici dal programma Javascript al programma GLSL. </w:t>
+        <w:t xml:space="preserve">Prima di disegnare qualsiasi cosa sullo schermo, quindi, è necessario passare tutti i dati relativi ai vertici dal programma </w:t>
+      </w:r>
+      <w:proofErr w:type="spellStart"/>
+      <w:r>
+        <w:rPr>
+          <w:rFonts w:ascii="Times New Roman" w:hAnsi="Times New Roman" w:cs="Times New Roman"/>
+          <w:sz w:val="28"/>
+          <w:szCs w:val="28"/>
+        </w:rPr>
+        <w:t>Javascript</w:t>
+      </w:r>
+      <w:proofErr w:type="spellEnd"/>
+      <w:r>
+        <w:rPr>
+          <w:rFonts w:ascii="Times New Roman" w:hAnsi="Times New Roman" w:cs="Times New Roman"/>
+          <w:sz w:val="28"/>
+          <w:szCs w:val="28"/>
+        </w:rPr>
+        <w:t xml:space="preserve"> al programma GLSL. </w:t>
       </w:r>
     </w:p>
     <w:p>
@@ -3131,15 +4511,27 @@
         <w:lastRenderedPageBreak/>
         <w:t xml:space="preserve">Abbiamo già visto come i dati relativi ad un vertice, come la sua posizione, sono trattati da GLSL all’interno degli </w:t>
       </w:r>
-      <w:r>
-        <w:rPr>
-          <w:rFonts w:ascii="Times New Roman" w:hAnsi="Times New Roman" w:cs="Times New Roman"/>
-          <w:b/>
-          <w:bCs/>
-          <w:sz w:val="28"/>
-          <w:szCs w:val="28"/>
-        </w:rPr>
-        <w:t xml:space="preserve">attributes. </w:t>
+      <w:proofErr w:type="spellStart"/>
+      <w:r>
+        <w:rPr>
+          <w:rFonts w:ascii="Times New Roman" w:hAnsi="Times New Roman" w:cs="Times New Roman"/>
+          <w:b/>
+          <w:bCs/>
+          <w:sz w:val="28"/>
+          <w:szCs w:val="28"/>
+        </w:rPr>
+        <w:t>attributes</w:t>
+      </w:r>
+      <w:proofErr w:type="spellEnd"/>
+      <w:r>
+        <w:rPr>
+          <w:rFonts w:ascii="Times New Roman" w:hAnsi="Times New Roman" w:cs="Times New Roman"/>
+          <w:b/>
+          <w:bCs/>
+          <w:sz w:val="28"/>
+          <w:szCs w:val="28"/>
+        </w:rPr>
+        <w:t xml:space="preserve">. </w:t>
       </w:r>
       <w:r>
         <w:rPr>
@@ -3185,7 +4577,25 @@
           <w:sz w:val="28"/>
           <w:szCs w:val="28"/>
         </w:rPr>
-        <w:t>Vediamo come si dichiara un VBO e come vi si inseriscono i dati necessari in Javascript.</w:t>
+        <w:t xml:space="preserve">Vediamo come si dichiara un VBO e come vi si inseriscono i dati necessari in </w:t>
+      </w:r>
+      <w:proofErr w:type="spellStart"/>
+      <w:r>
+        <w:rPr>
+          <w:rFonts w:ascii="Times New Roman" w:hAnsi="Times New Roman" w:cs="Times New Roman"/>
+          <w:sz w:val="28"/>
+          <w:szCs w:val="28"/>
+        </w:rPr>
+        <w:t>Javascript</w:t>
+      </w:r>
+      <w:proofErr w:type="spellEnd"/>
+      <w:r>
+        <w:rPr>
+          <w:rFonts w:ascii="Times New Roman" w:hAnsi="Times New Roman" w:cs="Times New Roman"/>
+          <w:sz w:val="28"/>
+          <w:szCs w:val="28"/>
+        </w:rPr>
+        <w:t>.</w:t>
       </w:r>
     </w:p>
     <w:p>
@@ -3257,7 +4667,25 @@
           <w:sz w:val="28"/>
           <w:szCs w:val="28"/>
         </w:rPr>
-        <w:t>Ora abbiamo semplicemente ottenuto l’accesso al contesto di WebGL. Cominciamo con la definizione delle posizioni dei vertici e con la creazione di un buffer per conservarli.</w:t>
+        <w:t xml:space="preserve">Ora abbiamo semplicemente ottenuto l’accesso al contesto di </w:t>
+      </w:r>
+      <w:proofErr w:type="spellStart"/>
+      <w:r>
+        <w:rPr>
+          <w:rFonts w:ascii="Times New Roman" w:hAnsi="Times New Roman" w:cs="Times New Roman"/>
+          <w:sz w:val="28"/>
+          <w:szCs w:val="28"/>
+        </w:rPr>
+        <w:t>WebGL</w:t>
+      </w:r>
+      <w:proofErr w:type="spellEnd"/>
+      <w:r>
+        <w:rPr>
+          <w:rFonts w:ascii="Times New Roman" w:hAnsi="Times New Roman" w:cs="Times New Roman"/>
+          <w:sz w:val="28"/>
+          <w:szCs w:val="28"/>
+        </w:rPr>
+        <w:t>. Cominciamo con la definizione delle posizioni dei vertici e con la creazione di un buffer per conservarli.</w:t>
       </w:r>
     </w:p>
     <w:p>
@@ -3349,6 +4777,7 @@
         </w:rPr>
         <w:t xml:space="preserve"> indicando, tramite </w:t>
       </w:r>
+      <w:proofErr w:type="spellStart"/>
       <w:proofErr w:type="gramStart"/>
       <w:r>
         <w:rPr>
@@ -3365,27 +4794,90 @@
           <w:sz w:val="28"/>
           <w:szCs w:val="28"/>
         </w:rPr>
-        <w:t>_BUFFER, che esso contiene dei vertici. Con l’ultima linea di codice invece le posizioni dei vertici vengono effettivamente inserite all’interno del buffer. WebGL implicitamente usa il buffer che è bindato al momento come buffer di input da cui leggere i dati.</w:t>
-      </w:r>
-    </w:p>
-    <w:p>
-      <w:pPr>
-        <w:tabs>
-          <w:tab w:val="left" w:pos="6045"/>
-        </w:tabs>
-        <w:rPr>
-          <w:rFonts w:ascii="Times New Roman" w:hAnsi="Times New Roman" w:cs="Times New Roman"/>
-          <w:sz w:val="28"/>
-          <w:szCs w:val="28"/>
-        </w:rPr>
-      </w:pPr>
-      <w:r>
-        <w:rPr>
-          <w:rFonts w:ascii="Times New Roman" w:hAnsi="Times New Roman" w:cs="Times New Roman"/>
-          <w:sz w:val="28"/>
-          <w:szCs w:val="28"/>
-        </w:rPr>
-        <w:t>Ipotizziamo ora che il codice GLSL che vogliamo utilizzare prenda come input una variabile chiamata vec4 a_position, dove ci sono le posizioni dei vertici delle primitive. Con le prossime istruzioni vedremo come collegare il buffer appena creato con tale variabile, in modo tale da avere a disposizione i dati relativi ai vertici all’interno degli shader in GLSL.</w:t>
+        <w:t>_BUFFER</w:t>
+      </w:r>
+      <w:proofErr w:type="spellEnd"/>
+      <w:r>
+        <w:rPr>
+          <w:rFonts w:ascii="Times New Roman" w:hAnsi="Times New Roman" w:cs="Times New Roman"/>
+          <w:sz w:val="28"/>
+          <w:szCs w:val="28"/>
+        </w:rPr>
+        <w:t xml:space="preserve">, che esso contiene dei vertici. Con l’ultima linea di codice invece le posizioni dei vertici vengono effettivamente inserite all’interno del buffer. </w:t>
+      </w:r>
+      <w:proofErr w:type="spellStart"/>
+      <w:r>
+        <w:rPr>
+          <w:rFonts w:ascii="Times New Roman" w:hAnsi="Times New Roman" w:cs="Times New Roman"/>
+          <w:sz w:val="28"/>
+          <w:szCs w:val="28"/>
+        </w:rPr>
+        <w:t>WebGL</w:t>
+      </w:r>
+      <w:proofErr w:type="spellEnd"/>
+      <w:r>
+        <w:rPr>
+          <w:rFonts w:ascii="Times New Roman" w:hAnsi="Times New Roman" w:cs="Times New Roman"/>
+          <w:sz w:val="28"/>
+          <w:szCs w:val="28"/>
+        </w:rPr>
+        <w:t xml:space="preserve"> implicitamente usa il buffer che è </w:t>
+      </w:r>
+      <w:proofErr w:type="spellStart"/>
+      <w:r>
+        <w:rPr>
+          <w:rFonts w:ascii="Times New Roman" w:hAnsi="Times New Roman" w:cs="Times New Roman"/>
+          <w:sz w:val="28"/>
+          <w:szCs w:val="28"/>
+        </w:rPr>
+        <w:t>bindato</w:t>
+      </w:r>
+      <w:proofErr w:type="spellEnd"/>
+      <w:r>
+        <w:rPr>
+          <w:rFonts w:ascii="Times New Roman" w:hAnsi="Times New Roman" w:cs="Times New Roman"/>
+          <w:sz w:val="28"/>
+          <w:szCs w:val="28"/>
+        </w:rPr>
+        <w:t xml:space="preserve"> al momento come buffer di input da cui leggere i dati.</w:t>
+      </w:r>
+    </w:p>
+    <w:p>
+      <w:pPr>
+        <w:tabs>
+          <w:tab w:val="left" w:pos="6045"/>
+        </w:tabs>
+        <w:rPr>
+          <w:rFonts w:ascii="Times New Roman" w:hAnsi="Times New Roman" w:cs="Times New Roman"/>
+          <w:sz w:val="28"/>
+          <w:szCs w:val="28"/>
+        </w:rPr>
+      </w:pPr>
+      <w:r>
+        <w:rPr>
+          <w:rFonts w:ascii="Times New Roman" w:hAnsi="Times New Roman" w:cs="Times New Roman"/>
+          <w:sz w:val="28"/>
+          <w:szCs w:val="28"/>
+        </w:rPr>
+        <w:t xml:space="preserve">Ipotizziamo ora che il codice GLSL che vogliamo utilizzare prenda come input una variabile chiamata vec4 </w:t>
+      </w:r>
+      <w:proofErr w:type="spellStart"/>
+      <w:r>
+        <w:rPr>
+          <w:rFonts w:ascii="Times New Roman" w:hAnsi="Times New Roman" w:cs="Times New Roman"/>
+          <w:sz w:val="28"/>
+          <w:szCs w:val="28"/>
+        </w:rPr>
+        <w:t>a_position</w:t>
+      </w:r>
+      <w:proofErr w:type="spellEnd"/>
+      <w:r>
+        <w:rPr>
+          <w:rFonts w:ascii="Times New Roman" w:hAnsi="Times New Roman" w:cs="Times New Roman"/>
+          <w:sz w:val="28"/>
+          <w:szCs w:val="28"/>
+        </w:rPr>
+        <w:t>, dove ci sono le posizioni dei vertici delle primitive. Con le prossime istruzioni vedremo come collegare il buffer appena creato con tale variabile, in modo tale da avere a disposizione i dati relativi ai vertici all’interno degli shader in GLSL.</w:t>
       </w:r>
     </w:p>
     <w:p>
@@ -3635,8 +5127,42 @@
           <w:szCs w:val="28"/>
         </w:rPr>
         <w:lastRenderedPageBreak/>
-        <w:t>Disegnare con indexed primitives</w:t>
-      </w:r>
+        <w:t xml:space="preserve">Disegnare con </w:t>
+      </w:r>
+      <w:proofErr w:type="spellStart"/>
+      <w:r>
+        <w:rPr>
+          <w:rFonts w:ascii="Times New Roman" w:hAnsi="Times New Roman" w:cs="Times New Roman"/>
+          <w:b/>
+          <w:bCs/>
+          <w:sz w:val="28"/>
+          <w:szCs w:val="28"/>
+        </w:rPr>
+        <w:t>indexed</w:t>
+      </w:r>
+      <w:proofErr w:type="spellEnd"/>
+      <w:r>
+        <w:rPr>
+          <w:rFonts w:ascii="Times New Roman" w:hAnsi="Times New Roman" w:cs="Times New Roman"/>
+          <w:b/>
+          <w:bCs/>
+          <w:sz w:val="28"/>
+          <w:szCs w:val="28"/>
+        </w:rPr>
+        <w:t xml:space="preserve"> </w:t>
+      </w:r>
+      <w:proofErr w:type="spellStart"/>
+      <w:r>
+        <w:rPr>
+          <w:rFonts w:ascii="Times New Roman" w:hAnsi="Times New Roman" w:cs="Times New Roman"/>
+          <w:b/>
+          <w:bCs/>
+          <w:sz w:val="28"/>
+          <w:szCs w:val="28"/>
+        </w:rPr>
+        <w:t>primitives</w:t>
+      </w:r>
+      <w:proofErr w:type="spellEnd"/>
     </w:p>
     <w:p>
       <w:pPr>
@@ -3731,7 +5257,51 @@
           <w:sz w:val="28"/>
           <w:szCs w:val="28"/>
         </w:rPr>
-        <w:t>Passare uniforms da Javascript a GLSL shaders</w:t>
+        <w:t xml:space="preserve">Passare </w:t>
+      </w:r>
+      <w:proofErr w:type="spellStart"/>
+      <w:r>
+        <w:rPr>
+          <w:rFonts w:ascii="Times New Roman" w:hAnsi="Times New Roman" w:cs="Times New Roman"/>
+          <w:b/>
+          <w:bCs/>
+          <w:sz w:val="28"/>
+          <w:szCs w:val="28"/>
+        </w:rPr>
+        <w:t>uniforms</w:t>
+      </w:r>
+      <w:proofErr w:type="spellEnd"/>
+      <w:r>
+        <w:rPr>
+          <w:rFonts w:ascii="Times New Roman" w:hAnsi="Times New Roman" w:cs="Times New Roman"/>
+          <w:b/>
+          <w:bCs/>
+          <w:sz w:val="28"/>
+          <w:szCs w:val="28"/>
+        </w:rPr>
+        <w:t xml:space="preserve"> da </w:t>
+      </w:r>
+      <w:proofErr w:type="spellStart"/>
+      <w:r>
+        <w:rPr>
+          <w:rFonts w:ascii="Times New Roman" w:hAnsi="Times New Roman" w:cs="Times New Roman"/>
+          <w:b/>
+          <w:bCs/>
+          <w:sz w:val="28"/>
+          <w:szCs w:val="28"/>
+        </w:rPr>
+        <w:t>Javascript</w:t>
+      </w:r>
+      <w:proofErr w:type="spellEnd"/>
+      <w:r>
+        <w:rPr>
+          <w:rFonts w:ascii="Times New Roman" w:hAnsi="Times New Roman" w:cs="Times New Roman"/>
+          <w:b/>
+          <w:bCs/>
+          <w:sz w:val="28"/>
+          <w:szCs w:val="28"/>
+        </w:rPr>
+        <w:t xml:space="preserve"> a GLSL shaders</w:t>
       </w:r>
     </w:p>
     <w:p>
@@ -3856,8 +5426,27 @@
           <w:szCs w:val="28"/>
         </w:rPr>
         <w:lastRenderedPageBreak/>
-        <w:t xml:space="preserve">di tipo Shader sia per i Vertex Shader sia per i Fragment Shader, con la funzione </w:t>
-      </w:r>
+        <w:t xml:space="preserve">di tipo Shader sia per i Vertex Shader sia per i </w:t>
+      </w:r>
+      <w:proofErr w:type="spellStart"/>
+      <w:r>
+        <w:rPr>
+          <w:rFonts w:ascii="Times New Roman" w:hAnsi="Times New Roman" w:cs="Times New Roman"/>
+          <w:sz w:val="28"/>
+          <w:szCs w:val="28"/>
+        </w:rPr>
+        <w:t>Fragment</w:t>
+      </w:r>
+      <w:proofErr w:type="spellEnd"/>
+      <w:r>
+        <w:rPr>
+          <w:rFonts w:ascii="Times New Roman" w:hAnsi="Times New Roman" w:cs="Times New Roman"/>
+          <w:sz w:val="28"/>
+          <w:szCs w:val="28"/>
+        </w:rPr>
+        <w:t xml:space="preserve"> Shader, con la funzione </w:t>
+      </w:r>
+      <w:proofErr w:type="spellStart"/>
       <w:proofErr w:type="gramStart"/>
       <w:r>
         <w:rPr>
@@ -3869,6 +5458,7 @@
         </w:rPr>
         <w:t>gl.createShader</w:t>
       </w:r>
+      <w:proofErr w:type="spellEnd"/>
       <w:proofErr w:type="gramEnd"/>
       <w:r>
         <w:rPr>
@@ -3886,8 +5476,27 @@
           <w:sz w:val="28"/>
           <w:szCs w:val="28"/>
         </w:rPr>
-        <w:t xml:space="preserve">Poi bisogna caricare il codice sorgente dello shader, che sarà preventivamente stato salvato in una stringa (nell’esempio qui è chiamato vertexShaderSource), con la funzione </w:t>
-      </w:r>
+        <w:t xml:space="preserve">Poi bisogna caricare il codice sorgente dello shader, che sarà preventivamente stato salvato in una stringa (nell’esempio qui è chiamato </w:t>
+      </w:r>
+      <w:proofErr w:type="spellStart"/>
+      <w:r>
+        <w:rPr>
+          <w:rFonts w:ascii="Times New Roman" w:hAnsi="Times New Roman" w:cs="Times New Roman"/>
+          <w:sz w:val="28"/>
+          <w:szCs w:val="28"/>
+        </w:rPr>
+        <w:t>vertexShaderSource</w:t>
+      </w:r>
+      <w:proofErr w:type="spellEnd"/>
+      <w:r>
+        <w:rPr>
+          <w:rFonts w:ascii="Times New Roman" w:hAnsi="Times New Roman" w:cs="Times New Roman"/>
+          <w:sz w:val="28"/>
+          <w:szCs w:val="28"/>
+        </w:rPr>
+        <w:t xml:space="preserve">), con la funzione </w:t>
+      </w:r>
+      <w:proofErr w:type="spellStart"/>
       <w:proofErr w:type="gramStart"/>
       <w:r>
         <w:rPr>
@@ -3899,6 +5508,7 @@
         </w:rPr>
         <w:t>gl.shaderSource</w:t>
       </w:r>
+      <w:proofErr w:type="spellEnd"/>
       <w:proofErr w:type="gramEnd"/>
       <w:r>
         <w:rPr>
@@ -3908,15 +5518,27 @@
         </w:rPr>
         <w:t xml:space="preserve">, e infine lo shader va compilato chiamando la funzione </w:t>
       </w:r>
-      <w:r>
-        <w:rPr>
-          <w:rFonts w:ascii="Times New Roman" w:hAnsi="Times New Roman" w:cs="Times New Roman"/>
-          <w:b/>
-          <w:bCs/>
-          <w:sz w:val="28"/>
-          <w:szCs w:val="28"/>
-        </w:rPr>
-        <w:t>gl.compileShader.</w:t>
+      <w:proofErr w:type="spellStart"/>
+      <w:r>
+        <w:rPr>
+          <w:rFonts w:ascii="Times New Roman" w:hAnsi="Times New Roman" w:cs="Times New Roman"/>
+          <w:b/>
+          <w:bCs/>
+          <w:sz w:val="28"/>
+          <w:szCs w:val="28"/>
+        </w:rPr>
+        <w:t>gl.compileShader</w:t>
+      </w:r>
+      <w:proofErr w:type="spellEnd"/>
+      <w:r>
+        <w:rPr>
+          <w:rFonts w:ascii="Times New Roman" w:hAnsi="Times New Roman" w:cs="Times New Roman"/>
+          <w:b/>
+          <w:bCs/>
+          <w:sz w:val="28"/>
+          <w:szCs w:val="28"/>
+        </w:rPr>
+        <w:t>.</w:t>
       </w:r>
       <w:r>
         <w:rPr>
@@ -3934,7 +5556,25 @@
           <w:sz w:val="28"/>
           <w:szCs w:val="28"/>
         </w:rPr>
-        <w:t>se si verifica un errore di compilazione nello shader, il programma Javascript non dice nulla. Quindi è necessario stare molto attenti ed eventualmente preventivare un sistema di intercettazione degli errori di compilazione.</w:t>
+        <w:t xml:space="preserve">se si verifica un errore di compilazione nello shader, il programma </w:t>
+      </w:r>
+      <w:proofErr w:type="spellStart"/>
+      <w:r>
+        <w:rPr>
+          <w:rFonts w:ascii="Times New Roman" w:hAnsi="Times New Roman" w:cs="Times New Roman"/>
+          <w:sz w:val="28"/>
+          <w:szCs w:val="28"/>
+        </w:rPr>
+        <w:t>Javascript</w:t>
+      </w:r>
+      <w:proofErr w:type="spellEnd"/>
+      <w:r>
+        <w:rPr>
+          <w:rFonts w:ascii="Times New Roman" w:hAnsi="Times New Roman" w:cs="Times New Roman"/>
+          <w:sz w:val="28"/>
+          <w:szCs w:val="28"/>
+        </w:rPr>
+        <w:t xml:space="preserve"> non dice nulla. Quindi è necessario stare molto attenti ed eventualmente preventivare un sistema di intercettazione degli errori di compilazione.</w:t>
       </w:r>
     </w:p>
     <w:p>
@@ -3965,16 +5605,57 @@
           <w:sz w:val="28"/>
           <w:szCs w:val="28"/>
         </w:rPr>
-        <w:t xml:space="preserve">shader program, </w:t>
-      </w:r>
-      <w:r>
-        <w:rPr>
-          <w:rFonts w:ascii="Times New Roman" w:hAnsi="Times New Roman" w:cs="Times New Roman"/>
-          <w:sz w:val="28"/>
-          <w:szCs w:val="28"/>
-        </w:rPr>
-        <w:t xml:space="preserve">ovvero un oggetto che contiene la completa pipeline di WebGL. Questo si ottiene con la funzione </w:t>
-      </w:r>
+        <w:t xml:space="preserve">shader </w:t>
+      </w:r>
+      <w:proofErr w:type="spellStart"/>
+      <w:r>
+        <w:rPr>
+          <w:rFonts w:ascii="Times New Roman" w:hAnsi="Times New Roman" w:cs="Times New Roman"/>
+          <w:b/>
+          <w:bCs/>
+          <w:sz w:val="28"/>
+          <w:szCs w:val="28"/>
+        </w:rPr>
+        <w:t>program</w:t>
+      </w:r>
+      <w:proofErr w:type="spellEnd"/>
+      <w:r>
+        <w:rPr>
+          <w:rFonts w:ascii="Times New Roman" w:hAnsi="Times New Roman" w:cs="Times New Roman"/>
+          <w:b/>
+          <w:bCs/>
+          <w:sz w:val="28"/>
+          <w:szCs w:val="28"/>
+        </w:rPr>
+        <w:t xml:space="preserve">, </w:t>
+      </w:r>
+      <w:r>
+        <w:rPr>
+          <w:rFonts w:ascii="Times New Roman" w:hAnsi="Times New Roman" w:cs="Times New Roman"/>
+          <w:sz w:val="28"/>
+          <w:szCs w:val="28"/>
+        </w:rPr>
+        <w:t xml:space="preserve">ovvero un oggetto che contiene la completa pipeline di </w:t>
+      </w:r>
+      <w:proofErr w:type="spellStart"/>
+      <w:r>
+        <w:rPr>
+          <w:rFonts w:ascii="Times New Roman" w:hAnsi="Times New Roman" w:cs="Times New Roman"/>
+          <w:sz w:val="28"/>
+          <w:szCs w:val="28"/>
+        </w:rPr>
+        <w:t>WebGL</w:t>
+      </w:r>
+      <w:proofErr w:type="spellEnd"/>
+      <w:r>
+        <w:rPr>
+          <w:rFonts w:ascii="Times New Roman" w:hAnsi="Times New Roman" w:cs="Times New Roman"/>
+          <w:sz w:val="28"/>
+          <w:szCs w:val="28"/>
+        </w:rPr>
+        <w:t xml:space="preserve">. Questo si ottiene con la funzione </w:t>
+      </w:r>
+      <w:proofErr w:type="spellStart"/>
       <w:proofErr w:type="gramStart"/>
       <w:r>
         <w:rPr>
@@ -3986,6 +5667,7 @@
         </w:rPr>
         <w:t>gl.createProgram</w:t>
       </w:r>
+      <w:proofErr w:type="spellEnd"/>
       <w:proofErr w:type="gramEnd"/>
       <w:r>
         <w:rPr>
@@ -3995,15 +5677,27 @@
         </w:rPr>
         <w:t xml:space="preserve">. In seguito, al programma bisogna allegare gli shader con </w:t>
       </w:r>
-      <w:r>
-        <w:rPr>
-          <w:rFonts w:ascii="Times New Roman" w:hAnsi="Times New Roman" w:cs="Times New Roman"/>
-          <w:b/>
-          <w:bCs/>
-          <w:sz w:val="28"/>
-          <w:szCs w:val="28"/>
-        </w:rPr>
-        <w:t xml:space="preserve">attachShader </w:t>
+      <w:proofErr w:type="spellStart"/>
+      <w:r>
+        <w:rPr>
+          <w:rFonts w:ascii="Times New Roman" w:hAnsi="Times New Roman" w:cs="Times New Roman"/>
+          <w:b/>
+          <w:bCs/>
+          <w:sz w:val="28"/>
+          <w:szCs w:val="28"/>
+        </w:rPr>
+        <w:t>attachShader</w:t>
+      </w:r>
+      <w:proofErr w:type="spellEnd"/>
+      <w:r>
+        <w:rPr>
+          <w:rFonts w:ascii="Times New Roman" w:hAnsi="Times New Roman" w:cs="Times New Roman"/>
+          <w:b/>
+          <w:bCs/>
+          <w:sz w:val="28"/>
+          <w:szCs w:val="28"/>
+        </w:rPr>
+        <w:t xml:space="preserve"> </w:t>
       </w:r>
       <w:r>
         <w:rPr>
@@ -4013,6 +5707,7 @@
         </w:rPr>
         <w:t xml:space="preserve">e infine bisogna linkare il programma con </w:t>
       </w:r>
+      <w:proofErr w:type="spellStart"/>
       <w:proofErr w:type="gramStart"/>
       <w:r>
         <w:rPr>
@@ -4024,6 +5719,7 @@
         </w:rPr>
         <w:t>gl.linkProgram</w:t>
       </w:r>
+      <w:proofErr w:type="spellEnd"/>
       <w:proofErr w:type="gramEnd"/>
       <w:r>
         <w:rPr>
@@ -4041,7 +5737,43 @@
           <w:sz w:val="28"/>
           <w:szCs w:val="28"/>
         </w:rPr>
-        <w:t xml:space="preserve"> A questo punto la pipeline è completa e grazie a WebGL abbiamo potuto renderizzare un’immagine.</w:t>
+        <w:t xml:space="preserve"> A questo punto la pipeline è completa e grazie a </w:t>
+      </w:r>
+      <w:proofErr w:type="spellStart"/>
+      <w:r>
+        <w:rPr>
+          <w:rFonts w:ascii="Times New Roman" w:hAnsi="Times New Roman" w:cs="Times New Roman"/>
+          <w:sz w:val="28"/>
+          <w:szCs w:val="28"/>
+        </w:rPr>
+        <w:t>WebGL</w:t>
+      </w:r>
+      <w:proofErr w:type="spellEnd"/>
+      <w:r>
+        <w:rPr>
+          <w:rFonts w:ascii="Times New Roman" w:hAnsi="Times New Roman" w:cs="Times New Roman"/>
+          <w:sz w:val="28"/>
+          <w:szCs w:val="28"/>
+        </w:rPr>
+        <w:t xml:space="preserve"> abbiamo potuto </w:t>
+      </w:r>
+      <w:proofErr w:type="spellStart"/>
+      <w:r>
+        <w:rPr>
+          <w:rFonts w:ascii="Times New Roman" w:hAnsi="Times New Roman" w:cs="Times New Roman"/>
+          <w:sz w:val="28"/>
+          <w:szCs w:val="28"/>
+        </w:rPr>
+        <w:t>renderizzare</w:t>
+      </w:r>
+      <w:proofErr w:type="spellEnd"/>
+      <w:r>
+        <w:rPr>
+          <w:rFonts w:ascii="Times New Roman" w:hAnsi="Times New Roman" w:cs="Times New Roman"/>
+          <w:sz w:val="28"/>
+          <w:szCs w:val="28"/>
+        </w:rPr>
+        <w:t xml:space="preserve"> un’immagine.</w:t>
       </w:r>
       <w:r>
         <w:rPr>
@@ -4150,8 +5882,427 @@
         </w:tabs>
         <w:rPr>
           <w:rFonts w:ascii="Times New Roman" w:hAnsi="Times New Roman" w:cs="Times New Roman"/>
-          <w:b/>
-          <w:bCs/>
+          <w:sz w:val="28"/>
+          <w:szCs w:val="28"/>
+        </w:rPr>
+      </w:pPr>
+      <w:r>
+        <w:rPr>
+          <w:rFonts w:ascii="Times New Roman" w:hAnsi="Times New Roman" w:cs="Times New Roman"/>
+          <w:sz w:val="28"/>
+          <w:szCs w:val="28"/>
+        </w:rPr>
+        <w:t>C’è una sequenza particolare di trasformazioni che viene applicata nella pipeline di OpenGL/</w:t>
+      </w:r>
+      <w:proofErr w:type="spellStart"/>
+      <w:r>
+        <w:rPr>
+          <w:rFonts w:ascii="Times New Roman" w:hAnsi="Times New Roman" w:cs="Times New Roman"/>
+          <w:sz w:val="28"/>
+          <w:szCs w:val="28"/>
+        </w:rPr>
+        <w:t>WebGL</w:t>
+      </w:r>
+      <w:proofErr w:type="spellEnd"/>
+      <w:r>
+        <w:rPr>
+          <w:rFonts w:ascii="Times New Roman" w:hAnsi="Times New Roman" w:cs="Times New Roman"/>
+          <w:sz w:val="28"/>
+          <w:szCs w:val="28"/>
+        </w:rPr>
+        <w:t xml:space="preserve">. Innanzitutto si parte dalle coordinate locali, ovvero le posizioni </w:t>
+      </w:r>
+      <w:proofErr w:type="spellStart"/>
+      <w:proofErr w:type="gramStart"/>
+      <w:r>
+        <w:rPr>
+          <w:rFonts w:ascii="Times New Roman" w:hAnsi="Times New Roman" w:cs="Times New Roman"/>
+          <w:sz w:val="28"/>
+          <w:szCs w:val="28"/>
+        </w:rPr>
+        <w:t>x,y</w:t>
+      </w:r>
+      <w:proofErr w:type="gramEnd"/>
+      <w:r>
+        <w:rPr>
+          <w:rFonts w:ascii="Times New Roman" w:hAnsi="Times New Roman" w:cs="Times New Roman"/>
+          <w:sz w:val="28"/>
+          <w:szCs w:val="28"/>
+        </w:rPr>
+        <w:t>,z,w</w:t>
+      </w:r>
+      <w:proofErr w:type="spellEnd"/>
+      <w:r>
+        <w:rPr>
+          <w:rFonts w:ascii="Times New Roman" w:hAnsi="Times New Roman" w:cs="Times New Roman"/>
+          <w:sz w:val="28"/>
+          <w:szCs w:val="28"/>
+        </w:rPr>
+        <w:t xml:space="preserve"> dei vertici di un modello relativi al centro del sistema di riferimento in cui è stato creato. La prima trasformazione che si applica ad un modello, o ad una serie di modelli, è il posizionamento nel mondo, che avviene per la moltiplicazione di una determinata </w:t>
+      </w:r>
+      <w:r>
+        <w:rPr>
+          <w:rFonts w:ascii="Times New Roman" w:hAnsi="Times New Roman" w:cs="Times New Roman"/>
+          <w:b/>
+          <w:bCs/>
+          <w:sz w:val="28"/>
+          <w:szCs w:val="28"/>
+        </w:rPr>
+        <w:t>World Matrix.</w:t>
+      </w:r>
+      <w:r>
+        <w:rPr>
+          <w:rFonts w:ascii="Times New Roman" w:hAnsi="Times New Roman" w:cs="Times New Roman"/>
+          <w:sz w:val="28"/>
+          <w:szCs w:val="28"/>
+        </w:rPr>
+        <w:t xml:space="preserve"> Essa mette il modello in una certa posizione e in un certo orientamento nello spazio.</w:t>
+      </w:r>
+    </w:p>
+    <w:p>
+      <w:pPr>
+        <w:tabs>
+          <w:tab w:val="left" w:pos="6045"/>
+        </w:tabs>
+        <w:rPr>
+          <w:rFonts w:ascii="Times New Roman" w:hAnsi="Times New Roman" w:cs="Times New Roman"/>
+          <w:sz w:val="28"/>
+          <w:szCs w:val="28"/>
+        </w:rPr>
+      </w:pPr>
+      <w:r>
+        <w:rPr>
+          <w:rFonts w:ascii="Times New Roman" w:hAnsi="Times New Roman" w:cs="Times New Roman"/>
+          <w:sz w:val="28"/>
+          <w:szCs w:val="28"/>
+        </w:rPr>
+        <w:t xml:space="preserve">Una volta posizionati gli oggetti, è il momento di calcolare la </w:t>
+      </w:r>
+      <w:proofErr w:type="spellStart"/>
+      <w:r>
+        <w:rPr>
+          <w:rFonts w:ascii="Times New Roman" w:hAnsi="Times New Roman" w:cs="Times New Roman"/>
+          <w:b/>
+          <w:bCs/>
+          <w:sz w:val="28"/>
+          <w:szCs w:val="28"/>
+        </w:rPr>
+        <w:t>View</w:t>
+      </w:r>
+      <w:proofErr w:type="spellEnd"/>
+      <w:r>
+        <w:rPr>
+          <w:rFonts w:ascii="Times New Roman" w:hAnsi="Times New Roman" w:cs="Times New Roman"/>
+          <w:b/>
+          <w:bCs/>
+          <w:sz w:val="28"/>
+          <w:szCs w:val="28"/>
+        </w:rPr>
+        <w:t xml:space="preserve"> Matrix, </w:t>
+      </w:r>
+      <w:r>
+        <w:rPr>
+          <w:rFonts w:ascii="Times New Roman" w:hAnsi="Times New Roman" w:cs="Times New Roman"/>
+          <w:sz w:val="28"/>
+          <w:szCs w:val="28"/>
+        </w:rPr>
+        <w:t xml:space="preserve">ovvero le trasformazioni da applicare per posizionare la telecamera in un certo punto dello spazio. </w:t>
+      </w:r>
+    </w:p>
+    <w:p>
+      <w:pPr>
+        <w:tabs>
+          <w:tab w:val="left" w:pos="6045"/>
+        </w:tabs>
+        <w:rPr>
+          <w:rFonts w:ascii="Times New Roman" w:hAnsi="Times New Roman" w:cs="Times New Roman"/>
+          <w:sz w:val="28"/>
+          <w:szCs w:val="28"/>
+        </w:rPr>
+      </w:pPr>
+      <w:r>
+        <w:rPr>
+          <w:rFonts w:ascii="Times New Roman" w:hAnsi="Times New Roman" w:cs="Times New Roman"/>
+          <w:sz w:val="28"/>
+          <w:szCs w:val="28"/>
+        </w:rPr>
+        <w:t xml:space="preserve">Ora è il momento della </w:t>
+      </w:r>
+      <w:proofErr w:type="spellStart"/>
+      <w:r>
+        <w:rPr>
+          <w:rFonts w:ascii="Times New Roman" w:hAnsi="Times New Roman" w:cs="Times New Roman"/>
+          <w:b/>
+          <w:bCs/>
+          <w:sz w:val="28"/>
+          <w:szCs w:val="28"/>
+        </w:rPr>
+        <w:t>Projection</w:t>
+      </w:r>
+      <w:proofErr w:type="spellEnd"/>
+      <w:r>
+        <w:rPr>
+          <w:rFonts w:ascii="Times New Roman" w:hAnsi="Times New Roman" w:cs="Times New Roman"/>
+          <w:b/>
+          <w:bCs/>
+          <w:sz w:val="28"/>
+          <w:szCs w:val="28"/>
+        </w:rPr>
+        <w:t xml:space="preserve"> Matrix, </w:t>
+      </w:r>
+      <w:r>
+        <w:rPr>
+          <w:rFonts w:ascii="Times New Roman" w:hAnsi="Times New Roman" w:cs="Times New Roman"/>
+          <w:sz w:val="28"/>
+          <w:szCs w:val="28"/>
+        </w:rPr>
+        <w:t xml:space="preserve">ovvero la matrice che definisce la proiezione con la quale il mondo in </w:t>
+      </w:r>
+      <w:proofErr w:type="gramStart"/>
+      <w:r>
+        <w:rPr>
+          <w:rFonts w:ascii="Times New Roman" w:hAnsi="Times New Roman" w:cs="Times New Roman"/>
+          <w:sz w:val="28"/>
+          <w:szCs w:val="28"/>
+        </w:rPr>
+        <w:t>3</w:t>
+      </w:r>
+      <w:proofErr w:type="gramEnd"/>
+      <w:r>
+        <w:rPr>
+          <w:rFonts w:ascii="Times New Roman" w:hAnsi="Times New Roman" w:cs="Times New Roman"/>
+          <w:sz w:val="28"/>
+          <w:szCs w:val="28"/>
+        </w:rPr>
+        <w:t xml:space="preserve"> dimensioni viene percepito dalla telecamera.</w:t>
+      </w:r>
+    </w:p>
+    <w:p>
+      <w:pPr>
+        <w:tabs>
+          <w:tab w:val="left" w:pos="6045"/>
+        </w:tabs>
+        <w:rPr>
+          <w:rFonts w:ascii="Times New Roman" w:hAnsi="Times New Roman" w:cs="Times New Roman"/>
+          <w:sz w:val="28"/>
+          <w:szCs w:val="28"/>
+        </w:rPr>
+      </w:pPr>
+      <w:r>
+        <w:rPr>
+          <w:rFonts w:ascii="Times New Roman" w:hAnsi="Times New Roman" w:cs="Times New Roman"/>
+          <w:sz w:val="28"/>
+          <w:szCs w:val="28"/>
+        </w:rPr>
+        <w:lastRenderedPageBreak/>
+        <w:t xml:space="preserve">L’operazione di divisione per w è eseguita in automatico </w:t>
+      </w:r>
+      <w:proofErr w:type="spellStart"/>
+      <w:r>
+        <w:rPr>
+          <w:rFonts w:ascii="Times New Roman" w:hAnsi="Times New Roman" w:cs="Times New Roman"/>
+          <w:sz w:val="28"/>
+          <w:szCs w:val="28"/>
+        </w:rPr>
+        <w:t>daWebGL</w:t>
+      </w:r>
+      <w:proofErr w:type="spellEnd"/>
+      <w:r>
+        <w:rPr>
+          <w:rFonts w:ascii="Times New Roman" w:hAnsi="Times New Roman" w:cs="Times New Roman"/>
+          <w:sz w:val="28"/>
+          <w:szCs w:val="28"/>
+        </w:rPr>
+        <w:t xml:space="preserve">, e resta solamente da definire la </w:t>
+      </w:r>
+      <w:proofErr w:type="spellStart"/>
+      <w:r>
+        <w:rPr>
+          <w:rFonts w:ascii="Times New Roman" w:hAnsi="Times New Roman" w:cs="Times New Roman"/>
+          <w:sz w:val="28"/>
+          <w:szCs w:val="28"/>
+        </w:rPr>
+        <w:t>viewport</w:t>
+      </w:r>
+      <w:proofErr w:type="spellEnd"/>
+      <w:r>
+        <w:rPr>
+          <w:rFonts w:ascii="Times New Roman" w:hAnsi="Times New Roman" w:cs="Times New Roman"/>
+          <w:sz w:val="28"/>
+          <w:szCs w:val="28"/>
+        </w:rPr>
+        <w:t xml:space="preserve"> </w:t>
+      </w:r>
+      <w:proofErr w:type="spellStart"/>
+      <w:r>
+        <w:rPr>
+          <w:rFonts w:ascii="Times New Roman" w:hAnsi="Times New Roman" w:cs="Times New Roman"/>
+          <w:sz w:val="28"/>
+          <w:szCs w:val="28"/>
+        </w:rPr>
+        <w:t>transform</w:t>
+      </w:r>
+      <w:proofErr w:type="spellEnd"/>
+      <w:r>
+        <w:rPr>
+          <w:rFonts w:ascii="Times New Roman" w:hAnsi="Times New Roman" w:cs="Times New Roman"/>
+          <w:sz w:val="28"/>
+          <w:szCs w:val="28"/>
+        </w:rPr>
+        <w:t>, che definisce la trasformazione per rappresentare la scena sul canvas in base alle sue dimensioni.</w:t>
+      </w:r>
+    </w:p>
+    <w:p>
+      <w:pPr>
+        <w:tabs>
+          <w:tab w:val="left" w:pos="6045"/>
+        </w:tabs>
+        <w:rPr>
+          <w:rFonts w:ascii="Times New Roman" w:hAnsi="Times New Roman" w:cs="Times New Roman"/>
+          <w:sz w:val="28"/>
+          <w:szCs w:val="28"/>
+        </w:rPr>
+      </w:pPr>
+      <w:r>
+        <w:rPr>
+          <w:noProof/>
+        </w:rPr>
+        <w:drawing>
+          <wp:inline distT="0" distB="0" distL="0" distR="0" wp14:anchorId="78A6C0F0" wp14:editId="6C450925">
+            <wp:extent cx="6120130" cy="1033145"/>
+            <wp:effectExtent l="0" t="0" r="0" b="0"/>
+            <wp:docPr id="19" name="Immagine 19" descr="Immagine che contiene testo, screenshot, persona&#10;&#10;Descrizione generata automaticamente"/>
+            <wp:cNvGraphicFramePr>
+              <a:graphicFrameLocks xmlns:a="http://schemas.openxmlformats.org/drawingml/2006/main" noChangeAspect="1"/>
+            </wp:cNvGraphicFramePr>
+            <a:graphic xmlns:a="http://schemas.openxmlformats.org/drawingml/2006/main">
+              <a:graphicData uri="http://schemas.openxmlformats.org/drawingml/2006/picture">
+                <pic:pic xmlns:pic="http://schemas.openxmlformats.org/drawingml/2006/picture">
+                  <pic:nvPicPr>
+                    <pic:cNvPr id="19" name="Immagine 19" descr="Immagine che contiene testo, screenshot, persona&#10;&#10;Descrizione generata automaticamente"/>
+                    <pic:cNvPicPr/>
+                  </pic:nvPicPr>
+                  <pic:blipFill>
+                    <a:blip r:embed="rId23"/>
+                    <a:stretch>
+                      <a:fillRect/>
+                    </a:stretch>
+                  </pic:blipFill>
+                  <pic:spPr>
+                    <a:xfrm>
+                      <a:off x="0" y="0"/>
+                      <a:ext cx="6120130" cy="1033145"/>
+                    </a:xfrm>
+                    <a:prstGeom prst="rect">
+                      <a:avLst/>
+                    </a:prstGeom>
+                  </pic:spPr>
+                </pic:pic>
+              </a:graphicData>
+            </a:graphic>
+          </wp:inline>
+        </w:drawing>
+      </w:r>
+    </w:p>
+    <w:p>
+      <w:pPr>
+        <w:tabs>
+          <w:tab w:val="left" w:pos="6045"/>
+        </w:tabs>
+        <w:rPr>
+          <w:rFonts w:ascii="Times New Roman" w:hAnsi="Times New Roman" w:cs="Times New Roman"/>
+          <w:b/>
+          <w:bCs/>
+          <w:sz w:val="28"/>
+          <w:szCs w:val="28"/>
+        </w:rPr>
+      </w:pPr>
+      <w:r>
+        <w:rPr>
+          <w:rFonts w:ascii="Times New Roman" w:hAnsi="Times New Roman" w:cs="Times New Roman"/>
+          <w:sz w:val="28"/>
+          <w:szCs w:val="28"/>
+        </w:rPr>
+        <w:t xml:space="preserve">Le matrici per le trasformazioni vanno passate al programma GLSL sotto forma di </w:t>
+      </w:r>
+      <w:proofErr w:type="spellStart"/>
+      <w:r>
+        <w:rPr>
+          <w:rFonts w:ascii="Times New Roman" w:hAnsi="Times New Roman" w:cs="Times New Roman"/>
+          <w:b/>
+          <w:bCs/>
+          <w:sz w:val="28"/>
+          <w:szCs w:val="28"/>
+        </w:rPr>
+        <w:t>uniforms</w:t>
+      </w:r>
+      <w:proofErr w:type="spellEnd"/>
+      <w:r>
+        <w:rPr>
+          <w:rFonts w:ascii="Times New Roman" w:hAnsi="Times New Roman" w:cs="Times New Roman"/>
+          <w:b/>
+          <w:bCs/>
+          <w:sz w:val="28"/>
+          <w:szCs w:val="28"/>
+        </w:rPr>
+        <w:t>.</w:t>
+      </w:r>
+    </w:p>
+    <w:p>
+      <w:pPr>
+        <w:tabs>
+          <w:tab w:val="left" w:pos="6045"/>
+        </w:tabs>
+        <w:rPr>
+          <w:rFonts w:ascii="Times New Roman" w:hAnsi="Times New Roman" w:cs="Times New Roman"/>
+          <w:sz w:val="28"/>
+          <w:szCs w:val="28"/>
+        </w:rPr>
+      </w:pPr>
+      <w:r>
+        <w:rPr>
+          <w:rFonts w:ascii="Times New Roman" w:hAnsi="Times New Roman" w:cs="Times New Roman"/>
+          <w:b/>
+          <w:bCs/>
+          <w:sz w:val="28"/>
+          <w:szCs w:val="28"/>
+        </w:rPr>
+        <w:t xml:space="preserve">IMPORTANTE: </w:t>
+      </w:r>
+      <w:r>
+        <w:rPr>
+          <w:rFonts w:ascii="Times New Roman" w:hAnsi="Times New Roman" w:cs="Times New Roman"/>
+          <w:sz w:val="28"/>
+          <w:szCs w:val="28"/>
+        </w:rPr>
+        <w:t xml:space="preserve">se ci si appoggia ad una libreria come utils.js per definire le matrici, bisogna ricordarsi di </w:t>
+      </w:r>
+      <w:r>
+        <w:rPr>
+          <w:rFonts w:ascii="Times New Roman" w:hAnsi="Times New Roman" w:cs="Times New Roman"/>
+          <w:b/>
+          <w:bCs/>
+          <w:sz w:val="28"/>
+          <w:szCs w:val="28"/>
+        </w:rPr>
+        <w:t xml:space="preserve">trasporle sempre </w:t>
+      </w:r>
+      <w:r>
+        <w:rPr>
+          <w:rFonts w:ascii="Times New Roman" w:hAnsi="Times New Roman" w:cs="Times New Roman"/>
+          <w:sz w:val="28"/>
+          <w:szCs w:val="28"/>
+        </w:rPr>
+        <w:t>prima di passarle al GLSL, poiché esso le interpreta nella versione trasposta. Se non effettuiamo questa operazione, tutte le matrici che utilizzeremo daranno risultati imprevedibili.</w:t>
+      </w:r>
+    </w:p>
+    <w:p>
+      <w:pPr>
+        <w:tabs>
+          <w:tab w:val="left" w:pos="6045"/>
+        </w:tabs>
+        <w:rPr>
+          <w:rFonts w:ascii="Times New Roman" w:hAnsi="Times New Roman" w:cs="Times New Roman"/>
           <w:sz w:val="28"/>
           <w:szCs w:val="28"/>
         </w:rPr>

</xml_diff>